<commit_message>
most of the experience section done :)
</commit_message>
<xml_diff>
--- a/spellcheck.docx
+++ b/spellcheck.docx
@@ -615,39 +615,31 @@
         <w:t xml:space="preserve"> started to shift into to other fields of cs</w:t>
       </w:r>
       <w:r>
-        <w:t>.  I decided to take an introductory java class at my university to see if I would enjoy more traditional programming (I did ! I got an A+ in the class) and then continued to teach myself a little python as well.</w:t>
-      </w:r>
-      <w:r>
-        <w:t xml:space="preserve">Pendant Automation, my first </w:t>
-      </w:r>
-      <w:r>
-        <w:t>tech job!</w:t>
-      </w:r>
-    </w:p>
-    <w:p>
-      <w:r>
-        <w:t>With my knowledge id gained making games over the past year and videos and tutorials I watched I hoped to find a summer job doing something tech related.</w:t>
-      </w:r>
-      <w:r>
-        <w:t xml:space="preserve">  Luckily, I was able to join a small start up and Harve de grace Maryland that gave me a chance to prove myself in the field</w:t>
-      </w:r>
-      <w:r>
-        <w:t>.  They gave me a job and I started out as a PLC microcontroller technician and programmer.  When I first joined my boss Rob Ward was the only software developer at the time and he decided to shift my duties to also include python and MYSQL Scripting</w:t>
-      </w:r>
-      <w:r>
-        <w:t>.  I learned a lot and coded multiple projects for clients that included python and MYSQl as well as linux raspberry pi</w:t>
-      </w:r>
-      <w:r>
-        <w:t>.  Other responsibilities included remote management of windows servers, continued microcontroller testing as well as some powershell configuration.  I continued this internship through the whole summer and even returned for the winter.  I made many great connections at pendant</w:t>
-      </w:r>
-      <w:r>
-        <w:t xml:space="preserve"> and was sad to part ways with the team,although it was time for me to move on to other career opprutunities.</w:t>
-      </w:r>
-      <w:r>
-        <w:t xml:space="preserve">  I was even able to receive credit for this as an internship at my university.</w:t>
-      </w:r>
-      <w:r>
-        <w:t xml:space="preserve">  This startup had grown dramatically from when I joined until when I left, I hope that the company continues to grow and flourish and that they continue to be successful for many years to come!</w:t>
+        <w:t xml:space="preserve">.  I decided to take an introductory java class at my university to see if I would enjoy more traditional programming (I </w:t>
+      </w:r>
+      <w:r>
+        <w:t>did!</w:t>
+      </w:r>
+      <w:r>
+        <w:t xml:space="preserve"> I got an A+ in the class) and then continued to teach myself a little python as well.</w:t>
+      </w:r>
+      <w:r>
+        <w:t xml:space="preserve">  </w:t>
+      </w:r>
+      <w:r>
+        <w:t>Additionally,</w:t>
+      </w:r>
+      <w:r>
+        <w:t xml:space="preserve"> I started getting my feet wet with a little </w:t>
+      </w:r>
+      <w:r>
+        <w:t>Linux</w:t>
+      </w:r>
+      <w:r>
+        <w:t xml:space="preserve"> as well</w:t>
+      </w:r>
+      <w:r>
+        <w:t>!</w:t>
       </w:r>
     </w:p>
     <w:p>
@@ -655,16 +647,142 @@
         <w:jc w:val="center"/>
       </w:pPr>
       <w:r>
-        <w:t>Learning more linux and some cyber security</w:t>
-      </w:r>
-    </w:p>
-    <w:p>
+        <w:t xml:space="preserve">Pendant Automation, my first </w:t>
+      </w:r>
+      <w:r>
+        <w:t>tech job!</w:t>
+      </w:r>
+    </w:p>
+    <w:p>
+      <w:r>
+        <w:t>With my knowledge id gained making games over the past year and videos and tutorials I watched I hoped to find a summer job doing something tech related.</w:t>
+      </w:r>
+      <w:r>
+        <w:t xml:space="preserve">  Luckily, I was able to join a small </w:t>
+      </w:r>
+      <w:r>
+        <w:t>startup</w:t>
+      </w:r>
+      <w:r>
+        <w:t xml:space="preserve"> and </w:t>
+      </w:r>
+      <w:r>
+        <w:t>Havre</w:t>
+      </w:r>
+      <w:r>
+        <w:t xml:space="preserve"> de grace Maryland that gave me a chance to prove myself in the field</w:t>
+      </w:r>
+      <w:r>
+        <w:t>.</w:t>
+      </w:r>
+      <w:r>
+        <w:t xml:space="preserve"> </w:t>
+      </w:r>
+      <w:r>
+        <w:t xml:space="preserve">  They gave me a job and I started out as a PLC microcontroller technician and programmer</w:t>
+      </w:r>
+      <w:r>
+        <w:t>, in which I worked with Rockwell Automation programming and testing software</w:t>
+      </w:r>
+      <w:r>
+        <w:t>.  When I first joined my boss Rob Ward was the only software developer at the time and he decided to shift my duties to also include python and MYSQL Scripting</w:t>
+      </w:r>
+      <w:r>
+        <w:t xml:space="preserve"> to help him out</w:t>
+      </w:r>
+      <w:r>
+        <w:t>.  I learned a lot and coded multiple projects for clients that included python</w:t>
+      </w:r>
+      <w:r>
+        <w:t>,</w:t>
+      </w:r>
+      <w:r>
+        <w:t xml:space="preserve"> </w:t>
+      </w:r>
+      <w:r>
+        <w:t>MySQL database,</w:t>
+      </w:r>
+      <w:r>
+        <w:t xml:space="preserve"> as well as</w:t>
+      </w:r>
+      <w:r>
+        <w:t xml:space="preserve"> some</w:t>
+      </w:r>
+      <w:r>
+        <w:t xml:space="preserve"> </w:t>
+      </w:r>
+      <w:r>
+        <w:t>Linux</w:t>
+      </w:r>
+      <w:r>
+        <w:t xml:space="preserve"> projects involving</w:t>
+      </w:r>
+      <w:r>
+        <w:t xml:space="preserve"> raspberry p</w:t>
+      </w:r>
+      <w:r>
+        <w:t>s</w:t>
+      </w:r>
+      <w:r>
+        <w:t>i</w:t>
+      </w:r>
+      <w:r>
+        <w:t xml:space="preserve">.  Other responsibilities included remote management of windows servers, continued microcontroller testing as well as some </w:t>
+      </w:r>
+      <w:r>
+        <w:t>PowerShell</w:t>
+      </w:r>
+      <w:r>
+        <w:t xml:space="preserve"> configuration.  I continued this internship through the whole summer and even returned for the winter.  I made many great connections at pendant</w:t>
+      </w:r>
+      <w:r>
+        <w:t xml:space="preserve"> and was sad to part ways with the </w:t>
+      </w:r>
+      <w:r>
+        <w:t>team, although</w:t>
+      </w:r>
+      <w:r>
+        <w:t xml:space="preserve"> it was time for me to move on to </w:t>
+      </w:r>
+      <w:r>
+        <w:t>other opportunities</w:t>
+      </w:r>
+      <w:r>
+        <w:t>.</w:t>
+      </w:r>
+      <w:r>
+        <w:t xml:space="preserve">  </w:t>
+      </w:r>
+      <w:r>
+        <w:t>This</w:t>
+      </w:r>
+      <w:r>
+        <w:t>,</w:t>
+      </w:r>
+      <w:r>
+        <w:t xml:space="preserve"> startup had grown dramatically from when I joined until when I left, I hope that the company continues to grow and flourish and that they continue to be successful for many years to come!</w:t>
+      </w:r>
+      <w:r>
+        <w:t xml:space="preserve">  Additionally, I was later able to receive credit </w:t>
+      </w:r>
       <w:r>
         <w:lastRenderedPageBreak/>
-        <w:t xml:space="preserve">That same summer I decided to switch my laptops primary OS to linux to learn some more about it.  This helped me with some raspberry pi stuff at work and helped me learn some bash which was a lucky skill that helped me out later.  </w:t>
-      </w:r>
-      <w:r>
-        <w:t>I also started looking into ethical hacking and network security!</w:t>
+        <w:t xml:space="preserve">for this internship at my </w:t>
+      </w:r>
+      <w:r>
+        <w:t>university</w:t>
+      </w:r>
+      <w:r>
+        <w:t>!</w:t>
+      </w:r>
+      <w:r>
+        <w:t xml:space="preserve">  Here is a link to their company site, please check them out!</w:t>
+      </w:r>
+      <w:r>
+        <w:t xml:space="preserve"> </w:t>
+      </w:r>
+      <w:r>
+        <w:t>https://www.pendantautomation.com/</w:t>
       </w:r>
     </w:p>
     <w:p>
@@ -672,18 +790,15 @@
         <w:jc w:val="center"/>
       </w:pPr>
       <w:r>
-        <w:t>Studying computer science at my university</w:t>
-      </w:r>
-    </w:p>
-    <w:p>
-      <w:r>
-        <w:t>As my interest in the field grew, I decided I wanted to tack on a computer science minor to my transcript to learn more about the field.</w:t>
-      </w:r>
-      <w:r>
-        <w:t xml:space="preserve">  I took classes learning java, C++ , computer hardware , algorithms and data structures, as well as calculus and discrete mathematics.</w:t>
-      </w:r>
-      <w:r>
-        <w:t xml:space="preserve">  I finished my minor in CS my Junior year and all code projects and homeworks I have completed are available to view on my github.</w:t>
+        <w:t>Learning more linux and some cyber security</w:t>
+      </w:r>
+    </w:p>
+    <w:p>
+      <w:r>
+        <w:t xml:space="preserve">That same summer I decided to switch my laptops primary OS to linux to learn some more about it.  This helped me with some raspberry pi stuff at work and helped me learn some bash which was a lucky skill that helped me out later.  </w:t>
+      </w:r>
+      <w:r>
+        <w:t>I also started looking into ethical hacking and network security!</w:t>
       </w:r>
     </w:p>
     <w:p>
@@ -691,45 +806,102 @@
         <w:jc w:val="center"/>
       </w:pPr>
       <w:r>
-        <w:t xml:space="preserve">Intro to </w:t>
-      </w:r>
-      <w:r>
-        <w:t>Web development</w:t>
-      </w:r>
-    </w:p>
-    <w:p>
-      <w:r>
-        <w:t>The winter break of my junior year I decided that since I already knew a lot of backend, (Java, C++, python , mysql</w:t>
-      </w:r>
-      <w:r>
-        <w:t>, windows server and linux skills)</w:t>
-      </w:r>
-      <w:r>
-        <w:t xml:space="preserve">.  </w:t>
-      </w:r>
-      <w:r>
-        <w:t>That it was time to learn some front end. I started grinding vid</w:t>
-      </w:r>
-      <w:r>
-        <w:t>eo</w:t>
-      </w:r>
-      <w:r>
-        <w:t>s</w:t>
-      </w:r>
-      <w:r>
-        <w:t xml:space="preserve"> on Html and CSS.  I completed a few tutorials on youtub</w:t>
-      </w:r>
-      <w:r>
-        <w:t>e</w:t>
-      </w:r>
-      <w:r>
-        <w:t xml:space="preserve"> and learned the basics and made a few example projects.</w:t>
-      </w:r>
-      <w:r>
-        <w:t xml:space="preserve">  I uploaded them onto my github and it was a nice way to get my feet wet for webdev.</w:t>
-      </w:r>
-      <w:r>
-        <w:t xml:space="preserve">  </w:t>
+        <w:t xml:space="preserve">Studying </w:t>
+      </w:r>
+      <w:r>
+        <w:t>C</w:t>
+      </w:r>
+      <w:r>
+        <w:t xml:space="preserve">omputer </w:t>
+      </w:r>
+      <w:r>
+        <w:t>S</w:t>
+      </w:r>
+      <w:r>
+        <w:t>cience at my university</w:t>
+      </w:r>
+    </w:p>
+    <w:p>
+      <w:r>
+        <w:t>A</w:t>
+      </w:r>
+      <w:r>
+        <w:t xml:space="preserve">fter summer </w:t>
+      </w:r>
+      <w:r>
+        <w:t>my</w:t>
+      </w:r>
+      <w:r>
+        <w:t xml:space="preserve"> interest in the field grew</w:t>
+      </w:r>
+      <w:r>
+        <w:t xml:space="preserve"> had grown even more</w:t>
+      </w:r>
+      <w:r>
+        <w:t>, I decided I wanted to tack on a computer science minor to my transcript to learn more about the field.</w:t>
+      </w:r>
+      <w:r>
+        <w:t xml:space="preserve">  At my university, the Computer Science track is very software development based, which taught me a lot of essential skills that are industry standard.</w:t>
+      </w:r>
+      <w:r>
+        <w:t xml:space="preserve">  I took classes learning </w:t>
+      </w:r>
+      <w:r>
+        <w:t>J</w:t>
+      </w:r>
+      <w:r>
+        <w:t xml:space="preserve">ava, </w:t>
+      </w:r>
+      <w:r>
+        <w:t>C++,</w:t>
+      </w:r>
+      <w:r>
+        <w:t xml:space="preserve"> computer </w:t>
+      </w:r>
+      <w:r>
+        <w:t>hardware,</w:t>
+      </w:r>
+      <w:r>
+        <w:t xml:space="preserve"> algorithms and data structures, as well as calculus and discrete mathematics.</w:t>
+      </w:r>
+      <w:r>
+        <w:t xml:space="preserve">  I finished my minor in CS my </w:t>
+      </w:r>
+      <w:r>
+        <w:t>junior</w:t>
+      </w:r>
+      <w:r>
+        <w:t xml:space="preserve"> year and all</w:t>
+      </w:r>
+      <w:r>
+        <w:t xml:space="preserve"> of my</w:t>
+      </w:r>
+      <w:r>
+        <w:t xml:space="preserve"> code</w:t>
+      </w:r>
+      <w:r>
+        <w:t>,</w:t>
+      </w:r>
+      <w:r>
+        <w:t xml:space="preserve"> projects</w:t>
+      </w:r>
+      <w:r>
+        <w:t>,</w:t>
+      </w:r>
+      <w:r>
+        <w:t xml:space="preserve"> and </w:t>
+      </w:r>
+      <w:r>
+        <w:t xml:space="preserve">homeworks that </w:t>
+      </w:r>
+      <w:r>
+        <w:t xml:space="preserve">I have completed are available to view on my </w:t>
+      </w:r>
+      <w:r>
+        <w:t>GitHub</w:t>
+      </w:r>
+      <w:r>
+        <w:t>.</w:t>
       </w:r>
     </w:p>
     <w:p>
@@ -737,61 +909,45 @@
         <w:jc w:val="center"/>
       </w:pPr>
       <w:r>
-        <w:t>Tech job number 2 john Hopkins!</w:t>
-      </w:r>
-    </w:p>
-    <w:p>
-      <w:r>
-        <w:t>Summer after junior year was here and I was looking for anothe</w:t>
-      </w:r>
-      <w:r>
-        <w:t xml:space="preserve">r oppurntity in tech.  I updated my resume ,shopped around and was able to get a great gig at John Hopkins carey business school in harbor east in Baltimore city.  </w:t>
-      </w:r>
-      <w:r>
-        <w:t xml:space="preserve">I took on the role of a technical support analyst, to help the business school assist our students and staff / faculty , as well as help with system administration for their fleet of computers.  </w:t>
-      </w:r>
-      <w:r>
-        <w:t>My duties included management of active directory</w:t>
-      </w:r>
-      <w:r>
-        <w:t xml:space="preserve"> </w:t>
-      </w:r>
-      <w:r>
-        <w:t>and</w:t>
-      </w:r>
-      <w:r>
-        <w:t xml:space="preserve">, micorsoft endpoint configuration management console </w:t>
-      </w:r>
-      <w:r>
-        <w:t xml:space="preserve"> for system administration</w:t>
-      </w:r>
-      <w:r>
-        <w:t>,</w:t>
-      </w:r>
-      <w:r>
-        <w:t xml:space="preserve">taking </w:t>
-      </w:r>
-      <w:r>
-        <w:lastRenderedPageBreak/>
-        <w:t>support calls via zoom and as well as requests for faculty / staff present in the building</w:t>
-      </w:r>
-      <w:r>
-        <w:t xml:space="preserve"> as well as imaging new laptops and performing upgrades and repairs on our </w:t>
-      </w:r>
-      <w:r>
-        <w:t>fleet of computers</w:t>
-      </w:r>
-      <w:r>
-        <w:t>.  We were also reswponibsle for setting up classrooms and conference rooms with hybrid and remote on site techonoloy with zoom rooms mxl microophones</w:t>
-      </w:r>
-      <w:r>
-        <w:t>, and video conference cameras.</w:t>
-      </w:r>
-      <w:r>
-        <w:t xml:space="preserve">  By the end of the summer I had learned quite a bit about system administration, as well as working in a bigger more corporate style work place.</w:t>
-      </w:r>
-      <w:r>
-        <w:t xml:space="preserve">  I made a bunch of great connectinos at Hopkins and still keep in touch with multiple members of my team from time to time, I am very grateful to have had an experience  to work with such a prestigious university such as John Hopkins and it was an overall great experience!</w:t>
+        <w:t xml:space="preserve">Intro to </w:t>
+      </w:r>
+      <w:r>
+        <w:t>Web development</w:t>
+      </w:r>
+    </w:p>
+    <w:p>
+      <w:r>
+        <w:t>The winter break of my junior year I decided that since I already knew a lot of backend, (Java, C++, python , mysql</w:t>
+      </w:r>
+      <w:r>
+        <w:t>, windows server and linux skills)</w:t>
+      </w:r>
+      <w:r>
+        <w:t xml:space="preserve">.  </w:t>
+      </w:r>
+      <w:r>
+        <w:t>That it was time to learn some front end. I started grinding vid</w:t>
+      </w:r>
+      <w:r>
+        <w:t>eo</w:t>
+      </w:r>
+      <w:r>
+        <w:t>s</w:t>
+      </w:r>
+      <w:r>
+        <w:t xml:space="preserve"> on Html and CSS.  I completed a few tutorials on youtub</w:t>
+      </w:r>
+      <w:r>
+        <w:t>e</w:t>
+      </w:r>
+      <w:r>
+        <w:t xml:space="preserve"> and learned the basics and made a few example projects.</w:t>
+      </w:r>
+      <w:r>
+        <w:t xml:space="preserve">  I uploaded them onto my github and it was a nice way to get my feet wet for webdev.</w:t>
+      </w:r>
+      <w:r>
+        <w:t xml:space="preserve">  </w:t>
       </w:r>
     </w:p>
     <w:p>
@@ -799,15 +955,257 @@
         <w:jc w:val="center"/>
       </w:pPr>
       <w:r>
-        <w:t>My own personal server and a digital portfolio</w:t>
+        <w:t>Tech job number 2 john Hopkins</w:t>
+      </w:r>
+    </w:p>
+    <w:p>
+      <w:r>
+        <w:lastRenderedPageBreak/>
+        <w:t>Summer after junior year was here and I was looking for anothe</w:t>
+      </w:r>
+      <w:r>
+        <w:t xml:space="preserve">r </w:t>
+      </w:r>
+      <w:r>
+        <w:t>opportunity</w:t>
+      </w:r>
+      <w:r>
+        <w:t xml:space="preserve"> in tech.  I updated my </w:t>
+      </w:r>
+      <w:r>
+        <w:t>resume, shopped</w:t>
+      </w:r>
+      <w:r>
+        <w:t xml:space="preserve"> around and was able to get a great gig at John Hopkins </w:t>
+      </w:r>
+      <w:r>
+        <w:t>Carey</w:t>
+      </w:r>
+      <w:r>
+        <w:t xml:space="preserve"> business school in </w:t>
+      </w:r>
+      <w:r>
+        <w:t>H</w:t>
+      </w:r>
+      <w:r>
+        <w:t xml:space="preserve">arbor </w:t>
+      </w:r>
+      <w:r>
+        <w:t>E</w:t>
+      </w:r>
+      <w:r>
+        <w:t>ast</w:t>
+      </w:r>
+      <w:r>
+        <w:t>,</w:t>
+      </w:r>
+      <w:r>
+        <w:t xml:space="preserve"> Baltimore city.  </w:t>
+      </w:r>
+      <w:r>
+        <w:t xml:space="preserve">I took on the role of a technical support analyst, to help school </w:t>
+      </w:r>
+      <w:r>
+        <w:t xml:space="preserve">in </w:t>
+      </w:r>
+      <w:r>
+        <w:t>assist</w:t>
+      </w:r>
+      <w:r>
+        <w:t>ing</w:t>
+      </w:r>
+      <w:r>
+        <w:t xml:space="preserve"> our students and staff / </w:t>
+      </w:r>
+      <w:r>
+        <w:t>faculty,</w:t>
+      </w:r>
+      <w:r>
+        <w:t xml:space="preserve"> as well as help with system administration for their fleet of computers.  </w:t>
+      </w:r>
+      <w:r>
+        <w:t>My duties included management of active directory</w:t>
+      </w:r>
+      <w:r>
+        <w:t xml:space="preserve"> </w:t>
+      </w:r>
+      <w:r>
+        <w:t>and</w:t>
+      </w:r>
+      <w:r>
+        <w:t xml:space="preserve">, </w:t>
+      </w:r>
+      <w:r>
+        <w:t>Microsoft</w:t>
+      </w:r>
+      <w:r>
+        <w:t xml:space="preserve"> </w:t>
+      </w:r>
+      <w:r>
+        <w:t>E</w:t>
+      </w:r>
+      <w:r>
+        <w:t xml:space="preserve">ndpoint </w:t>
+      </w:r>
+      <w:r>
+        <w:t>C</w:t>
+      </w:r>
+      <w:r>
+        <w:t xml:space="preserve">onfiguration </w:t>
+      </w:r>
+      <w:r>
+        <w:t>M</w:t>
+      </w:r>
+      <w:r>
+        <w:t>anagement console</w:t>
+      </w:r>
+      <w:r>
+        <w:t>,</w:t>
+      </w:r>
+      <w:r>
+        <w:t xml:space="preserve"> </w:t>
+      </w:r>
+      <w:r>
+        <w:t xml:space="preserve">setting up classrooms and conference rooms with hybrid and remote </w:t>
+      </w:r>
+      <w:r>
+        <w:t>on-site</w:t>
+      </w:r>
+      <w:r>
+        <w:t xml:space="preserve"> </w:t>
+      </w:r>
+      <w:r>
+        <w:t>technology</w:t>
+      </w:r>
+      <w:r>
+        <w:t xml:space="preserve"> with zoom rooms mxl </w:t>
+      </w:r>
+      <w:r>
+        <w:t>microphones</w:t>
+      </w:r>
+      <w:r>
+        <w:t>, and video conference cameras</w:t>
+      </w:r>
+      <w:r>
+        <w:t>,</w:t>
+      </w:r>
+      <w:r>
+        <w:t xml:space="preserve"> </w:t>
+      </w:r>
+      <w:r>
+        <w:t xml:space="preserve">imaging new laptops and performing upgrades and repairs on our fleet of </w:t>
+      </w:r>
+      <w:r>
+        <w:t>computers, and</w:t>
+      </w:r>
+      <w:r>
+        <w:t xml:space="preserve"> taking</w:t>
+      </w:r>
+      <w:r>
+        <w:t xml:space="preserve"> support calls via zoom </w:t>
+      </w:r>
+      <w:r>
+        <w:t xml:space="preserve">to assist remote </w:t>
+      </w:r>
+      <w:r>
+        <w:t xml:space="preserve">faculty </w:t>
+      </w:r>
+      <w:r>
+        <w:t>and</w:t>
+      </w:r>
+      <w:r>
+        <w:t xml:space="preserve"> staff</w:t>
+      </w:r>
+      <w:r>
+        <w:t xml:space="preserve"> as well as assisting those present in office</w:t>
+      </w:r>
+      <w:r>
+        <w:t>,</w:t>
+      </w:r>
+      <w:r>
+        <w:t xml:space="preserve"> present in the</w:t>
       </w:r>
       <w:r>
         <w:t>.</w:t>
       </w:r>
-    </w:p>
-    <w:p>
-      <w:r>
-        <w:t>Over the next semester (1</w:t>
+      <w:r>
+        <w:t xml:space="preserve">  By the end of the </w:t>
+      </w:r>
+      <w:r>
+        <w:t>summer,</w:t>
+      </w:r>
+      <w:r>
+        <w:t xml:space="preserve"> I had learned quite a bit about system administration,</w:t>
+      </w:r>
+      <w:r>
+        <w:t xml:space="preserve"> troubleshooting, OS issues,</w:t>
+      </w:r>
+      <w:r>
+        <w:t xml:space="preserve"> as well as working in a bigger more corporate style </w:t>
+      </w:r>
+      <w:r>
+        <w:t>workplace</w:t>
+      </w:r>
+      <w:r>
+        <w:t>.</w:t>
+      </w:r>
+      <w:r>
+        <w:t xml:space="preserve">  I made a bunch of great </w:t>
+      </w:r>
+      <w:r>
+        <w:t>connections</w:t>
+      </w:r>
+      <w:r>
+        <w:t xml:space="preserve"> at Hopkins and still keep in touch with multiple members of my team from time to time, I am very grateful to have had an </w:t>
+      </w:r>
+      <w:r>
+        <w:t>experience to</w:t>
+      </w:r>
+      <w:r>
+        <w:t xml:space="preserve"> work with such a prestigious university such as John Hopkins </w:t>
+      </w:r>
+      <w:r>
+        <w:t>as well as the chance to work with such a talented team of techs!</w:t>
+      </w:r>
+    </w:p>
+    <w:p>
+      <w:pPr>
+        <w:jc w:val="center"/>
+      </w:pPr>
+      <w:r>
+        <w:t>A linux server from Scratch</w:t>
+      </w:r>
+    </w:p>
+    <w:p>
+      <w:r>
+        <w:t xml:space="preserve">After another semester </w:t>
+      </w:r>
+      <w:r>
+        <w:t xml:space="preserve">winter break was here and I decided I wanted to spend some time to work on some personal project ideas I had.  I wanted to make a personal </w:t>
+      </w:r>
+      <w:r>
+        <w:t>Linux</w:t>
+      </w:r>
+      <w:r>
+        <w:t xml:space="preserve"> server and use it for a </w:t>
+      </w:r>
+      <w:r>
+        <w:t>multitude</w:t>
+      </w:r>
+      <w:r>
+        <w:t xml:space="preserve"> of personal </w:t>
+      </w:r>
+      <w:r>
+        <w:t>reasons. I</w:t>
+      </w:r>
+      <w:r>
+        <w:t xml:space="preserve"> decided to shell out for a refurbished dell </w:t>
+      </w:r>
+      <w:r>
+        <w:t>OptiPlex</w:t>
+      </w:r>
+      <w:r>
+        <w:t xml:space="preserve"> with an i5 and 16 gigs of ram since I saw their reliability 1</w:t>
       </w:r>
       <w:r>
         <w:rPr>
@@ -816,74 +1214,204 @@
         <w:t>st</w:t>
       </w:r>
       <w:r>
-        <w:t xml:space="preserve"> semester of my senior year) I took back to web devwhen I had free time in between school work classes and my social life.  I started learning bootstrap 5 through youtube videos and the documentation, I completed a couple small projects here and there</w:t>
-      </w:r>
-      <w:r>
-        <w:t xml:space="preserve"> and gained some experience because I knew id want to make a personal website at some point.</w:t>
-      </w:r>
-      <w:r>
-        <w:t xml:space="preserve">  After the semester winter break was here and I decided I wanted to spend some time to work on some personal project ideas I had.  I wanted to make a personal linux server and use it for a multitide of personal reasons.</w:t>
-      </w:r>
-      <w:r>
-        <w:t xml:space="preserve">  After going through 2 old desktops (dinasours with only 2 processor cores and barely 8 gigs of ram, I decided to shell out for a refurbished dell optiplex with an i5 and 16 gigs of ram since I saw their reliability 1</w:t>
-      </w:r>
-      <w:r>
-        <w:rPr>
-          <w:vertAlign w:val="superscript"/>
-        </w:rPr>
-        <w:t>st</w:t>
-      </w:r>
-      <w:r>
-        <w:t xml:space="preserve"> hand while working at Hopkins (Hopkins uses mostly dell computers).  I installed Ubuntu server with Ubuntu desktop overtop of it so I could access gui applications if I needed too.  I did everything mostly from scratch, I installed the OS , setup the portforawding and firewall rules on both my router UFW firewall on linux.</w:t>
+        <w:t xml:space="preserve"> hand while working at Hopkins (Hopkins uses mostly dell computers)</w:t>
+      </w:r>
+      <w:r>
+        <w:t xml:space="preserve"> and figured it would be perfect server</w:t>
+      </w:r>
+      <w:r>
+        <w:t>.  I installed Ubuntu server with</w:t>
+      </w:r>
+      <w:r>
+        <w:t xml:space="preserve"> </w:t>
+      </w:r>
+      <w:r>
+        <w:t>Ubuntu desktop overtop of it so I could access</w:t>
+      </w:r>
+      <w:r>
+        <w:t xml:space="preserve"> GUI </w:t>
+      </w:r>
+      <w:r>
+        <w:t xml:space="preserve"> applications if I needed too</w:t>
+      </w:r>
+      <w:r>
+        <w:t xml:space="preserve"> (although at this point I am so comfortable in command line usually just SSH anyway)</w:t>
+      </w:r>
+      <w:r>
+        <w:t xml:space="preserve">.  I did everything from </w:t>
+      </w:r>
+      <w:r>
+        <w:lastRenderedPageBreak/>
+        <w:t xml:space="preserve">scratch, I installed the OS, setup the </w:t>
+      </w:r>
+      <w:r>
+        <w:t>port forwarding</w:t>
+      </w:r>
+      <w:r>
+        <w:t xml:space="preserve"> and firewall rules on both my router UFW firewall on </w:t>
+      </w:r>
+      <w:r>
+        <w:t>Linux</w:t>
+      </w:r>
+      <w:r>
+        <w:t>.</w:t>
       </w:r>
       <w:r>
         <w:t xml:space="preserve">  For the DNS I used noip2.com a free service which allow</w:t>
       </w:r>
       <w:r>
-        <w:t xml:space="preserve">ed me to get my host name, I isntalled the update </w:t>
+        <w:t xml:space="preserve">ed me to get my host name, I </w:t>
+      </w:r>
+      <w:r>
+        <w:t>installed</w:t>
+      </w:r>
+      <w:r>
+        <w:t xml:space="preserve"> the update client to ensure that the DNS will update IP changes and even setup a script I found online which runs on a </w:t>
+      </w:r>
+      <w:r>
+        <w:t>corn</w:t>
+      </w:r>
+      <w:r>
+        <w:t xml:space="preserve"> job to automatically renews the hostname for me every 30 days.</w:t>
+      </w:r>
+      <w:r>
+        <w:t xml:space="preserve">  I installed openssh server </w:t>
+      </w:r>
+      <w:r>
+        <w:t xml:space="preserve">for both sshing into the server and sftp file transfers, I got a 4tb and 2tb drive for the server to use for remote backups.  For the remote backups I use a windows tool called sshfs which you can use to mount remote sftp servers as network drives, I used this in tandem with a tool called </w:t>
+      </w:r>
+      <w:r>
+        <w:t>Cobain</w:t>
+      </w:r>
+      <w:r>
+        <w:t xml:space="preserve"> reflector which allows you to backup files </w:t>
+      </w:r>
+      <w:r>
+        <w:t>to either a remote drive or a remote sftp server.</w:t>
+      </w:r>
+      <w:r>
+        <w:t xml:space="preserve">  I use this across my laptop and desktop to </w:t>
+      </w:r>
+      <w:r>
+        <w:t>back up</w:t>
+      </w:r>
+      <w:r>
+        <w:t xml:space="preserve"> my files so if </w:t>
+      </w:r>
+      <w:r>
+        <w:t>anything</w:t>
+      </w:r>
+      <w:r>
+        <w:t xml:space="preserve"> ever happens or I need to access something that’s on my pc I can just access the sftp server</w:t>
+      </w:r>
+      <w:r>
+        <w:t>.</w:t>
+      </w:r>
+      <w:r>
+        <w:t xml:space="preserve"> I can even access it from my phone using an application called “Andftp” which allows me to access the </w:t>
+      </w:r>
+      <w:r>
+        <w:t>files</w:t>
+      </w:r>
+      <w:r>
+        <w:t xml:space="preserve"> of the server and also backup my phones files as well!</w:t>
+      </w:r>
+      <w:r>
+        <w:t xml:space="preserve">  I also learned a lot about bash, systemd services, cron and had to even do a little bash scripting to get everything configured the way I want.</w:t>
+      </w:r>
+      <w:r>
+        <w:t xml:space="preserve">  I also wanted this server to host my website, I installed apache2 web server and got everything setup properly to host my personal website (which you are on now!).</w:t>
+      </w:r>
+      <w:r>
+        <w:t xml:space="preserve"> </w:t>
+      </w:r>
+      <w:r>
+        <w:t xml:space="preserve">  I also run a Minecraft server to play with friends (java and or bedrock) on the server which I have configured as a system service to run automatically on startup.</w:t>
+      </w:r>
+      <w:r>
+        <w:t xml:space="preserve">  I additionally </w:t>
+      </w:r>
+      <w:r>
+        <w:t>configured</w:t>
+      </w:r>
+      <w:r>
+        <w:t xml:space="preserve"> a </w:t>
+      </w:r>
+      <w:r>
+        <w:t>mail server</w:t>
+      </w:r>
+      <w:r>
+        <w:t xml:space="preserve"> which connects to a separate </w:t>
+      </w:r>
+      <w:r>
+        <w:t>Gmail</w:t>
+      </w:r>
+      <w:r>
+        <w:t xml:space="preserve"> account I made just for the server, it emails me log files for when automatic updates are performed, whether or not the server needs to be rebooted to finish the updates, and it emails me a </w:t>
+      </w:r>
+      <w:r>
+        <w:t>detailed</w:t>
+      </w:r>
+      <w:r>
+        <w:t xml:space="preserve"> log file from </w:t>
+      </w:r>
+      <w:r>
+        <w:t>Cobian</w:t>
+      </w:r>
+      <w:r>
+        <w:t xml:space="preserve"> reflector for when a backup has completed successfully</w:t>
+      </w:r>
+      <w:r>
+        <w:t xml:space="preserve"> (or if the backup has errors).</w:t>
+      </w:r>
+      <w:r>
+        <w:t xml:space="preserve"> </w:t>
+      </w:r>
+      <w:r>
+        <w:t>I</w:t>
+      </w:r>
+      <w:r>
+        <w:t xml:space="preserve">learned a TON about networking, </w:t>
+      </w:r>
+      <w:r>
+        <w:t>port forwarding</w:t>
+      </w:r>
+      <w:r>
+        <w:t xml:space="preserve">, system/ server </w:t>
+      </w:r>
+      <w:r>
+        <w:t>administration,</w:t>
+      </w:r>
+      <w:r>
+        <w:t xml:space="preserve"> </w:t>
       </w:r>
       <w:r>
         <w:lastRenderedPageBreak/>
-        <w:t>client to ensure that the DNS will update IP changes and even setup a script I found online which runs on a cron job to automatically renews the hostname for me every 30 days.</w:t>
-      </w:r>
-      <w:r>
-        <w:t xml:space="preserve">  I installed openssh server </w:t>
-      </w:r>
-      <w:r>
-        <w:t xml:space="preserve">for both sshing into the server and sftp file transfers, I got a 4tb and 2tb drive for the server to use for remote backups.  For the remote backups I use a windows tool called sshfs which you can use to mount remote sftp servers as network drives, I used this in tandem with a tool called cobian reflector which allows you to backup files </w:t>
-      </w:r>
-      <w:r>
-        <w:t>to either a remote drive or a remote sftp server.</w:t>
-      </w:r>
-      <w:r>
-        <w:t xml:space="preserve">  I use this across my laptop and desktop to backup my files so if anything ever happens or I need to access something that’s on my pc I can just access the sftp server, I can even access it from my phone using an application called “Andftp” which allows me to access the fiels of the server and also backup my phones files as well!</w:t>
-      </w:r>
-      <w:r>
-        <w:t xml:space="preserve">  I also learned a lot about bash, systemd services, cron and had to even do a little bash scripting to get everything configured the way I want.</w:t>
-      </w:r>
-      <w:r>
-        <w:t xml:space="preserve">  I also wanted this server to host my website, I installed apache2 web server and got everything setup properly to host my personal website (which you are on now!).</w:t>
-      </w:r>
-      <w:r>
-        <w:t xml:space="preserve"> </w:t>
-      </w:r>
-      <w:r>
-        <w:t xml:space="preserve">  I also run a Minecraft server to play with friends (java and or bedrock) on the server which I have configured as a system service to run automatically on startup.</w:t>
-      </w:r>
-      <w:r>
-        <w:t xml:space="preserve">  I additionally congiured a mailserver which connects to a separate gmail account I made just for the server, it emails me log files for when automatic updates are performed, whether or not the server needs to be rebooted to finish the updates, and it emails me a detailes log file from cobian reflector for when a backup has completed successfully</w:t>
-      </w:r>
-      <w:r>
-        <w:t xml:space="preserve"> (or if the backup has errors).</w:t>
-      </w:r>
-      <w:r>
-        <w:t xml:space="preserve"> </w:t>
-      </w:r>
-      <w:r>
-        <w:t>Configuring it all took</w:t>
-      </w:r>
-      <w:r>
-        <w:t xml:space="preserve"> a lot of googling, searching through forums and reading documenetation I had learned a TON about networking, portforwarding, system/ server adminisrtaion and linux overall, I am so glad I decided to do this project because the amount of experience I gained from it alone as well as the fun I had doing it is just awesome!</w:t>
+        <w:t xml:space="preserve">and ALOT of bash and </w:t>
+      </w:r>
+      <w:r>
+        <w:t>Linux</w:t>
+      </w:r>
+      <w:r>
+        <w:t xml:space="preserve"> command line and just a lot more about </w:t>
+      </w:r>
+      <w:r>
+        <w:t>Linux</w:t>
+      </w:r>
+      <w:r>
+        <w:t xml:space="preserve"> overall</w:t>
+      </w:r>
+      <w:r>
+        <w:t xml:space="preserve"> and </w:t>
+      </w:r>
+      <w:r>
+        <w:t>Linux</w:t>
+      </w:r>
+      <w:r>
+        <w:t xml:space="preserve"> overall</w:t>
+      </w:r>
+      <w:r>
+        <w:t>.</w:t>
       </w:r>
     </w:p>
     <w:p>
@@ -891,31 +1419,102 @@
         <w:jc w:val="center"/>
       </w:pPr>
       <w:r>
-        <w:lastRenderedPageBreak/>
-        <w:t>Final semester of Salisbury U</w:t>
-      </w:r>
-      <w:r>
-        <w:t>n</w:t>
-      </w:r>
-      <w:r>
-        <w:t>iversity</w:t>
-      </w:r>
-      <w:r>
-        <w:t xml:space="preserve"> </w:t>
-      </w:r>
-    </w:p>
-    <w:p>
-      <w:r>
-        <w:t>I am currently in my final semester at Salisbury university, I am taking 2 classes (COMM 343 communicating on the web, and COMM 490 communicating with code) which BOTH focus on Html,Css, and Javascript!</w:t>
-      </w:r>
-      <w:r>
-        <w:t xml:space="preserve">  When I am finished with these classes I will be posting all of the work on my github as usual.</w:t>
-      </w:r>
-      <w:r>
-        <w:t xml:space="preserve">  After this semester its time for graduati</w:t>
-      </w:r>
-      <w:r>
-        <w:t>on, which leads to my next endeavor.</w:t>
+        <w:t>Making my own Website</w:t>
+      </w:r>
+      <w:r>
+        <w:t xml:space="preserve"> and learning </w:t>
+      </w:r>
+      <w:r>
+        <w:t>V</w:t>
+      </w:r>
+      <w:r>
+        <w:t>ersion control</w:t>
+      </w:r>
+      <w:r>
+        <w:t>.</w:t>
+      </w:r>
+    </w:p>
+    <w:p>
+      <w:r>
+        <w:t xml:space="preserve">After I had all that </w:t>
+      </w:r>
+      <w:r>
+        <w:t>configured,</w:t>
+      </w:r>
+      <w:r>
+        <w:t xml:space="preserve"> I figured it was time to make my personal website.</w:t>
+      </w:r>
+      <w:r>
+        <w:t xml:space="preserve">  I had got my feet wet with web development over the Summer and would look at it here and there after work sometimes.</w:t>
+      </w:r>
+      <w:r>
+        <w:t xml:space="preserve">  I finished a few </w:t>
+      </w:r>
+      <w:r>
+        <w:t>tutorials,</w:t>
+      </w:r>
+      <w:r>
+        <w:t xml:space="preserve"> and I had a firm understanding of Html</w:t>
+      </w:r>
+      <w:r>
+        <w:t>5, CSS</w:t>
+      </w:r>
+      <w:r>
+        <w:t xml:space="preserve"> and how they worked together in tandem.  I even mad e a few small test pages but nothing serious.</w:t>
+      </w:r>
+      <w:r>
+        <w:t xml:space="preserve">  However, now I decided to put it altogether and make a </w:t>
+      </w:r>
+      <w:r>
+        <w:t>Portfolio</w:t>
+      </w:r>
+      <w:r>
+        <w:t xml:space="preserve"> website, I used HTML</w:t>
+      </w:r>
+      <w:r>
+        <w:t>5,</w:t>
+      </w:r>
+      <w:r>
+        <w:t xml:space="preserve"> CSS3, Bootstrap and a tiny bit of </w:t>
+      </w:r>
+      <w:r>
+        <w:t>JavaScript</w:t>
+      </w:r>
+      <w:r>
+        <w:t xml:space="preserve"> to develop this site.</w:t>
+      </w:r>
+      <w:r>
+        <w:t xml:space="preserve">  Additionally, I had been familiar with </w:t>
+      </w:r>
+      <w:r>
+        <w:t>GitHub</w:t>
+      </w:r>
+      <w:r>
+        <w:t xml:space="preserve"> and had always backed up my projects there when finished but had never integrated it into my workflow.</w:t>
+      </w:r>
+      <w:r>
+        <w:t xml:space="preserve">  Since this is the industry </w:t>
+      </w:r>
+      <w:r>
+        <w:t>standard,</w:t>
+      </w:r>
+      <w:r>
+        <w:t xml:space="preserve"> I decided it was time to learn it, while making website project I decided to integrate git version control into my workflow, this made it easier for me to work back and forth between my desktop at my apartment, and my laptop when I was on campus</w:t>
+      </w:r>
+      <w:r>
+        <w:t xml:space="preserve">.  </w:t>
+      </w:r>
+      <w:r>
+        <w:t>Finally,</w:t>
+      </w:r>
+      <w:r>
+        <w:t xml:space="preserve"> this project left me with some great skills in web development, and </w:t>
+      </w:r>
+      <w:r>
+        <w:t>also</w:t>
+      </w:r>
+      <w:r>
+        <w:t xml:space="preserve"> a powerful upgrade to my workflow which is part of the industry standard and will also allow me to work more seamlessly between all my devices.</w:t>
       </w:r>
     </w:p>
     <w:p>
@@ -923,11 +1522,43 @@
         <w:jc w:val="center"/>
       </w:pPr>
       <w:r>
+        <w:t>Final semester of Salisbury U</w:t>
+      </w:r>
+      <w:r>
+        <w:t>n</w:t>
+      </w:r>
+      <w:r>
+        <w:t>iversity</w:t>
+      </w:r>
+      <w:r>
+        <w:t xml:space="preserve"> </w:t>
+      </w:r>
+    </w:p>
+    <w:p>
+      <w:r>
+        <w:t>I am currently in my final semester at Salisbury university, I am taking 2 classes (COMM 343 communicating on the web, and COMM 490 communicating with code) which BOTH focus on Html,Css, and Javascript!</w:t>
+      </w:r>
+      <w:r>
+        <w:t xml:space="preserve">  When I am finished with these classes I will be posting all of the work on my github as usual.</w:t>
+      </w:r>
+      <w:r>
+        <w:t xml:space="preserve">  After this semester its time for graduati</w:t>
+      </w:r>
+      <w:r>
+        <w:t>on, which leads to my next endeavor.</w:t>
+      </w:r>
+    </w:p>
+    <w:p>
+      <w:pPr>
+        <w:jc w:val="center"/>
+      </w:pPr>
+      <w:r>
         <w:t>Graduate school and a M.S. in cyber security!</w:t>
       </w:r>
     </w:p>
     <w:p>
       <w:r>
+        <w:lastRenderedPageBreak/>
         <w:t xml:space="preserve">I have decided that immediately following graduation I will be pursuing my Master’s degree in science focusing in Cyber Security and Information Assurance at Western Govener’s University.  </w:t>
       </w:r>
       <w:r>

</xml_diff>

<commit_message>
adding a section about my fullstack project i am starting
</commit_message>
<xml_diff>
--- a/spellcheck.docx
+++ b/spellcheck.docx
@@ -287,13 +287,7 @@
         <w:jc w:val="center"/>
       </w:pPr>
       <w:r>
-        <w:t xml:space="preserve">Summer after junior year was here and I was looking for another job </w:t>
-      </w:r>
-      <w:r>
-        <w:t>opportunity</w:t>
-      </w:r>
-      <w:r>
-        <w:t xml:space="preserve"> in technology. </w:t>
+        <w:t xml:space="preserve">Summer after junior year was here and I was looking for another job opportunity in technology. </w:t>
       </w:r>
       <w:r>
         <w:t xml:space="preserve"> </w:t>
@@ -663,6 +657,146 @@
         <w:jc w:val="center"/>
       </w:pPr>
       <w:r>
+        <w:t xml:space="preserve">Learning </w:t>
+      </w:r>
+      <w:r>
+        <w:t>JavaScript</w:t>
+      </w:r>
+      <w:r>
+        <w:t xml:space="preserve"> and Making a </w:t>
+      </w:r>
+      <w:r>
+        <w:t>full stack</w:t>
+      </w:r>
+      <w:r>
+        <w:t xml:space="preserve"> Project (current)</w:t>
+      </w:r>
+    </w:p>
+    <w:p>
+      <w:pPr>
+        <w:jc w:val="center"/>
+      </w:pPr>
+      <w:r>
+        <w:t>After making my website</w:t>
+      </w:r>
+      <w:r>
+        <w:t xml:space="preserve"> and also experimenting around a bit more, I felt very confident in my skill in Html and CSS and think it is fair to say that I have a solid grasp on both of them</w:t>
+      </w:r>
+      <w:r>
+        <w:t>.  I decided</w:t>
+      </w:r>
+      <w:r>
+        <w:t xml:space="preserve"> it was time to learn </w:t>
+      </w:r>
+      <w:r>
+        <w:t>JavaScript</w:t>
+      </w:r>
+      <w:r>
+        <w:t xml:space="preserve"> to complete the trinity of Html, </w:t>
+      </w:r>
+      <w:r>
+        <w:t>CSS</w:t>
+      </w:r>
+      <w:r>
+        <w:t xml:space="preserve">, </w:t>
+      </w:r>
+      <w:r>
+        <w:t>JavaScript</w:t>
+      </w:r>
+      <w:r>
+        <w:t>.</w:t>
+      </w:r>
+      <w:r>
+        <w:t xml:space="preserve">  I started reading through w3 schools great documentation to learn about </w:t>
+      </w:r>
+      <w:r>
+        <w:t>JavaScript</w:t>
+      </w:r>
+      <w:r>
+        <w:t>.</w:t>
+      </w:r>
+      <w:r>
+        <w:t xml:space="preserve">  I was able to breeze over all of the ground work of it (variables, classes, functions, </w:t>
+      </w:r>
+      <w:r>
+        <w:t>arrays, loops</w:t>
+      </w:r>
+      <w:r>
+        <w:t>, datatypes, constructors</w:t>
+      </w:r>
+      <w:r>
+        <w:t>) since I am already familiar with these concepts from learning multiple other OO programming languages, all I had to do was get used to the syntax</w:t>
+      </w:r>
+      <w:r>
+        <w:t xml:space="preserve"> to get comfortable.</w:t>
+      </w:r>
+      <w:r>
+        <w:t xml:space="preserve">  After that was out of the way</w:t>
+      </w:r>
+      <w:r>
+        <w:t>,</w:t>
+      </w:r>
+      <w:r>
+        <w:t xml:space="preserve"> I started learning and experimenting with the DOM </w:t>
+      </w:r>
+      <w:r>
+        <w:t>functions</w:t>
+      </w:r>
+      <w:r>
+        <w:t xml:space="preserve"> of </w:t>
+      </w:r>
+      <w:r>
+        <w:t>JavaScript</w:t>
+      </w:r>
+      <w:r>
+        <w:t xml:space="preserve">, which is the real </w:t>
+      </w:r>
+      <w:r>
+        <w:t>significance</w:t>
+      </w:r>
+      <w:r>
+        <w:t xml:space="preserve"> of learning this skill, </w:t>
+      </w:r>
+      <w:r>
+        <w:t>which</w:t>
+      </w:r>
+      <w:r>
+        <w:t xml:space="preserve"> allows programmers to interact with html and </w:t>
+      </w:r>
+      <w:r>
+        <w:t>CSS</w:t>
+      </w:r>
+      <w:r>
+        <w:t xml:space="preserve"> </w:t>
+      </w:r>
+      <w:r>
+        <w:t xml:space="preserve">elements with the Object oriented abilities of </w:t>
+      </w:r>
+      <w:r>
+        <w:t>JavaScript</w:t>
+      </w:r>
+      <w:r>
+        <w:t>.</w:t>
+      </w:r>
+      <w:r>
+        <w:t xml:space="preserve">  Once I feel comfortable enough ,with these my plan is to move onto getting an understanding </w:t>
+      </w:r>
+      <w:r>
+        <w:t>react.js and node.js and use these to make a fullstack web application.</w:t>
+      </w:r>
+      <w:r>
+        <w:t xml:space="preserve">  The tech Stack I have decided to use for this project is </w:t>
+      </w:r>
+      <w:r>
+        <w:lastRenderedPageBreak/>
+        <w:t>,Frontend: Html,Css,Javascript,React.JS, Backend:Javascript, Node.js, Database:MongoDb, Hosting:Apache2 (self hosted)</w:t>
+      </w:r>
+    </w:p>
+    <w:p>
+      <w:pPr>
+        <w:jc w:val="center"/>
+      </w:pPr>
+      <w:r>
         <w:t>Pursuing</w:t>
       </w:r>
       <w:r>
@@ -816,11 +950,7 @@
         <w:t xml:space="preserve"> </w:t>
       </w:r>
       <w:r>
-        <w:t xml:space="preserve">more to </w:t>
-      </w:r>
-      <w:r>
-        <w:lastRenderedPageBreak/>
-        <w:t>learn,</w:t>
+        <w:t>more to learn,</w:t>
       </w:r>
       <w:r>
         <w:t xml:space="preserve"> and always</w:t>

</xml_diff>

<commit_message>
added section on current fullstack project
</commit_message>
<xml_diff>
--- a/spellcheck.docx
+++ b/spellcheck.docx
@@ -15,7 +15,23 @@
         <w:jc w:val="center"/>
       </w:pPr>
       <w:r>
-        <w:t xml:space="preserve">Hello and welcome to my personal site and online Portfolio! A little bit about me, I am a college senior finishing up my last semester at Salisbury University, I am receiving my Bachelor’s degree in Communications Media Production with a minor in Computer Science. I have quite the passion for everything Computer Science, networking, IT, programming, and everything in between! The last few years I have been teaching myself all that I can in my free time and in University Classes. It all started the summer after my freshman year, when I got an itch for game development after being inspired by Nintendo’s Earthbound game series. After this, I knew I wanted to learn more about tech, and this is what started my journey into this wonderful and ever evolving field and I haven’t stopped pursuing tech since. Immediately following my graduation in May 2022, I will be starting my Master’s program in Cybersecurity and Information Assurance at Western Governor’s University. </w:t>
+        <w:t xml:space="preserve">Hello and welcome to my personal site and online Portfolio! A little bit about me, I am a college senior finishing up my last semester at Salisbury University, I am receiving my </w:t>
+      </w:r>
+      <w:proofErr w:type="gramStart"/>
+      <w:r>
+        <w:t>Bachelor’s</w:t>
+      </w:r>
+      <w:proofErr w:type="gramEnd"/>
+      <w:r>
+        <w:t xml:space="preserve"> degree in Communications Media Production with a minor in Computer Science. I have quite the passion for everything Computer Science, networking, IT, programming, and everything in between! The last few years I have been teaching myself all that I can in my free time and in University Classes. It all started the summer after my freshman year, when I got an itch for game development after being inspired by Nintendo’s Earthbound game series. After this, I knew I wanted to learn more about tech, and this is what started my journey into this wonderful and ever evolving field and I haven’t stopped pursuing tech since. Immediately following my graduation in May 2022, I will be starting my </w:t>
+      </w:r>
+      <w:proofErr w:type="gramStart"/>
+      <w:r>
+        <w:t>Master’s</w:t>
+      </w:r>
+      <w:proofErr w:type="gramEnd"/>
+      <w:r>
+        <w:t xml:space="preserve"> program in Cybersecurity and Information Assurance at Western Governor’s University. </w:t>
       </w:r>
     </w:p>
     <w:p>
@@ -79,7 +95,23 @@
       </w:pPr>
       <w:r>
         <w:lastRenderedPageBreak/>
-        <w:t xml:space="preserve">After being inspired by Toby Fox, a solo developer who made the now hit game Undertale almost entirely by himself, using YoYo Studios Gamemaker Studio, </w:t>
+        <w:t xml:space="preserve">After being inspired by Toby Fox, a solo developer who made the now hit game Undertale almost entirely by himself, using </w:t>
+      </w:r>
+      <w:proofErr w:type="spellStart"/>
+      <w:r>
+        <w:t>YoYo</w:t>
+      </w:r>
+      <w:proofErr w:type="spellEnd"/>
+      <w:r>
+        <w:t xml:space="preserve"> Studios </w:t>
+      </w:r>
+      <w:proofErr w:type="spellStart"/>
+      <w:r>
+        <w:t>Gamemaker</w:t>
+      </w:r>
+      <w:proofErr w:type="spellEnd"/>
+      <w:r>
+        <w:t xml:space="preserve"> Studio, </w:t>
       </w:r>
       <w:r>
         <w:t>a game development suite</w:t>
@@ -173,7 +205,15 @@
         <w:t>PC</w:t>
       </w:r>
       <w:r>
-        <w:t xml:space="preserve"> or really worked with computer hardware hands on. Since then, I haven’t been scared to open computers, swap parts, repair computers, laptops, game consoles etc. I’ve fixed computers, upgraded computers and even broken a couple machines by accident in the process, it’s all part of the learning experience</w:t>
+        <w:t xml:space="preserve"> or really worked with computer hardware hands on. Since then, I haven’t been scared to open computers, swap parts, repair computers, laptops, game consoles etc. I’ve fixed computers, upgraded </w:t>
+      </w:r>
+      <w:proofErr w:type="gramStart"/>
+      <w:r>
+        <w:t>computers</w:t>
+      </w:r>
+      <w:proofErr w:type="gramEnd"/>
+      <w:r>
+        <w:t xml:space="preserve"> and even broken a couple machines by accident in the process, it’s all part of the learning experience</w:t>
       </w:r>
       <w:r>
         <w:t>.</w:t>
@@ -215,7 +255,31 @@
         <w:jc w:val="center"/>
       </w:pPr>
       <w:r>
-        <w:t xml:space="preserve">With my knowledge I had gained making games over the past year and through online videos and tutorials I watched, I was hopeful to find a summer job doing something tech related. Luckily, I was able to join a small startup that manufactures conveyer belt control systems in Havre de Grace Maryland, that gave me a chance to prove myself in the field. I started out as a PLC (Programmable Logic Controller) technician and programmer, in which I worked with Rockwell Automation programming and testing software. When I first joined the team my boss and company founder, was the only software developer at the time. He decided to shift my duties to also include python and MYSQL scripting to support the ever-increasing amount of clients we had with WCS (Warehouse Control System) related projects. I learned a lot and coded multiple projects for clients that included python, MySQL database, as well as some Linux projects involving configuration of raspberry Pis for automation. Other responsibilities included remote management of windows servers, continued microcontroller testing as well as some PowerShell configuration. I continued this internship through the whole summer and even returned and continued interning with them in the winter. Over the course of my internship, we did projects for Amazon, Pampered Chef, Eby Brown, and Bd Sparks. I made many great connections at pendant and was sad to part ways with the team. This startup had grown dramatically from when </w:t>
+        <w:t xml:space="preserve">With my knowledge I had gained making games over the past year and through online videos and tutorials I watched, I was hopeful to find a summer job doing something tech related. Luckily, I was able to join a small startup that manufactures conveyer belt control systems in Havre de Grace Maryland, that gave me a chance to prove myself in the field. I started out as a PLC (Programmable Logic Controller) technician and programmer, in which I worked with Rockwell Automation programming and testing software. When I first joined the team my boss and company founder, was the only software developer at the time. He decided to shift my duties to also include python and MYSQL scripting to support the ever-increasing </w:t>
+      </w:r>
+      <w:proofErr w:type="gramStart"/>
+      <w:r>
+        <w:t>amount</w:t>
+      </w:r>
+      <w:proofErr w:type="gramEnd"/>
+      <w:r>
+        <w:t xml:space="preserve"> of clients we had with WCS (Warehouse Control System) related projects. I learned a lot and coded multiple projects for clients that included python, MySQL database, as well as some Linux projects involving configuration of raspberry </w:t>
+      </w:r>
+      <w:proofErr w:type="spellStart"/>
+      <w:r>
+        <w:t>Pis</w:t>
+      </w:r>
+      <w:proofErr w:type="spellEnd"/>
+      <w:r>
+        <w:t xml:space="preserve"> for automation. Other responsibilities included remote management of windows servers, continued microcontroller testing as well as some PowerShell configuration. I continued this internship through the whole summer and even returned and continued interning with them in the winter. Over the course of my internship, we did projects for Amazon, Pampered Chef, </w:t>
+      </w:r>
+      <w:proofErr w:type="spellStart"/>
+      <w:r>
+        <w:t>Eby</w:t>
+      </w:r>
+      <w:proofErr w:type="spellEnd"/>
+      <w:r>
+        <w:t xml:space="preserve"> Brown, and Bd Sparks. I made many great connections at pendant and was sad to part ways with the team. This startup had grown dramatically from when </w:t>
       </w:r>
       <w:r>
         <w:lastRenderedPageBreak/>
@@ -268,7 +332,31 @@
         <w:t xml:space="preserve"> in the industry</w:t>
       </w:r>
       <w:r>
-        <w:t>. I took classes learning Java, C++, computer hardware, algorithms and data structures, as well as calculus and discrete mathematics. I finished my minor in CS my junior year and all of my code, projects, and homeworks that I have completed are available to view on my GitHub.</w:t>
+        <w:t xml:space="preserve">. I took classes learning Java, C++, computer hardware, </w:t>
+      </w:r>
+      <w:proofErr w:type="gramStart"/>
+      <w:r>
+        <w:t>algorithms</w:t>
+      </w:r>
+      <w:proofErr w:type="gramEnd"/>
+      <w:r>
+        <w:t xml:space="preserve"> and data structures, as well as calculus and discrete mathematics. I finished my minor in CS my junior year and </w:t>
+      </w:r>
+      <w:proofErr w:type="gramStart"/>
+      <w:r>
+        <w:t>all of</w:t>
+      </w:r>
+      <w:proofErr w:type="gramEnd"/>
+      <w:r>
+        <w:t xml:space="preserve"> my code, projects, and </w:t>
+      </w:r>
+      <w:proofErr w:type="spellStart"/>
+      <w:r>
+        <w:t>homeworks</w:t>
+      </w:r>
+      <w:proofErr w:type="spellEnd"/>
+      <w:r>
+        <w:t xml:space="preserve"> that I have completed are available to view on my GitHub.</w:t>
       </w:r>
     </w:p>
     <w:p>
@@ -327,7 +415,15 @@
       </w:r>
       <w:r>
         <w:lastRenderedPageBreak/>
-        <w:t xml:space="preserve">troubleshooting, OS issues, as well as working in a bigger more corporate style workplace. I made a bunch of great connections at Hopkins and still keep in touch with multiple members of my team from time to time, I am very grateful to have had an experience to work with such a prestigious university such as Johns Hopkins as well as the chance to work with such a talented team of techs. </w:t>
+        <w:t xml:space="preserve">troubleshooting, OS issues, as well as working in a bigger more corporate style workplace. I made a bunch of great connections at Hopkins and </w:t>
+      </w:r>
+      <w:proofErr w:type="gramStart"/>
+      <w:r>
+        <w:t>still keep</w:t>
+      </w:r>
+      <w:proofErr w:type="gramEnd"/>
+      <w:r>
+        <w:t xml:space="preserve"> in touch with multiple members of my team from time to time, I am very grateful to have had an experience to work with such a prestigious university such as Johns Hopkins as well as the chance to work with such a talented team of techs. </w:t>
       </w:r>
     </w:p>
     <w:p>
@@ -463,31 +559,71 @@
         <w:t xml:space="preserve"> (jerserver5712.ddns.net)</w:t>
       </w:r>
       <w:r>
-        <w:t>, I installed the update client to ensure that the DNS will update IP changes and even setup a script I found online which runs on a c</w:t>
+        <w:t xml:space="preserve">, I installed the update client to ensure that the DNS will update IP changes and even setup a script I found online which runs on a </w:t>
+      </w:r>
+      <w:proofErr w:type="spellStart"/>
+      <w:r>
+        <w:t>c</w:t>
       </w:r>
       <w:r>
         <w:t>ro</w:t>
       </w:r>
       <w:r>
-        <w:t xml:space="preserve">n job to automatically renew the hostname for me every 30 days. </w:t>
-      </w:r>
-      <w:r>
-        <w:t xml:space="preserve"> </w:t>
-      </w:r>
-      <w:r>
-        <w:t>I installed openssh server for both sshing into the server and</w:t>
+        <w:t>n</w:t>
+      </w:r>
+      <w:proofErr w:type="spellEnd"/>
+      <w:r>
+        <w:t xml:space="preserve"> job to automatically renew the hostname for me every 30 days. </w:t>
+      </w:r>
+      <w:r>
+        <w:t xml:space="preserve"> </w:t>
+      </w:r>
+      <w:r>
+        <w:t xml:space="preserve">I installed </w:t>
+      </w:r>
+      <w:proofErr w:type="spellStart"/>
+      <w:r>
+        <w:t>openssh</w:t>
+      </w:r>
+      <w:proofErr w:type="spellEnd"/>
+      <w:r>
+        <w:t xml:space="preserve"> server for both </w:t>
+      </w:r>
+      <w:proofErr w:type="spellStart"/>
+      <w:r>
+        <w:t>sshing</w:t>
+      </w:r>
+      <w:proofErr w:type="spellEnd"/>
+      <w:r>
+        <w:t xml:space="preserve"> into the server and</w:t>
       </w:r>
       <w:r>
         <w:t xml:space="preserve"> for</w:t>
       </w:r>
       <w:r>
-        <w:t xml:space="preserve"> sftp file transfers, I got a 4tb and 2tb drive for the server to use for remote backups. For the remote backups I use a windows tool called sshfs which you can use to mount remote sftp servers as network drives, I use this in tandem with a tool called Cobi</w:t>
+        <w:t xml:space="preserve"> sftp file transfers, I got a 4tb and 2tb drive for the server to use for remote backups. For the remote backups I use a windows tool called </w:t>
+      </w:r>
+      <w:proofErr w:type="spellStart"/>
+      <w:r>
+        <w:t>sshfs</w:t>
+      </w:r>
+      <w:proofErr w:type="spellEnd"/>
+      <w:r>
+        <w:t xml:space="preserve"> which you can use to mount remote sftp servers as network drives, I use this in tandem with a tool called </w:t>
+      </w:r>
+      <w:proofErr w:type="spellStart"/>
+      <w:r>
+        <w:t>Cobi</w:t>
       </w:r>
       <w:r>
         <w:t>a</w:t>
       </w:r>
       <w:r>
-        <w:t>n reflector which allows you to backup files to either a remote drive or a remote sftp server</w:t>
+        <w:t>n</w:t>
+      </w:r>
+      <w:proofErr w:type="spellEnd"/>
+      <w:r>
+        <w:t xml:space="preserve"> reflector which allows you to backup files to either a remote drive or a remote sftp server</w:t>
       </w:r>
       <w:r>
         <w:t xml:space="preserve"> (as well as a bunch of other options)</w:t>
@@ -506,13 +642,29 @@
       </w:r>
       <w:r>
         <w:lastRenderedPageBreak/>
-        <w:t>something that’s on my pc I can just access the sftp server. I can even access it from my phone using an application called Andftp which allows me to access the files o</w:t>
+        <w:t xml:space="preserve">something that’s on my pc I can just access the sftp server. I can even access it from my phone using an application called </w:t>
+      </w:r>
+      <w:proofErr w:type="spellStart"/>
+      <w:r>
+        <w:t>Andftp</w:t>
+      </w:r>
+      <w:proofErr w:type="spellEnd"/>
+      <w:r>
+        <w:t xml:space="preserve"> which allows me to access the files o</w:t>
       </w:r>
       <w:r>
         <w:t>n</w:t>
       </w:r>
       <w:r>
-        <w:t xml:space="preserve"> the server and also backup my phone</w:t>
+        <w:t xml:space="preserve"> the server </w:t>
+      </w:r>
+      <w:proofErr w:type="gramStart"/>
+      <w:r>
+        <w:t>and also</w:t>
+      </w:r>
+      <w:proofErr w:type="gramEnd"/>
+      <w:r>
+        <w:t xml:space="preserve"> backup my phone</w:t>
       </w:r>
       <w:r>
         <w:t>’</w:t>
@@ -524,8 +676,21 @@
         <w:t xml:space="preserve">. </w:t>
       </w:r>
       <w:r>
-        <w:t xml:space="preserve"> I learned a lot about bash, systemd services, cron</w:t>
-      </w:r>
+        <w:t xml:space="preserve"> I learned a lot about bash, </w:t>
+      </w:r>
+      <w:proofErr w:type="spellStart"/>
+      <w:r>
+        <w:t>systemd</w:t>
+      </w:r>
+      <w:proofErr w:type="spellEnd"/>
+      <w:r>
+        <w:t xml:space="preserve"> services, </w:t>
+      </w:r>
+      <w:proofErr w:type="spellStart"/>
+      <w:r>
+        <w:t>cron</w:t>
+      </w:r>
+      <w:proofErr w:type="spellEnd"/>
       <w:r>
         <w:t xml:space="preserve"> jobs</w:t>
       </w:r>
@@ -560,7 +725,15 @@
         <w:t xml:space="preserve"> or if there are errors or not</w:t>
       </w:r>
       <w:r>
-        <w:t xml:space="preserve">, and it emails me a detailed log file from Cobian reflector for when a backup has completed successfully (or if the backup has errors). I learned a </w:t>
+        <w:t xml:space="preserve">, and it emails me a detailed log file from </w:t>
+      </w:r>
+      <w:proofErr w:type="spellStart"/>
+      <w:r>
+        <w:t>Cobian</w:t>
+      </w:r>
+      <w:proofErr w:type="spellEnd"/>
+      <w:r>
+        <w:t xml:space="preserve"> reflector for when a backup has completed successfully (or if the backup has errors). I learned a </w:t>
       </w:r>
       <w:r>
         <w:t>ton</w:t>
@@ -640,16 +813,40 @@
         <w:t xml:space="preserve"> This</w:t>
       </w:r>
       <w:r>
-        <w:t xml:space="preserve"> project left me with some great skills in web development, and also a powerful upgrade to my workflow with git version control. I am currently in my final semester at Salisbury university, and I am taking 2 classes (COMM 343 communicating on the web, and COMM 490 communicating with code) which both focus on web development with HTML5, CSS, and JavaScript. Hopefully these courses will improve my skills in web development even further. When I am finished with these classes</w:t>
+        <w:t xml:space="preserve"> project left me with some great skills in web development, </w:t>
+      </w:r>
+      <w:proofErr w:type="gramStart"/>
+      <w:r>
+        <w:t>and also</w:t>
+      </w:r>
+      <w:proofErr w:type="gramEnd"/>
+      <w:r>
+        <w:t xml:space="preserve"> a powerful upgrade to my workflow with git version control. I am currently in my final semester at Salisbury university, and I am taking 2 classes (COMM 343 communicating on the web, and COMM 490 communicating with code) which both focus on web development with HTML5, CSS, and JavaScript. Hopefully these courses will improve my skills in web development even further. When I am finished with these classes</w:t>
       </w:r>
       <w:r>
         <w:t>,</w:t>
       </w:r>
       <w:r>
-        <w:t xml:space="preserve"> I will be posting all of the </w:t>
-      </w:r>
-      <w:r>
-        <w:t>course work on my Github.</w:t>
+        <w:t xml:space="preserve"> I will be posting </w:t>
+      </w:r>
+      <w:proofErr w:type="gramStart"/>
+      <w:r>
+        <w:t>all of</w:t>
+      </w:r>
+      <w:proofErr w:type="gramEnd"/>
+      <w:r>
+        <w:t xml:space="preserve"> the </w:t>
+      </w:r>
+      <w:r>
+        <w:t xml:space="preserve">course work on my </w:t>
+      </w:r>
+      <w:proofErr w:type="spellStart"/>
+      <w:r>
+        <w:t>Github</w:t>
+      </w:r>
+      <w:proofErr w:type="spellEnd"/>
+      <w:r>
+        <w:t>.</w:t>
       </w:r>
     </w:p>
     <w:p>
@@ -677,6 +874,23 @@
         <w:jc w:val="center"/>
       </w:pPr>
       <w:r>
+        <w:t>(Note:</w:t>
+      </w:r>
+      <w:r>
+        <w:t xml:space="preserve"> </w:t>
+      </w:r>
+      <w:r>
+        <w:t>This project is still in Development</w:t>
+      </w:r>
+      <w:proofErr w:type="gramStart"/>
+      <w:r>
+        <w:t>, this being said, this</w:t>
+      </w:r>
+      <w:proofErr w:type="gramEnd"/>
+      <w:r>
+        <w:t xml:space="preserve"> section will be updated accordingly as development continues) </w:t>
+      </w:r>
+      <w:r>
         <w:t>After making my website</w:t>
       </w:r>
       <w:r>
@@ -707,7 +921,13 @@
         <w:t>.</w:t>
       </w:r>
       <w:r>
-        <w:t xml:space="preserve">  I started reading through w3 schools great documentation to learn about </w:t>
+        <w:t xml:space="preserve">  I started reading through w3 </w:t>
+      </w:r>
+      <w:r>
+        <w:t>schools’</w:t>
+      </w:r>
+      <w:r>
+        <w:t xml:space="preserve"> great documentation to learn about </w:t>
       </w:r>
       <w:r>
         <w:t>JavaScript</w:t>
@@ -716,7 +936,21 @@
         <w:t>.</w:t>
       </w:r>
       <w:r>
-        <w:t xml:space="preserve">  I was able to breeze over all of the ground work of it (variables, classes, functions, </w:t>
+        <w:t xml:space="preserve">  I was able to breeze over </w:t>
+      </w:r>
+      <w:proofErr w:type="gramStart"/>
+      <w:r>
+        <w:t>all of</w:t>
+      </w:r>
+      <w:proofErr w:type="gramEnd"/>
+      <w:r>
+        <w:t xml:space="preserve"> the </w:t>
+      </w:r>
+      <w:r>
+        <w:t>groundwork</w:t>
+      </w:r>
+      <w:r>
+        <w:t xml:space="preserve"> of it (variables, classes, functions, </w:t>
       </w:r>
       <w:r>
         <w:t>arrays, loops</w:t>
@@ -770,7 +1004,13 @@
         <w:t xml:space="preserve"> </w:t>
       </w:r>
       <w:r>
-        <w:t xml:space="preserve">elements with the Object oriented abilities of </w:t>
+        <w:t xml:space="preserve">elements with the </w:t>
+      </w:r>
+      <w:r>
+        <w:t>Object-oriented</w:t>
+      </w:r>
+      <w:r>
+        <w:t xml:space="preserve"> abilities of </w:t>
       </w:r>
       <w:r>
         <w:t>JavaScript</w:t>
@@ -779,17 +1019,103 @@
         <w:t>.</w:t>
       </w:r>
       <w:r>
-        <w:t xml:space="preserve">  Once I feel comfortable enough ,with these my plan is to move onto getting an understanding </w:t>
-      </w:r>
-      <w:r>
-        <w:t>react.js and node.js and use these to make a fullstack web application.</w:t>
-      </w:r>
-      <w:r>
-        <w:t xml:space="preserve">  The tech Stack I have decided to use for this project is </w:t>
+        <w:t xml:space="preserve">  Once I feel comfortable </w:t>
+      </w:r>
+      <w:r>
+        <w:t>enough, with</w:t>
+      </w:r>
+      <w:r>
+        <w:t xml:space="preserve"> these my plan is to move onto getting an understanding </w:t>
+      </w:r>
+      <w:r>
+        <w:t xml:space="preserve">react.js and node.js and use these to make a </w:t>
+      </w:r>
+      <w:r>
+        <w:t>full stack</w:t>
+      </w:r>
+      <w:r>
+        <w:t xml:space="preserve"> web application</w:t>
+      </w:r>
+      <w:r>
+        <w:t xml:space="preserve">, an endless </w:t>
       </w:r>
       <w:r>
         <w:lastRenderedPageBreak/>
-        <w:t>,Frontend: Html,Css,Javascript,React.JS, Backend:Javascript, Node.js, Database:MongoDb, Hosting:Apache2 (self hosted)</w:t>
+        <w:t>type of</w:t>
+      </w:r>
+      <w:r>
+        <w:t xml:space="preserve"> game where users can compete for the high score</w:t>
+      </w:r>
+      <w:r>
+        <w:t>.</w:t>
+      </w:r>
+      <w:r>
+        <w:t xml:space="preserve">  I would be bringing </w:t>
+      </w:r>
+      <w:proofErr w:type="gramStart"/>
+      <w:r>
+        <w:t>all of</w:t>
+      </w:r>
+      <w:proofErr w:type="gramEnd"/>
+      <w:r>
+        <w:t xml:space="preserve"> the technologies I have learned together, including front-end /web development, game development, </w:t>
+      </w:r>
+      <w:r>
+        <w:t xml:space="preserve">backend, </w:t>
+      </w:r>
+      <w:r>
+        <w:t xml:space="preserve">advanced </w:t>
+      </w:r>
+      <w:r>
+        <w:t>object-oriented</w:t>
+      </w:r>
+      <w:r>
+        <w:t xml:space="preserve"> principles, and server admin/ hosting</w:t>
+      </w:r>
+      <w:r>
+        <w:t xml:space="preserve"> to create a true full stack project</w:t>
+      </w:r>
+      <w:r>
+        <w:t>.</w:t>
+      </w:r>
+      <w:r>
+        <w:t xml:space="preserve">  The tech Stack I</w:t>
+      </w:r>
+      <w:r>
+        <w:t>’ve decided on is.  Frontend</w:t>
+      </w:r>
+      <w:r>
+        <w:t xml:space="preserve">: </w:t>
+      </w:r>
+      <w:r>
+        <w:t>HTML, CSS</w:t>
+      </w:r>
+      <w:r>
+        <w:t xml:space="preserve">, </w:t>
+      </w:r>
+      <w:r>
+        <w:t>JavaScript</w:t>
+      </w:r>
+      <w:r>
+        <w:t>, React.JS</w:t>
+      </w:r>
+      <w:r>
+        <w:t xml:space="preserve">.  Backend: </w:t>
+      </w:r>
+      <w:r>
+        <w:t>JavaScript</w:t>
+      </w:r>
+      <w:r>
+        <w:t xml:space="preserve">, </w:t>
+      </w:r>
+      <w:r>
+        <w:t xml:space="preserve">Node.js.  Database: </w:t>
+      </w:r>
+      <w:r>
+        <w:t>Mongo DB</w:t>
+      </w:r>
+      <w:r>
+        <w:t>. Hosting: self-hosted ubuntu server, apache2.</w:t>
       </w:r>
     </w:p>
     <w:p>
@@ -832,7 +1158,15 @@
         <w:jc w:val="center"/>
       </w:pPr>
       <w:r>
-        <w:t xml:space="preserve">Immediately following graduation, I will be pursuing my master’s degree in science focusing in Cybersecurity and Information Assurance at Western Governor’s University. The program will focus on secure network design, system administration, IT management, ethical hacking, and secure software development. I decided to pursue this degree because I think it will complement a lot of the skills I already have very well (Linux, OS, servers, networking, system administration, programming, database, web development) as well as make me more marketable on the job market. I am very excited to start the program which I am starting in June following my graduation, in May 2022. </w:t>
+        <w:t xml:space="preserve">Immediately following graduation, I will be pursuing my master’s degree in science focusing </w:t>
+      </w:r>
+      <w:proofErr w:type="gramStart"/>
+      <w:r>
+        <w:t>in</w:t>
+      </w:r>
+      <w:proofErr w:type="gramEnd"/>
+      <w:r>
+        <w:t xml:space="preserve"> Cybersecurity and Information Assurance at Western Governor’s University. The program will focus on secure network design, system administration, IT management, ethical hacking, and secure software development. I decided to pursue this degree because I think it will complement a lot of the skills I already have very well (Linux, OS, servers, networking, system administration, programming, database, web development) as well as make me more marketable on the job market. I am very excited to start the program which I am starting in June following my graduation, in May 2022. </w:t>
       </w:r>
     </w:p>
     <w:p>
@@ -1425,6 +1759,7 @@
   <w:style w:type="character" w:default="1" w:styleId="DefaultParagraphFont">
     <w:name w:val="Default Paragraph Font"/>
     <w:uiPriority w:val="1"/>
+    <w:semiHidden/>
     <w:unhideWhenUsed/>
   </w:style>
   <w:style w:type="table" w:default="1" w:styleId="TableNormal">

</xml_diff>

<commit_message>
added new section in projects
</commit_message>
<xml_diff>
--- a/spellcheck.docx
+++ b/spellcheck.docx
@@ -30,6 +30,9 @@
     </w:p>
     <w:p>
       <w:r>
+        <w:rPr>
+          <w:noProof/>
+        </w:rPr>
         <mc:AlternateContent>
           <mc:Choice Requires="wps">
             <w:drawing>
@@ -236,15 +239,7 @@
       </w:r>
       <w:proofErr w:type="spellEnd"/>
       <w:r>
-        <w:t xml:space="preserve">, and JavaScript. Additionally, I took a minor in Computer Science, at Salisbury, the Computer Science track is very software development based, which taught me a lot of essential skills that are standard in the industry. I took classes learning Java, advanced C++, computer hardware, </w:t>
-      </w:r>
-      <w:proofErr w:type="gramStart"/>
-      <w:r>
-        <w:t>algorithms</w:t>
-      </w:r>
-      <w:proofErr w:type="gramEnd"/>
-      <w:r>
-        <w:t xml:space="preserve"> and data structures, as well as calculus and discrete mathematics. I finished my minor in CS my junior year and </w:t>
+        <w:t xml:space="preserve">, and JavaScript. Additionally, I took a minor in Computer Science, at Salisbury, the Computer Science track is very software development based, which taught me a lot of essential skills that are standard in the industry. I took classes learning Java, advanced C++, computer hardware, algorithms and data structures, as well as calculus and discrete mathematics. I finished my minor in CS my junior year and </w:t>
       </w:r>
       <w:proofErr w:type="gramStart"/>
       <w:r>
@@ -540,15 +535,7 @@
         <w:t xml:space="preserve"> </w:t>
       </w:r>
       <w:r>
-        <w:t xml:space="preserve">and I haven’t been scared to open computers, swap parts, repair computers, laptops, game consoles etc. I’ve fixed computers, upgraded </w:t>
-      </w:r>
-      <w:proofErr w:type="gramStart"/>
-      <w:r>
-        <w:t>computers</w:t>
-      </w:r>
-      <w:proofErr w:type="gramEnd"/>
-      <w:r>
-        <w:t xml:space="preserve"> and even broken a couple machines by accident in the process, it’s all part of the learning experience. </w:t>
+        <w:t xml:space="preserve">and I haven’t been scared to open computers, swap parts, repair computers, laptops, game consoles etc. I’ve fixed computers, upgraded computers and even broken a couple machines by accident in the process, it’s all part of the learning experience. </w:t>
       </w:r>
     </w:p>
     <w:p/>
@@ -699,6 +686,215 @@
         <w:t xml:space="preserve"> a powerful upgrade to my workflow with git version control. </w:t>
       </w:r>
     </w:p>
+    <w:p/>
+    <w:p>
+      <w:r>
+        <w:t xml:space="preserve">Using </w:t>
+      </w:r>
+      <w:r>
+        <w:t xml:space="preserve">Web Development </w:t>
+      </w:r>
+      <w:r>
+        <w:t xml:space="preserve">to </w:t>
+      </w:r>
+      <w:proofErr w:type="gramStart"/>
+      <w:r>
+        <w:t>help out</w:t>
+      </w:r>
+      <w:proofErr w:type="gramEnd"/>
+      <w:r>
+        <w:t xml:space="preserve"> local organizations around my university.</w:t>
+      </w:r>
+    </w:p>
+    <w:p>
+      <w:r>
+        <w:t xml:space="preserve">After working with web </w:t>
+      </w:r>
+      <w:r>
+        <w:t>development,</w:t>
+      </w:r>
+      <w:r>
+        <w:t xml:space="preserve"> a decent bit, I was eager to apply my skills in a practical setting.  </w:t>
+      </w:r>
+      <w:r>
+        <w:t>Luckily,</w:t>
+      </w:r>
+      <w:r>
+        <w:t xml:space="preserve"> I got a few chances to do this, first I got a call from a good bu</w:t>
+      </w:r>
+      <w:r>
+        <w:t>dd</w:t>
+      </w:r>
+      <w:r>
+        <w:t xml:space="preserve">y of mine who works with the Wicomico Humane </w:t>
+      </w:r>
+      <w:r>
+        <w:t>society and was asking me some help with their website.</w:t>
+      </w:r>
+      <w:r>
+        <w:t xml:space="preserve">  The </w:t>
+      </w:r>
+      <w:r>
+        <w:lastRenderedPageBreak/>
+        <w:t xml:space="preserve">website is made with </w:t>
+      </w:r>
+      <w:r>
+        <w:t>WordPress</w:t>
+      </w:r>
+      <w:r>
+        <w:t>, and he was having trouble implementing an online</w:t>
+      </w:r>
+      <w:r>
+        <w:t xml:space="preserve"> animal</w:t>
+      </w:r>
+      <w:r>
+        <w:t xml:space="preserve"> adoption form.  The goal of the form is so that potential dog adopters could input the info in the form and the results be emailed to the shelter, as </w:t>
+      </w:r>
+      <w:r>
+        <w:t>opposed</w:t>
+      </w:r>
+      <w:r>
+        <w:t xml:space="preserve"> to the way they had been doing it… getting the forms faxed over.  I was able to get the embedded html form code sorted out with him and now adopting from the humane society is much easier.</w:t>
+      </w:r>
+      <w:r>
+        <w:t xml:space="preserve">  Another friend of mine works at a local bagel place, the bagel bakery café which is one of my favorite places around.  </w:t>
+      </w:r>
+      <w:r>
+        <w:t xml:space="preserve">She </w:t>
+      </w:r>
+      <w:r>
+        <w:t>oversees</w:t>
+      </w:r>
+      <w:r>
+        <w:t xml:space="preserve"> their website, which is powered by </w:t>
+      </w:r>
+      <w:r>
+        <w:t>Pop Menu</w:t>
+      </w:r>
+      <w:r>
+        <w:t xml:space="preserve">, a site builder </w:t>
+      </w:r>
+      <w:proofErr w:type="gramStart"/>
+      <w:r>
+        <w:t>similar to</w:t>
+      </w:r>
+      <w:proofErr w:type="gramEnd"/>
+      <w:r>
+        <w:t xml:space="preserve"> </w:t>
+      </w:r>
+      <w:r>
+        <w:t>WordPress</w:t>
+      </w:r>
+      <w:r>
+        <w:t xml:space="preserve"> and </w:t>
+      </w:r>
+      <w:proofErr w:type="spellStart"/>
+      <w:r>
+        <w:t>W</w:t>
+      </w:r>
+      <w:r>
+        <w:t>ix</w:t>
+      </w:r>
+      <w:proofErr w:type="spellEnd"/>
+      <w:r>
+        <w:t>.</w:t>
+      </w:r>
+      <w:r>
+        <w:t xml:space="preserve">  The goal was to implement a timer that would tell when the fresh bagels are ready as well as to clean up the site</w:t>
+      </w:r>
+      <w:r>
+        <w:t xml:space="preserve"> design</w:t>
+      </w:r>
+      <w:r>
+        <w:t xml:space="preserve"> </w:t>
+      </w:r>
+      <w:r>
+        <w:t>overall.</w:t>
+      </w:r>
+      <w:r>
+        <w:t xml:space="preserve">  </w:t>
+      </w:r>
+      <w:proofErr w:type="gramStart"/>
+      <w:r>
+        <w:t>Similar to</w:t>
+      </w:r>
+      <w:proofErr w:type="gramEnd"/>
+      <w:r>
+        <w:t xml:space="preserve"> other site builders, pop menu also has a feature to implement </w:t>
+      </w:r>
+      <w:r>
+        <w:t xml:space="preserve">custom html code as well.  </w:t>
+      </w:r>
+      <w:r>
+        <w:t xml:space="preserve">I was able to clean up the site overall by using embed html and </w:t>
+      </w:r>
+      <w:r>
+        <w:t>CSS</w:t>
+      </w:r>
+      <w:r>
+        <w:t xml:space="preserve"> flexbox</w:t>
+      </w:r>
+      <w:r>
+        <w:t xml:space="preserve"> (to ensure responsive </w:t>
+      </w:r>
+      <w:proofErr w:type="gramStart"/>
+      <w:r>
+        <w:t xml:space="preserve">design) </w:t>
+      </w:r>
+      <w:r>
+        <w:t xml:space="preserve"> to</w:t>
+      </w:r>
+      <w:proofErr w:type="gramEnd"/>
+      <w:r>
+        <w:t xml:space="preserve"> embed their social medias into the site so users could see the updated feed</w:t>
+      </w:r>
+      <w:r>
+        <w:t xml:space="preserve"> </w:t>
+      </w:r>
+      <w:r>
+        <w:t xml:space="preserve">.  Additionally, I wrote the bagel timer feature in </w:t>
+      </w:r>
+      <w:r>
+        <w:t>JavaScript</w:t>
+      </w:r>
+      <w:r>
+        <w:t xml:space="preserve"> and was able t</w:t>
+      </w:r>
+      <w:r>
+        <w:t>o</w:t>
+      </w:r>
+      <w:r>
+        <w:t xml:space="preserve"> implement that into the site as well as cleaning up some other visual aspects of the site as well.  </w:t>
+      </w:r>
+      <w:r>
+        <w:t>Finally,</w:t>
+      </w:r>
+      <w:r>
+        <w:t xml:space="preserve"> I am signed up to work with Salisbury university to </w:t>
+      </w:r>
+      <w:r>
+        <w:t>work on building a website</w:t>
+      </w:r>
+      <w:r>
+        <w:t xml:space="preserve"> for their Arboretum project, which keeps track of historic plants on campus and where you can visit them.</w:t>
+      </w:r>
+      <w:r>
+        <w:t xml:space="preserve">  I believe the site is going to be designed with Html, </w:t>
+      </w:r>
+      <w:r>
+        <w:t>CSS</w:t>
+      </w:r>
+      <w:r>
+        <w:t xml:space="preserve">, and </w:t>
+      </w:r>
+      <w:r>
+        <w:t>JavaScript</w:t>
+      </w:r>
+      <w:r>
+        <w:t>.</w:t>
+      </w:r>
+    </w:p>
+    <w:p/>
     <w:p>
       <w:r>
         <w:t xml:space="preserve">Learning </w:t>
@@ -709,13 +905,7 @@
       </w:r>
       <w:proofErr w:type="spellEnd"/>
       <w:r>
-        <w:t xml:space="preserve"> and Making a </w:t>
-      </w:r>
-      <w:r>
-        <w:t>full stack</w:t>
-      </w:r>
-      <w:r>
-        <w:t xml:space="preserve"> Project </w:t>
+        <w:t xml:space="preserve"> and Making a full stack Project </w:t>
       </w:r>
     </w:p>
     <w:p/>
@@ -734,16 +924,19 @@
     </w:p>
     <w:p>
       <w:r>
+        <w:t xml:space="preserve">After making my website </w:t>
+      </w:r>
+      <w:proofErr w:type="gramStart"/>
+      <w:r>
+        <w:t>and also</w:t>
+      </w:r>
+      <w:proofErr w:type="gramEnd"/>
+      <w:r>
+        <w:t xml:space="preserve"> experimenting around a bit more, I felt very confident in my skill in Html and CSS and think it is fair to say that I have a solid grasp on both of them. I </w:t>
+      </w:r>
+      <w:r>
         <w:lastRenderedPageBreak/>
-        <w:t xml:space="preserve">After making my website </w:t>
-      </w:r>
-      <w:proofErr w:type="gramStart"/>
-      <w:r>
-        <w:t>and also</w:t>
-      </w:r>
-      <w:proofErr w:type="gramEnd"/>
-      <w:r>
-        <w:t xml:space="preserve"> experimenting around a bit more, I felt very confident in my skill in Html and CSS and think it is fair to say that I have a solid grasp on both of them. I decided it was time to learn JavaScript to complete the trinity of Html, CSS, JavaScript. I started reading through w3 schools’ great documentation to learn about JavaScript. After I got used to the syntax (this didn't take too long since </w:t>
+        <w:t xml:space="preserve">decided it was time to learn JavaScript to complete the trinity of Html, CSS, JavaScript. I started reading through w3 schools’ great documentation to learn about JavaScript. After I got used to the syntax (this didn't take too long since </w:t>
       </w:r>
       <w:proofErr w:type="spellStart"/>
       <w:r>
@@ -751,13 +944,7 @@
       </w:r>
       <w:proofErr w:type="spellEnd"/>
       <w:r>
-        <w:t xml:space="preserve"> already have a few programming languages under my belt). I started learning and experimenting with the DOM functions of JavaScript, event handlers, click functions and how it all works with HTML and CSS. Once I feel comfortable enough with </w:t>
-      </w:r>
-      <w:r>
-        <w:t>JavaScript</w:t>
-      </w:r>
-      <w:r>
-        <w:t xml:space="preserve"> my plan is to move onto getting an understanding react.js and node.js and use these frameworks to make a full stack web application, </w:t>
+        <w:t xml:space="preserve"> already have a few programming languages under my belt). I started learning and experimenting with the DOM functions of JavaScript, event handlers, click functions and how it all works with HTML and CSS. Once I feel comfortable enough with JavaScript my plan is to move onto getting an understanding react.js and node.js and use these frameworks to make a full stack web application, </w:t>
       </w:r>
       <w:proofErr w:type="gramStart"/>
       <w:r>
@@ -1225,6 +1412,7 @@
   <w:style w:type="character" w:default="1" w:styleId="DefaultParagraphFont">
     <w:name w:val="Default Paragraph Font"/>
     <w:uiPriority w:val="1"/>
+    <w:semiHidden/>
     <w:unhideWhenUsed/>
   </w:style>
   <w:style w:type="table" w:default="1" w:styleId="TableNormal">

</xml_diff>

<commit_message>
added section for WXSU website remake
</commit_message>
<xml_diff>
--- a/spellcheck.docx
+++ b/spellcheck.docx
@@ -4,23 +4,7 @@
   <w:body>
     <w:p>
       <w:r>
-        <w:t xml:space="preserve">Hello and welcome to my personal site and online Portfolio! A little bit about me, I am a college senior finishing up my last semester at Salisbury University, I am receiving my </w:t>
-      </w:r>
-      <w:proofErr w:type="gramStart"/>
-      <w:r>
-        <w:t>Bachelor’s</w:t>
-      </w:r>
-      <w:proofErr w:type="gramEnd"/>
-      <w:r>
-        <w:t xml:space="preserve"> degree in Communications Media Production with a minor in Computer Science. I have quite the passion for everything Computer Science, networking, IT, programming, and everything in between! The last few years I have been teaching myself all that I can in my free time and in University Classes. It all started the summer after my freshman year, when I got an itch for game development after being inspired by Nintendo’s Earthbound game series. After this, I knew I wanted to learn more about tech, and this is what started my journey into this wonderful and ever evolving field and I haven’t stopped pursuing tech since. Immediately following my graduation in May 2022, I will be starting my </w:t>
-      </w:r>
-      <w:proofErr w:type="gramStart"/>
-      <w:r>
-        <w:t>Master’s</w:t>
-      </w:r>
-      <w:proofErr w:type="gramEnd"/>
-      <w:r>
-        <w:t xml:space="preserve"> program in Cybersecurity and Information Assurance at Western Governor’s University. </w:t>
+        <w:t xml:space="preserve">Hello and welcome to my personal site and online Portfolio! A little bit about me, I am a college senior finishing up my last semester at Salisbury University, I am receiving my Bachelor’s degree in Communications Media Production with a minor in Computer Science. I have quite the passion for everything Computer Science, networking, IT, programming, and everything in between! The last few years I have been teaching myself all that I can in my free time and in University Classes. It all started the summer after my freshman year, when I got an itch for game development after being inspired by Nintendo’s Earthbound game series. After this, I knew I wanted to learn more about tech, and this is what started my journey into this wonderful and ever evolving field and I haven’t stopped pursuing tech since. Immediately following my graduation in May 2022, I will be starting my Master’s program in Cybersecurity and Information Assurance at Western Governor’s University. </w:t>
       </w:r>
     </w:p>
     <w:p>
@@ -122,13 +106,8 @@
       </w:r>
     </w:p>
     <w:p>
-      <w:proofErr w:type="spellStart"/>
-      <w:r>
-        <w:t>GameMaker</w:t>
-      </w:r>
-      <w:proofErr w:type="spellEnd"/>
-      <w:r>
-        <w:t xml:space="preserve"> Studio 2 </w:t>
+      <w:r>
+        <w:t xml:space="preserve">GameMaker Studio 2 </w:t>
       </w:r>
     </w:p>
     <w:p>
@@ -147,13 +126,8 @@
       </w:r>
     </w:p>
     <w:p>
-      <w:proofErr w:type="spellStart"/>
-      <w:r>
-        <w:t>Javascript</w:t>
-      </w:r>
-      <w:proofErr w:type="spellEnd"/>
-      <w:r>
-        <w:t xml:space="preserve"> </w:t>
+      <w:r>
+        <w:t xml:space="preserve">Javascript </w:t>
       </w:r>
     </w:p>
     <w:p>
@@ -179,17 +153,7 @@
     </w:p>
     <w:p>
       <w:r>
-        <w:t xml:space="preserve">Over the past few </w:t>
-      </w:r>
-      <w:proofErr w:type="spellStart"/>
-      <w:proofErr w:type="gramStart"/>
-      <w:r>
-        <w:t>years,I</w:t>
-      </w:r>
-      <w:proofErr w:type="spellEnd"/>
-      <w:proofErr w:type="gramEnd"/>
-      <w:r>
-        <w:t xml:space="preserve"> have accomplished quite a lot , and learned many different technologies. This is how I did it, through a combination of self-teaching, personal projects, YouTube / online tutorials, university classes, internships and quite a bit of elbow grease. Here is my story from when I started to where I am now. </w:t>
+        <w:t xml:space="preserve">Over the past few years,I have accomplished quite a lot , and learned many different technologies. This is how I did it, through a combination of self-teaching, personal projects, YouTube / online tutorials, university classes, internships and quite a bit of elbow grease. Here is my story from when I started to where I am now. </w:t>
       </w:r>
     </w:p>
     <w:p/>
@@ -231,23 +195,7 @@
     </w:p>
     <w:p>
       <w:r>
-        <w:t xml:space="preserve">I am graduating from Salisbury University with a Major in Communications Media Production. In this track, I took multiple classes focusing on web development with Html, </w:t>
-      </w:r>
-      <w:proofErr w:type="spellStart"/>
-      <w:r>
-        <w:t>Css</w:t>
-      </w:r>
-      <w:proofErr w:type="spellEnd"/>
-      <w:r>
-        <w:t xml:space="preserve">, and JavaScript. Additionally, I took a minor in Computer Science, at Salisbury, the Computer Science track is very software development based, which taught me a lot of essential skills that are standard in the industry. I took classes learning Java, advanced C++, computer hardware, algorithms and data structures, as well as calculus and discrete mathematics. I finished my minor in CS my junior year and </w:t>
-      </w:r>
-      <w:proofErr w:type="gramStart"/>
-      <w:r>
-        <w:t>all of</w:t>
-      </w:r>
-      <w:proofErr w:type="gramEnd"/>
-      <w:r>
-        <w:t xml:space="preserve"> my code, projects, and homework’s that I have completed are available to view on my GitHub as well as my code from the Web development classes as well (once I complete them). </w:t>
+        <w:t xml:space="preserve">I am graduating from Salisbury University with a Major in Communications Media Production. In this track, I took multiple classes focusing on web development with Html, Css, and JavaScript. Additionally, I took a minor in Computer Science, at Salisbury, the Computer Science track is very software development based, which taught me a lot of essential skills that are standard in the industry. I took classes learning Java, advanced C++, computer hardware, algorithms and data structures, as well as calculus and discrete mathematics. I finished my minor in CS my junior year and all of my code, projects, and homework’s that I have completed are available to view on my GitHub as well as my code from the Web development classes as well (once I complete them). </w:t>
       </w:r>
     </w:p>
     <w:p>
@@ -268,15 +216,7 @@
     <w:p/>
     <w:p>
       <w:r>
-        <w:t xml:space="preserve">Immediately following graduation from undergrad, I will be pursuing my master’s degree in science focusing </w:t>
-      </w:r>
-      <w:proofErr w:type="gramStart"/>
-      <w:r>
-        <w:t>in</w:t>
-      </w:r>
-      <w:proofErr w:type="gramEnd"/>
-      <w:r>
-        <w:t xml:space="preserve"> Cybersecurity and Information Assurance at Western Governor’s University. The program will focus on secure network design, system administration, IT management, ethical hacking, and secure software development. I decided to pursue this degree because I think it will compliment a lot of the skills I already have very well (Linux, OS, servers, networking, system administration, programming, database, web development) as well as make me more marketable on the job market. I am very excited to start the program which I am starting in June following my graduation, in May 2022. </w:t>
+        <w:t xml:space="preserve">Immediately following graduation from undergrad, I will be pursuing my master’s degree in science focusing in Cybersecurity and Information Assurance at Western Governor’s University. The program will focus on secure network design, system administration, IT management, ethical hacking, and secure software development. I decided to pursue this degree because I think it will compliment a lot of the skills I already have very well (Linux, OS, servers, networking, system administration, programming, database, web development) as well as make me more marketable on the job market. I am very excited to start the program which I am starting in June following my graduation, in May 2022. </w:t>
       </w:r>
     </w:p>
     <w:p>
@@ -313,43 +253,11 @@
     <w:p/>
     <w:p>
       <w:r>
-        <w:t xml:space="preserve">With my knowledge I had gained making games over the past year and through online videos and tutorials I watched, I was hopeful to find a summer job in between my </w:t>
-      </w:r>
-      <w:proofErr w:type="spellStart"/>
-      <w:r>
-        <w:t>sophmore</w:t>
-      </w:r>
-      <w:proofErr w:type="spellEnd"/>
-      <w:r>
-        <w:t xml:space="preserve"> and junior year doing something tech related. Luckily, I was able to join a small startup that manufactures conveyer belt control systems in Havre de Grace Maryland, that gave me a chance to prove myself in the field. I started out as a PLC (Programmable Logic Controller) technician and programmer, in which I worked with Rockwell Automation programming and testing software. When I first joined the team my boss and company founder, was the only software developer at the time. He decided to shift my duties to also include python and MYSQL scripting to support the ever-increasing </w:t>
-      </w:r>
-      <w:proofErr w:type="gramStart"/>
-      <w:r>
-        <w:t>amount</w:t>
-      </w:r>
-      <w:proofErr w:type="gramEnd"/>
-      <w:r>
-        <w:t xml:space="preserve"> of clients we had with WCS (Warehouse Control System) related projects. I learned a lot and coded multiple projects for clients that included python, MySQL </w:t>
+        <w:t xml:space="preserve">With my knowledge I had gained making games over the past year and through online videos and tutorials I watched, I was hopeful to find a summer job in between my sophmore and junior year doing something tech related. Luckily, I was able to join a small startup that manufactures conveyer belt control systems in Havre de Grace Maryland, that gave me a chance to prove myself in the field. I started out as a PLC (Programmable Logic Controller) technician and programmer, in which I worked with Rockwell Automation programming and testing software. When I first joined the team my boss and company founder, was the only software developer at the time. He decided to shift my duties to also include python and MYSQL scripting to support the ever-increasing amount of clients we had with WCS (Warehouse Control System) related projects. I learned a lot and coded multiple projects for clients that included python, MySQL </w:t>
       </w:r>
       <w:r>
         <w:lastRenderedPageBreak/>
-        <w:t xml:space="preserve">database, as well as some Linux projects involving configuration of raspberry </w:t>
-      </w:r>
-      <w:proofErr w:type="spellStart"/>
-      <w:r>
-        <w:t>Pis</w:t>
-      </w:r>
-      <w:proofErr w:type="spellEnd"/>
-      <w:r>
-        <w:t xml:space="preserve"> for automation. Other responsibilities included remote management of windows servers, continued microcontroller testing as well as some PowerShell configuration. I continued this internship through the whole summer and even returned and continued interning with them in the winter. Over the course of my internship, we did projects for Amazon, Pampered Chef, </w:t>
-      </w:r>
-      <w:proofErr w:type="spellStart"/>
-      <w:r>
-        <w:t>Eby</w:t>
-      </w:r>
-      <w:proofErr w:type="spellEnd"/>
-      <w:r>
-        <w:t xml:space="preserve"> Brown, and Bd Sparks. I made many great connections at pendant and was sad to part ways with the team. This startup had grown dramatically from when I had joined until when I left, and I hope that the company continues to grow and be successful for many years to come! Additionally, I was later able to receive credit for this as an internship at my university. (This Internship Presentation can be viewed </w:t>
+        <w:t xml:space="preserve">database, as well as some Linux projects involving configuration of raspberry Pis for automation. Other responsibilities included remote management of windows servers, continued microcontroller testing as well as some PowerShell configuration. I continued this internship through the whole summer and even returned and continued interning with them in the winter. Over the course of my internship, we did projects for Amazon, Pampered Chef, Eby Brown, and Bd Sparks. I made many great connections at pendant and was sad to part ways with the team. This startup had grown dramatically from when I had joined until when I left, and I hope that the company continues to grow and be successful for many years to come! Additionally, I was later able to receive credit for this as an internship at my university. (This Internship Presentation can be viewed </w:t>
       </w:r>
       <w:hyperlink r:id="rId5" w:tgtFrame="_blank" w:history="1">
         <w:r>
@@ -360,15 +268,7 @@
         </w:r>
       </w:hyperlink>
       <w:r>
-        <w:t xml:space="preserve">.) </w:t>
-      </w:r>
-      <w:proofErr w:type="gramStart"/>
-      <w:r>
-        <w:t>Additionally ,</w:t>
-      </w:r>
-      <w:proofErr w:type="gramEnd"/>
-      <w:r>
-        <w:t xml:space="preserve"> here is a link to their company site, if you have any industrial control system needs, these are the guys to do it. </w:t>
+        <w:t xml:space="preserve">.) Additionally , here is a link to their company site, if you have any industrial control system needs, these are the guys to do it. </w:t>
       </w:r>
     </w:p>
     <w:p>
@@ -406,15 +306,7 @@
       </w:r>
       <w:r>
         <w:lastRenderedPageBreak/>
-        <w:t xml:space="preserve">learned quite a bit about system administration, troubleshooting, OS issues, as well as working in a bigger more corporate style workplace. I made a bunch of great connections at Hopkins and </w:t>
-      </w:r>
-      <w:proofErr w:type="gramStart"/>
-      <w:r>
-        <w:t>still keep</w:t>
-      </w:r>
-      <w:proofErr w:type="gramEnd"/>
-      <w:r>
-        <w:t xml:space="preserve"> in touch with multiple members of my team from time to time, I am very grateful to have had an experience to work with such a prestigious university such as Johns Hopkins as well as the chance to work with such a talented team of techs. </w:t>
+        <w:t xml:space="preserve">learned quite a bit about system administration, troubleshooting, OS issues, as well as working in a bigger more corporate style workplace. I made a bunch of great connections at Hopkins and still keep in touch with multiple members of my team from time to time, I am very grateful to have had an experience to work with such a prestigious university such as Johns Hopkins as well as the chance to work with such a talented team of techs. </w:t>
       </w:r>
     </w:p>
     <w:p>
@@ -451,23 +343,7 @@
     <w:p/>
     <w:p>
       <w:r>
-        <w:t xml:space="preserve">After being inspired by Toby Fox, a solo developer who made the now hit game Undertale almost entirely by himself, using </w:t>
-      </w:r>
-      <w:proofErr w:type="spellStart"/>
-      <w:r>
-        <w:t>YoYo</w:t>
-      </w:r>
-      <w:proofErr w:type="spellEnd"/>
-      <w:r>
-        <w:t xml:space="preserve"> Studios </w:t>
-      </w:r>
-      <w:proofErr w:type="spellStart"/>
-      <w:r>
-        <w:t>Gamemaker</w:t>
-      </w:r>
-      <w:proofErr w:type="spellEnd"/>
-      <w:r>
-        <w:t xml:space="preserve"> Studio, which comes with its own UI, built in scripting language with Object-Oriented functions, pixel art editor and much more. I spent the entire summer after my freshman year working nonstop on my MacBook air and learning the fundamentals of programming as well as game design, and pixel art by working with Game Maker Studio 2. I continued working on game development in my free time throughout the next school year and even learned a bit of audio production to produce my own music for the games since I took piano lessons for quite a few years. (If you are curious about the music, you can check that out </w:t>
+        <w:t xml:space="preserve">After being inspired by Toby Fox, a solo developer who made the now hit game Undertale almost entirely by himself, using YoYo Studios Gamemaker Studio, which comes with its own UI, built in scripting language with Object-Oriented functions, pixel art editor and much more. I spent the entire summer after my freshman year working nonstop on my MacBook air and learning the fundamentals of programming as well as game design, and pixel art by working with Game Maker Studio 2. I continued working on game development in my free time throughout the next school year and even learned a bit of audio production to produce my own music for the games since I took piano lessons for quite a few years. (If you are curious about the music, you can check that out </w:t>
       </w:r>
       <w:hyperlink r:id="rId7" w:tgtFrame="_blank" w:history="1">
         <w:r>
@@ -484,15 +360,7 @@
     <w:p/>
     <w:p>
       <w:r>
-        <w:t xml:space="preserve">A tech demo </w:t>
-      </w:r>
-      <w:proofErr w:type="spellStart"/>
-      <w:r>
-        <w:t>i</w:t>
-      </w:r>
-      <w:proofErr w:type="spellEnd"/>
-      <w:r>
-        <w:t xml:space="preserve"> made in Game Maker Studio 2</w:t>
+        <w:t>A tech demo i made in Game Maker Studio 2</w:t>
       </w:r>
     </w:p>
     <w:p>
@@ -513,23 +381,7 @@
     </w:p>
     <w:p>
       <w:r>
-        <w:t xml:space="preserve">As my projects grew larger in scale, my MacBook Air wasn’t cutting it for me, with high compile times, due to its lack of a GPU to process the graphics of the games, relatively small 8 gigs of memory, and a laptop i5 processor, building my projects was taking much longer than I would like. I decided it was time to build a desktop from scratch to better handle my programming needs. I built a PC with a 9th gen i5 processor, 4GB GTX 1650 GPU, and 32 gigabytes of RAM. This was a neat experience, because this was the first </w:t>
-      </w:r>
-      <w:proofErr w:type="gramStart"/>
-      <w:r>
-        <w:t>time</w:t>
-      </w:r>
-      <w:proofErr w:type="gramEnd"/>
-      <w:r>
-        <w:t xml:space="preserve"> I had ever built a PC or really worked with computer hardware hands on. Since </w:t>
-      </w:r>
-      <w:proofErr w:type="gramStart"/>
-      <w:r>
-        <w:t>then</w:t>
-      </w:r>
-      <w:proofErr w:type="gramEnd"/>
-      <w:r>
-        <w:t xml:space="preserve"> I have built multiple computers for others,</w:t>
+        <w:t>As my projects grew larger in scale, my MacBook Air wasn’t cutting it for me, with high compile times, due to its lack of a GPU to process the graphics of the games, relatively small 8 gigs of memory, and a laptop i5 processor, building my projects was taking much longer than I would like. I decided it was time to build a desktop from scratch to better handle my programming needs. I built a PC with a 9th gen i5 processor, 4GB GTX 1650 GPU, and 32 gigabytes of RAM. This was a neat experience, because this was the first time I had ever built a PC or really worked with computer hardware hands on. Since then I have built multiple computers for others,</w:t>
       </w:r>
       <w:r>
         <w:t xml:space="preserve"> </w:t>
@@ -570,87 +422,7 @@
       </w:r>
       <w:r>
         <w:lastRenderedPageBreak/>
-        <w:t xml:space="preserve">my router and the UFW firewall on Linux as well as configuring all the programs I needed. For my DNS I used noip2.com a free service which allowed me to get my host name (jerserver5712.ddns.net), I installed the update client to ensure that the DNS will update IP changes and even setup a script I found online which runs on a </w:t>
-      </w:r>
-      <w:proofErr w:type="spellStart"/>
-      <w:r>
-        <w:t>cron</w:t>
-      </w:r>
-      <w:proofErr w:type="spellEnd"/>
-      <w:r>
-        <w:t xml:space="preserve"> job to automatically renew the hostname for me every 30 days. I installed </w:t>
-      </w:r>
-      <w:proofErr w:type="spellStart"/>
-      <w:r>
-        <w:t>openssh</w:t>
-      </w:r>
-      <w:proofErr w:type="spellEnd"/>
-      <w:r>
-        <w:t xml:space="preserve"> server for both </w:t>
-      </w:r>
-      <w:proofErr w:type="spellStart"/>
-      <w:r>
-        <w:t>sshing</w:t>
-      </w:r>
-      <w:proofErr w:type="spellEnd"/>
-      <w:r>
-        <w:t xml:space="preserve"> into the server and for sftp file transfers, I got a 4tb and 2tb drive for the server to use for remote backups. For the remote backups I use a windows tool called </w:t>
-      </w:r>
-      <w:proofErr w:type="spellStart"/>
-      <w:r>
-        <w:t>sshfs</w:t>
-      </w:r>
-      <w:proofErr w:type="spellEnd"/>
-      <w:r>
-        <w:t xml:space="preserve"> which you can use to mount remote sftp servers as network drives, I use this in tandem with a tool called </w:t>
-      </w:r>
-      <w:proofErr w:type="spellStart"/>
-      <w:r>
-        <w:t>Cobian</w:t>
-      </w:r>
-      <w:proofErr w:type="spellEnd"/>
-      <w:r>
-        <w:t xml:space="preserve"> reflector, which allows you to backup files to either a remote drive, or a remote sftp server (as well as a bunch of other options). I use this across my laptop and desktop to back up my files so if anything, ever happens to one of my devices or I need to access something that’s on my pc I can just access the sftp server. I can even access it from my phone using an application called </w:t>
-      </w:r>
-      <w:proofErr w:type="spellStart"/>
-      <w:r>
-        <w:t>Andftp</w:t>
-      </w:r>
-      <w:proofErr w:type="spellEnd"/>
-      <w:r>
-        <w:t xml:space="preserve"> which allows me to access the files on the server </w:t>
-      </w:r>
-      <w:proofErr w:type="gramStart"/>
-      <w:r>
-        <w:t>and also</w:t>
-      </w:r>
-      <w:proofErr w:type="gramEnd"/>
-      <w:r>
-        <w:t xml:space="preserve"> backup my phone’s files as well. I learned a lot about bash, </w:t>
-      </w:r>
-      <w:proofErr w:type="spellStart"/>
-      <w:r>
-        <w:t>systemd</w:t>
-      </w:r>
-      <w:proofErr w:type="spellEnd"/>
-      <w:r>
-        <w:t xml:space="preserve"> services, </w:t>
-      </w:r>
-      <w:proofErr w:type="spellStart"/>
-      <w:r>
-        <w:t>cron</w:t>
-      </w:r>
-      <w:proofErr w:type="spellEnd"/>
-      <w:r>
-        <w:t xml:space="preserve"> jobs and had to even do a little bash scripting to get everything configured the way I wanted. I also wanted this server to host my website, I installed apache2 web server and got everything setup properly to host my personal website. I also run a Minecraft server to play with friends, which I have configured as a system service to run automatically on startup. I additionally configured a mail server which connects to a separate Gmail account I made just for the server, it emails me log files for when automatic updates are performed, whether or not the server needs to be rebooted to finish the updates or if there are errors or not, and it emails me a detailed log file from </w:t>
-      </w:r>
-      <w:proofErr w:type="spellStart"/>
-      <w:r>
-        <w:t>Cobian</w:t>
-      </w:r>
-      <w:proofErr w:type="spellEnd"/>
-      <w:r>
-        <w:t xml:space="preserve"> reflector for when a backup has completed successfully (or if the backup has errors). I learned a ton about networking, port forwarding, </w:t>
+        <w:t xml:space="preserve">my router and the UFW firewall on Linux as well as configuring all the programs I needed. For my DNS I used noip2.com a free service which allowed me to get my host name (jerserver5712.ddns.net), I installed the update client to ensure that the DNS will update IP changes and even setup a script I found online which runs on a cron job to automatically renew the hostname for me every 30 days. I installed openssh server for both sshing into the server and for sftp file transfers, I got a 4tb and 2tb drive for the server to use for remote backups. For the remote backups I use a windows tool called sshfs which you can use to mount remote sftp servers as network drives, I use this in tandem with a tool called Cobian reflector, which allows you to backup files to either a remote drive, or a remote sftp server (as well as a bunch of other options). I use this across my laptop and desktop to back up my files so if anything, ever happens to one of my devices or I need to access something that’s on my pc I can just access the sftp server. I can even access it from my phone using an application called Andftp which allows me to access the files on the server and also backup my phone’s files as well. I learned a lot about bash, systemd services, cron jobs and had to even do a little bash scripting to get everything configured the way I wanted. I also wanted this server to host my website, I installed apache2 web server and got everything setup properly to host my personal website. I also run a Minecraft server to play with friends, which I have configured as a system service to run automatically on startup. I additionally configured a mail server which connects to a separate Gmail account I made just for the server, it emails me log files for when automatic updates are performed, whether or not the server needs to be rebooted to finish the updates or if there are errors or not, and it emails me a detailed log file from Cobian reflector for when a backup has completed successfully (or if the backup has errors). I learned a ton about networking, port forwarding, </w:t>
       </w:r>
       <w:r>
         <w:lastRenderedPageBreak/>
@@ -675,15 +447,7 @@
     <w:p/>
     <w:p>
       <w:r>
-        <w:t xml:space="preserve">After the server was set up, I figured it was time to make my personal website. I had got my feet wet with web development over the Summer and would look at it here and there after work when I had the time. I finished a few tutorials, and I had a firm understanding of Html, CSS and how they worked together in tandem. I even made a few small test pages to experiment around with how it all worked. However, now I decided to put it all together and make a Portfolio website, I used HTML5, CSS3, Bootstrap5 and a bit of JavaScript to develop this site. I went out of my way to optimize the site to be responsive on PCs as well as on mobile screens by using media queries. Additionally, I had been familiar with GitHub and have always uploaded my projects to my page when I was finished, but I had never integrated it into my workflow. Since this is the industry standard, I decided it was time to learn it, while making this website project, I decided to integrate git version control into my workflow. This made it easier for me to work back and forth between my desktop at my apartment, and my laptop when I was on campus. This project left me with some great skills in web development, </w:t>
-      </w:r>
-      <w:proofErr w:type="gramStart"/>
-      <w:r>
-        <w:t>and also</w:t>
-      </w:r>
-      <w:proofErr w:type="gramEnd"/>
-      <w:r>
-        <w:t xml:space="preserve"> a powerful upgrade to my workflow with git version control. </w:t>
+        <w:t xml:space="preserve">After the server was set up, I figured it was time to make my personal website. I had got my feet wet with web development over the Summer and would look at it here and there after work when I had the time. I finished a few tutorials, and I had a firm understanding of Html, CSS and how they worked together in tandem. I even made a few small test pages to experiment around with how it all worked. However, now I decided to put it all together and make a Portfolio website, I used HTML5, CSS3, Bootstrap5 and a bit of JavaScript to develop this site. I went out of my way to optimize the site to be responsive on PCs as well as on mobile screens by using media queries. Additionally, I had been familiar with GitHub and have always uploaded my projects to my page when I was finished, but I had never integrated it into my workflow. Since this is the industry standard, I decided it was time to learn it, while making this website project, I decided to integrate git version control into my workflow. This made it easier for me to work back and forth between my desktop at my apartment, and my laptop when I was on campus. This project left me with some great skills in web development, and also a powerful upgrade to my workflow with git version control. </w:t>
       </w:r>
     </w:p>
     <w:p/>
@@ -695,15 +459,7 @@
         <w:t xml:space="preserve">Web Development </w:t>
       </w:r>
       <w:r>
-        <w:t xml:space="preserve">to </w:t>
-      </w:r>
-      <w:proofErr w:type="gramStart"/>
-      <w:r>
-        <w:t>help out</w:t>
-      </w:r>
-      <w:proofErr w:type="gramEnd"/>
-      <w:r>
-        <w:t xml:space="preserve"> local organizations around my university.</w:t>
+        <w:t>to help out local organizations around my university.</w:t>
       </w:r>
     </w:p>
     <w:p>
@@ -772,211 +528,254 @@
         <w:t>Pop Menu</w:t>
       </w:r>
       <w:r>
-        <w:t xml:space="preserve">, a site builder </w:t>
-      </w:r>
-      <w:proofErr w:type="gramStart"/>
-      <w:r>
-        <w:t>similar to</w:t>
-      </w:r>
-      <w:proofErr w:type="gramEnd"/>
+        <w:t xml:space="preserve">, a site builder similar to </w:t>
+      </w:r>
+      <w:r>
+        <w:t>WordPress</w:t>
+      </w:r>
+      <w:r>
+        <w:t xml:space="preserve"> and </w:t>
+      </w:r>
+      <w:r>
+        <w:t>W</w:t>
+      </w:r>
+      <w:r>
+        <w:t>ix.</w:t>
+      </w:r>
+      <w:r>
+        <w:t xml:space="preserve">  The goal was to implement a timer that would tell when the fresh bagels are ready as well as to clean up the site</w:t>
+      </w:r>
+      <w:r>
+        <w:t xml:space="preserve"> design</w:t>
+      </w:r>
       <w:r>
         <w:t xml:space="preserve"> </w:t>
       </w:r>
       <w:r>
-        <w:t>WordPress</w:t>
-      </w:r>
-      <w:r>
-        <w:t xml:space="preserve"> and </w:t>
-      </w:r>
-      <w:proofErr w:type="spellStart"/>
-      <w:r>
-        <w:t>W</w:t>
-      </w:r>
-      <w:r>
-        <w:t>ix</w:t>
-      </w:r>
-      <w:proofErr w:type="spellEnd"/>
+        <w:t>overall.</w:t>
+      </w:r>
+      <w:r>
+        <w:t xml:space="preserve">  </w:t>
+      </w:r>
+      <w:r>
+        <w:t xml:space="preserve">Similar to other site builders, pop menu also has a feature to implement </w:t>
+      </w:r>
+      <w:r>
+        <w:t xml:space="preserve">custom html code as well.  </w:t>
+      </w:r>
+      <w:r>
+        <w:t xml:space="preserve">I was able to clean up the site overall by using embed html and </w:t>
+      </w:r>
+      <w:r>
+        <w:t>CSS</w:t>
+      </w:r>
+      <w:r>
+        <w:t xml:space="preserve"> flexbox</w:t>
+      </w:r>
+      <w:r>
+        <w:t xml:space="preserve"> (to ensure responsive design) </w:t>
+      </w:r>
+      <w:r>
+        <w:t xml:space="preserve"> to embed their social medias into the site so users could see the updated feed</w:t>
+      </w:r>
+      <w:r>
+        <w:t xml:space="preserve"> </w:t>
+      </w:r>
+      <w:r>
+        <w:t xml:space="preserve">.  Additionally, I wrote the bagel timer feature in </w:t>
+      </w:r>
+      <w:r>
+        <w:t>JavaScript</w:t>
+      </w:r>
+      <w:r>
+        <w:t xml:space="preserve"> and was able t</w:t>
+      </w:r>
+      <w:r>
+        <w:t>o</w:t>
+      </w:r>
+      <w:r>
+        <w:t xml:space="preserve"> implement that into the site as well as cleaning up some other visual aspects of the site as well.  </w:t>
+      </w:r>
+      <w:r>
+        <w:t>Finally,</w:t>
+      </w:r>
+      <w:r>
+        <w:t xml:space="preserve"> I am signed up to work with Salisbury university to </w:t>
+      </w:r>
+      <w:r>
+        <w:t>work on building a website</w:t>
+      </w:r>
+      <w:r>
+        <w:t xml:space="preserve"> for their Arboretum project, which keeps track of historic plants on campus and where you can visit them.</w:t>
+      </w:r>
+      <w:r>
+        <w:t xml:space="preserve">  I believe the site is going to be designed with Html, </w:t>
+      </w:r>
+      <w:r>
+        <w:t>CSS</w:t>
+      </w:r>
+      <w:r>
+        <w:t xml:space="preserve">, and </w:t>
+      </w:r>
+      <w:r>
+        <w:t>JavaScript</w:t>
+      </w:r>
       <w:r>
         <w:t>.</w:t>
       </w:r>
-      <w:r>
-        <w:t xml:space="preserve">  The goal was to implement a timer that would tell when the fresh bagels are ready as well as to clean up the site</w:t>
-      </w:r>
-      <w:r>
-        <w:t xml:space="preserve"> design</w:t>
+    </w:p>
+    <w:p/>
+    <w:p>
+      <w:r>
+        <w:t>Building WXSU a new responsive website</w:t>
+      </w:r>
+    </w:p>
+    <w:p/>
+    <w:p>
+      <w:r>
+        <w:t xml:space="preserve">During the first semester of my senior </w:t>
+      </w:r>
+      <w:r>
+        <w:t>year,</w:t>
+      </w:r>
+      <w:r>
+        <w:t xml:space="preserve"> I participated in Salisbury’s WXSU radio club to host a podcast.</w:t>
+      </w:r>
+      <w:r>
+        <w:t xml:space="preserve">  This semester as a personal project</w:t>
+      </w:r>
+      <w:r>
+        <w:t>, and because I am friends with a few of the student managers,</w:t>
+      </w:r>
+      <w:r>
+        <w:t xml:space="preserve"> I offered to rebuild their entire website from the ground up as it was old and desperately needed to be up</w:t>
+      </w:r>
+      <w:r>
+        <w:t>dated</w:t>
+      </w:r>
+      <w:r>
+        <w:t xml:space="preserve">. </w:t>
       </w:r>
       <w:r>
         <w:t xml:space="preserve"> </w:t>
       </w:r>
       <w:r>
-        <w:t>overall.</w:t>
+        <w:t>T</w:t>
+      </w:r>
+      <w:r>
+        <w:t xml:space="preserve">he old site which you can view here (for now) was </w:t>
+      </w:r>
+      <w:r>
+        <w:t xml:space="preserve">quite </w:t>
+      </w:r>
+      <w:r>
+        <w:lastRenderedPageBreak/>
+        <w:t>rough.</w:t>
+      </w:r>
+      <w:r>
+        <w:t xml:space="preserve">  The colors didn’t mesh, it looked very dated and some links to main pages didn’t even work.  </w:t>
+      </w:r>
+      <w:r>
+        <w:t>Additionally,</w:t>
+      </w:r>
+      <w:r>
+        <w:t xml:space="preserve"> the site was completely broken on mobile to the point where it was almost unusable.</w:t>
+      </w:r>
+      <w:r>
+        <w:t xml:space="preserve">  This site also lacked organization as well as the ability to listen to the radio station live</w:t>
+      </w:r>
+      <w:r>
+        <w:t xml:space="preserve"> straight from in </w:t>
+      </w:r>
+      <w:r>
+        <w:t>site</w:t>
+      </w:r>
+      <w:r>
+        <w:t>.</w:t>
+      </w:r>
+      <w:r>
+        <w:t xml:space="preserve"> </w:t>
+      </w:r>
+      <w:r>
+        <w:t xml:space="preserve"> I</w:t>
+      </w:r>
+      <w:r>
+        <w:t xml:space="preserve"> rebuilt the entire website from a blank slate from the ground up.  </w:t>
+      </w:r>
+      <w:r>
+        <w:t>I used CSS flexbox as well as media queries to ensure responsive design, as I feel this is one of the most important things to have, especially for a site used by college students</w:t>
+      </w:r>
+      <w:r>
+        <w:t xml:space="preserve"> who are always on mobile</w:t>
+      </w:r>
+      <w:r>
+        <w:t>.</w:t>
+      </w:r>
+      <w:r>
+        <w:t xml:space="preserve">  I built a responsive nav bar</w:t>
+      </w:r>
+      <w:r>
+        <w:t xml:space="preserve"> with some JavaScript</w:t>
+      </w:r>
+      <w:r>
+        <w:t xml:space="preserve"> and a dedicated page for forms to apply</w:t>
+      </w:r>
+      <w:r>
+        <w:t xml:space="preserve"> to host a show.</w:t>
+      </w:r>
+      <w:r>
+        <w:t xml:space="preserve">  The coolest feature I added was the ability to listen to the show straight from the websites home page.</w:t>
+      </w:r>
+      <w:r>
+        <w:t xml:space="preserve"> </w:t>
+      </w:r>
+      <w:r>
+        <w:t xml:space="preserve">  I achieved this by embedding the caster.fm player into the site, I also hyperlinked the station’s phone number right above it, so in just a couple clicks you can call into the show live.</w:t>
       </w:r>
       <w:r>
         <w:t xml:space="preserve">  </w:t>
       </w:r>
-      <w:proofErr w:type="gramStart"/>
-      <w:r>
-        <w:t>Similar to</w:t>
-      </w:r>
-      <w:proofErr w:type="gramEnd"/>
-      <w:r>
-        <w:t xml:space="preserve"> other site builders, pop menu also has a feature to implement </w:t>
-      </w:r>
-      <w:r>
-        <w:t xml:space="preserve">custom html code as well.  </w:t>
-      </w:r>
-      <w:r>
-        <w:t xml:space="preserve">I was able to clean up the site overall by using embed html and </w:t>
-      </w:r>
-      <w:r>
-        <w:t>CSS</w:t>
-      </w:r>
-      <w:r>
-        <w:t xml:space="preserve"> flexbox</w:t>
-      </w:r>
-      <w:r>
-        <w:t xml:space="preserve"> (to ensure responsive </w:t>
-      </w:r>
-      <w:proofErr w:type="gramStart"/>
-      <w:r>
-        <w:t xml:space="preserve">design) </w:t>
-      </w:r>
-      <w:r>
-        <w:t xml:space="preserve"> to</w:t>
-      </w:r>
-      <w:proofErr w:type="gramEnd"/>
-      <w:r>
-        <w:t xml:space="preserve"> embed their social medias into the site so users could see the updated feed</w:t>
-      </w:r>
-      <w:r>
-        <w:t xml:space="preserve"> </w:t>
-      </w:r>
-      <w:r>
-        <w:t xml:space="preserve">.  Additionally, I wrote the bagel timer feature in </w:t>
-      </w:r>
-      <w:r>
-        <w:t>JavaScript</w:t>
-      </w:r>
-      <w:r>
-        <w:t xml:space="preserve"> and was able t</w:t>
-      </w:r>
-      <w:r>
-        <w:t>o</w:t>
-      </w:r>
-      <w:r>
-        <w:t xml:space="preserve"> implement that into the site as well as cleaning up some other visual aspects of the site as well.  </w:t>
-      </w:r>
-      <w:r>
-        <w:t>Finally,</w:t>
-      </w:r>
-      <w:r>
-        <w:t xml:space="preserve"> I am signed up to work with Salisbury university to </w:t>
-      </w:r>
-      <w:r>
-        <w:t>work on building a website</w:t>
-      </w:r>
-      <w:r>
-        <w:t xml:space="preserve"> for their Arboretum project, which keeps track of historic plants on campus and where you can visit them.</w:t>
-      </w:r>
-      <w:r>
-        <w:t xml:space="preserve">  I believe the site is going to be designed with Html, </w:t>
-      </w:r>
-      <w:r>
-        <w:t>CSS</w:t>
-      </w:r>
-      <w:r>
-        <w:t xml:space="preserve">, and </w:t>
-      </w:r>
-      <w:r>
-        <w:t>JavaScript</w:t>
+      <w:r>
+        <w:t>Salisbury</w:t>
+      </w:r>
+      <w:r>
+        <w:t xml:space="preserve"> currently</w:t>
+      </w:r>
+      <w:r>
+        <w:t xml:space="preserve"> hasn’t put up the site yet (they are planning to soon)</w:t>
+      </w:r>
+      <w:r>
+        <w:t xml:space="preserve"> as there </w:t>
+      </w:r>
+      <w:r>
+        <w:t xml:space="preserve">are </w:t>
+      </w:r>
+      <w:r>
+        <w:t xml:space="preserve">some technical </w:t>
+      </w:r>
+      <w:r>
+        <w:t>formalities</w:t>
+      </w:r>
+      <w:r>
+        <w:t xml:space="preserve"> that need to be gone through with the university for it to be posted by them.  </w:t>
+      </w:r>
+      <w:r>
+        <w:t>However,</w:t>
+      </w:r>
+      <w:r>
+        <w:t xml:space="preserve"> you can check it out here on my </w:t>
+      </w:r>
+      <w:r>
+        <w:t>GitHub</w:t>
+      </w:r>
+      <w:r>
+        <w:t xml:space="preserve"> pages</w:t>
+      </w:r>
+      <w:r>
+        <w:t xml:space="preserve"> to see the full site</w:t>
       </w:r>
       <w:r>
         <w:t>.</w:t>
-      </w:r>
-    </w:p>
-    <w:p/>
-    <w:p>
-      <w:r>
-        <w:t xml:space="preserve">Learning </w:t>
-      </w:r>
-      <w:proofErr w:type="spellStart"/>
-      <w:r>
-        <w:t>Javascript</w:t>
-      </w:r>
-      <w:proofErr w:type="spellEnd"/>
-      <w:r>
-        <w:t xml:space="preserve"> and Making a full stack Project </w:t>
-      </w:r>
-    </w:p>
-    <w:p/>
-    <w:p>
-      <w:r>
-        <w:t>(Note: This project is still in Development</w:t>
-      </w:r>
-      <w:proofErr w:type="gramStart"/>
-      <w:r>
-        <w:t>, this being said, this</w:t>
-      </w:r>
-      <w:proofErr w:type="gramEnd"/>
-      <w:r>
-        <w:t xml:space="preserve"> section will be updated accordingly as development continues)</w:t>
-      </w:r>
-    </w:p>
-    <w:p>
-      <w:r>
-        <w:t xml:space="preserve">After making my website </w:t>
-      </w:r>
-      <w:proofErr w:type="gramStart"/>
-      <w:r>
-        <w:t>and also</w:t>
-      </w:r>
-      <w:proofErr w:type="gramEnd"/>
-      <w:r>
-        <w:t xml:space="preserve"> experimenting around a bit more, I felt very confident in my skill in Html and CSS and think it is fair to say that I have a solid grasp on both of them. I </w:t>
-      </w:r>
-      <w:r>
-        <w:lastRenderedPageBreak/>
-        <w:t xml:space="preserve">decided it was time to learn JavaScript to complete the trinity of Html, CSS, JavaScript. I started reading through w3 schools’ great documentation to learn about JavaScript. After I got used to the syntax (this didn't take too long since </w:t>
-      </w:r>
-      <w:proofErr w:type="spellStart"/>
-      <w:r>
-        <w:t>i</w:t>
-      </w:r>
-      <w:proofErr w:type="spellEnd"/>
-      <w:r>
-        <w:t xml:space="preserve"> already have a few programming languages under my belt). I started learning and experimenting with the DOM functions of JavaScript, event handlers, click functions and how it all works with HTML and CSS. Once I feel comfortable enough with JavaScript my plan is to move onto getting an understanding react.js and node.js and use these frameworks to make a full stack web application, </w:t>
-      </w:r>
-      <w:proofErr w:type="gramStart"/>
-      <w:r>
-        <w:t>an</w:t>
-      </w:r>
-      <w:proofErr w:type="gramEnd"/>
-      <w:r>
-        <w:t xml:space="preserve"> multiplayer game where users can compete to be the last one standing. I would be bringing </w:t>
-      </w:r>
-      <w:proofErr w:type="gramStart"/>
-      <w:r>
-        <w:t>all of</w:t>
-      </w:r>
-      <w:proofErr w:type="gramEnd"/>
-      <w:r>
-        <w:t xml:space="preserve"> the technologies I have learned together, including front-end /web development, game development, backend, advanced object-oriented principles, and server admin/ hosting to create a true full stack project. This is the by far the most ambitious project </w:t>
-      </w:r>
-      <w:proofErr w:type="spellStart"/>
-      <w:r>
-        <w:t>i</w:t>
-      </w:r>
-      <w:proofErr w:type="spellEnd"/>
-      <w:r>
-        <w:t xml:space="preserve"> have done so far, and I am looking forward to working on it to expand my skillset and create something </w:t>
-      </w:r>
-      <w:proofErr w:type="gramStart"/>
-      <w:r>
-        <w:t>really cool</w:t>
-      </w:r>
-      <w:proofErr w:type="gramEnd"/>
-      <w:r>
-        <w:t xml:space="preserve"> and unique. The tech Stack I’ve decided on is. Frontend: HTML, CSS, JavaScript, React.JS. Backend: JavaScript, Node.js. Database: Mongo DB. Hosting: self-hosted ubuntu server, apache2. </w:t>
       </w:r>
     </w:p>
     <w:p>
@@ -1412,7 +1211,6 @@
   <w:style w:type="character" w:default="1" w:styleId="DefaultParagraphFont">
     <w:name w:val="Default Paragraph Font"/>
     <w:uiPriority w:val="1"/>
-    <w:semiHidden/>
     <w:unhideWhenUsed/>
   </w:style>
   <w:style w:type="table" w:default="1" w:styleId="TableNormal">

</xml_diff>

<commit_message>
fixed a couple more bugs, added AWS experience to site
</commit_message>
<xml_diff>
--- a/spellcheck.docx
+++ b/spellcheck.docx
@@ -1,10 +1,121 @@
 
 <file path=word/document.xml><?xml version="1.0" encoding="utf-8"?>
-<w:document xmlns:wpc="http://schemas.microsoft.com/office/word/2010/wordprocessingCanvas" xmlns:cx="http://schemas.microsoft.com/office/drawing/2014/chartex" xmlns:cx1="http://schemas.microsoft.com/office/drawing/2015/9/8/chartex" xmlns:cx2="http://schemas.microsoft.com/office/drawing/2015/10/21/chartex" xmlns:cx3="http://schemas.microsoft.com/office/drawing/2016/5/9/chartex" xmlns:cx4="http://schemas.microsoft.com/office/drawing/2016/5/10/chartex" xmlns:cx5="http://schemas.microsoft.com/office/drawing/2016/5/11/chartex" xmlns:cx6="http://schemas.microsoft.com/office/drawing/2016/5/12/chartex" xmlns:cx7="http://schemas.microsoft.com/office/drawing/2016/5/13/chartex" xmlns:cx8="http://schemas.microsoft.com/office/drawing/2016/5/14/chartex" xmlns:mc="http://schemas.openxmlformats.org/markup-compatibility/2006" xmlns:aink="http://schemas.microsoft.com/office/drawing/2016/ink" xmlns:am3d="http://schemas.microsoft.com/office/drawing/2017/model3d" xmlns:o="urn:schemas-microsoft-com:office:office" xmlns:r="http://schemas.openxmlformats.org/officeDocument/2006/relationships" xmlns:m="http://schemas.openxmlformats.org/officeDocument/2006/math" xmlns:v="urn:schemas-microsoft-com:vml" xmlns:wp14="http://schemas.microsoft.com/office/word/2010/wordprocessingDrawing" xmlns:wp="http://schemas.openxmlformats.org/drawingml/2006/wordprocessingDrawing" xmlns:w10="urn:schemas-microsoft-com:office:word" xmlns:w="http://schemas.openxmlformats.org/wordprocessingml/2006/main" xmlns:w14="http://schemas.microsoft.com/office/word/2010/wordml" xmlns:w15="http://schemas.microsoft.com/office/word/2012/wordml" xmlns:w16cex="http://schemas.microsoft.com/office/word/2018/wordml/cex" xmlns:w16cid="http://schemas.microsoft.com/office/word/2016/wordml/cid" xmlns:w16="http://schemas.microsoft.com/office/word/2018/wordml" xmlns:w16sdtdh="http://schemas.microsoft.com/office/word/2020/wordml/sdtdatahash" xmlns:w16se="http://schemas.microsoft.com/office/word/2015/wordml/symex" xmlns:wpg="http://schemas.microsoft.com/office/word/2010/wordprocessingGroup" xmlns:wpi="http://schemas.microsoft.com/office/word/2010/wordprocessingInk" xmlns:wne="http://schemas.microsoft.com/office/word/2006/wordml" xmlns:wps="http://schemas.microsoft.com/office/word/2010/wordprocessingShape" mc:Ignorable="w14 w15 w16se w16cid w16 w16cex w16sdtdh wp14">
+<w:document xmlns:wpc="http://schemas.microsoft.com/office/word/2010/wordprocessingCanvas" xmlns:cx="http://schemas.microsoft.com/office/drawing/2014/chartex" xmlns:cx1="http://schemas.microsoft.com/office/drawing/2015/9/8/chartex" xmlns:cx2="http://schemas.microsoft.com/office/drawing/2015/10/21/chartex" xmlns:cx3="http://schemas.microsoft.com/office/drawing/2016/5/9/chartex" xmlns:cx4="http://schemas.microsoft.com/office/drawing/2016/5/10/chartex" xmlns:cx5="http://schemas.microsoft.com/office/drawing/2016/5/11/chartex" xmlns:cx6="http://schemas.microsoft.com/office/drawing/2016/5/12/chartex" xmlns:cx7="http://schemas.microsoft.com/office/drawing/2016/5/13/chartex" xmlns:cx8="http://schemas.microsoft.com/office/drawing/2016/5/14/chartex" xmlns:mc="http://schemas.openxmlformats.org/markup-compatibility/2006" xmlns:aink="http://schemas.microsoft.com/office/drawing/2016/ink" xmlns:am3d="http://schemas.microsoft.com/office/drawing/2017/model3d" xmlns:o="urn:schemas-microsoft-com:office:office" xmlns:oel="http://schemas.microsoft.com/office/2019/extlst" xmlns:r="http://schemas.openxmlformats.org/officeDocument/2006/relationships" xmlns:m="http://schemas.openxmlformats.org/officeDocument/2006/math" xmlns:v="urn:schemas-microsoft-com:vml" xmlns:wp14="http://schemas.microsoft.com/office/word/2010/wordprocessingDrawing" xmlns:wp="http://schemas.openxmlformats.org/drawingml/2006/wordprocessingDrawing" xmlns:w10="urn:schemas-microsoft-com:office:word" xmlns:w="http://schemas.openxmlformats.org/wordprocessingml/2006/main" xmlns:w14="http://schemas.microsoft.com/office/word/2010/wordml" xmlns:w15="http://schemas.microsoft.com/office/word/2012/wordml" xmlns:w16cex="http://schemas.microsoft.com/office/word/2018/wordml/cex" xmlns:w16cid="http://schemas.microsoft.com/office/word/2016/wordml/cid" xmlns:w16="http://schemas.microsoft.com/office/word/2018/wordml" xmlns:w16sdtdh="http://schemas.microsoft.com/office/word/2020/wordml/sdtdatahash" xmlns:w16se="http://schemas.microsoft.com/office/word/2015/wordml/symex" xmlns:wpg="http://schemas.microsoft.com/office/word/2010/wordprocessingGroup" xmlns:wpi="http://schemas.microsoft.com/office/word/2010/wordprocessingInk" xmlns:wne="http://schemas.microsoft.com/office/word/2006/wordml" xmlns:wps="http://schemas.microsoft.com/office/word/2010/wordprocessingShape" mc:Ignorable="w14 w15 w16se w16cid w16 w16cex w16sdtdh wp14">
   <w:body>
     <w:p>
       <w:r>
-        <w:t xml:space="preserve">Hello and welcome to my personal site and online Portfolio! A little bit about me, I am a college senior finishing up my last semester at Salisbury University, I am receiving my Bachelor’s degree in Communications Media Production with a minor in Computer Science. I have quite the passion for everything Computer Science, networking, IT, programming, and everything in between! The last few years I have been teaching myself all that I can in my free time and in University Classes. It all started the summer after my freshman year, when I got an itch for game development after being inspired by Nintendo’s Earthbound game series. After this, I knew I wanted to learn more about tech, and this is what started my journey into this wonderful and ever evolving field and I haven’t stopped pursuing tech since. Immediately following my graduation in May 2022, I will be starting my Master’s program in Cybersecurity and Information Assurance at Western Governor’s University. </w:t>
+        <w:t xml:space="preserve">Hello and welcome to my personal site and online Portfolio! A little bit about me, I am a college senior finishing up my last semester at Salisbury University, I am receiving my Bachelor’s degree in Communications Media Production with a minor in Computer Science. I have quite the passion for everything Computer Science, networking, IT, programming, and everything in between! The last few years I have been teaching myself all that I can in my free time and in University Classes. It all started the summer after my freshman year, when I got an itch for game development after being inspired by Nintendo’s Earthbound game series. After this, I knew I wanted to learn more about tech, and this is what started my journey into this wonderful and ever evolving field and I haven’t stopped pursuing tech since. Immediately following my graduation in May 2022, I will be starting my </w:t>
+      </w:r>
+      <w:r>
+        <w:t>master’s</w:t>
+      </w:r>
+      <w:r>
+        <w:t xml:space="preserve"> program in Cybersecurity and Information Assurance at Western Governor’s University. </w:t>
+      </w:r>
+    </w:p>
+    <w:p/>
+    <w:p>
+      <w:r>
+        <w:t>Certifications</w:t>
+      </w:r>
+    </w:p>
+    <w:p>
+      <w:r>
+        <w:t>AWS cloud Practitioner</w:t>
+      </w:r>
+    </w:p>
+    <w:p>
+      <w:pPr>
+        <w:rPr>
+          <w:caps/>
+        </w:rPr>
+      </w:pPr>
+      <w:r>
+        <w:t xml:space="preserve">After migrating </w:t>
+      </w:r>
+      <w:r>
+        <w:t>my</w:t>
+      </w:r>
+      <w:r>
+        <w:t xml:space="preserve"> personal website to </w:t>
+      </w:r>
+      <w:r>
+        <w:t>Amazon Web Services</w:t>
+      </w:r>
+      <w:r>
+        <w:t>,</w:t>
+      </w:r>
+      <w:r>
+        <w:t xml:space="preserve"> I was quickly amazed at the endless possibilities available from this service.</w:t>
+      </w:r>
+      <w:r>
+        <w:t xml:space="preserve">  I decided to use my free time to prepare for the AWS </w:t>
+      </w:r>
+      <w:r>
+        <w:t>certified</w:t>
+      </w:r>
+      <w:r>
+        <w:t xml:space="preserve"> cloud practitioner exam to help me become more skilled in using AWS since many companies are now starting to switch over to cloud environments.</w:t>
+      </w:r>
+      <w:r>
+        <w:t xml:space="preserve">  I learned the </w:t>
+      </w:r>
+      <w:r>
+        <w:t>Fundamentals</w:t>
+      </w:r>
+      <w:r>
+        <w:t xml:space="preserve"> of </w:t>
+      </w:r>
+      <w:r>
+        <w:t xml:space="preserve">AWS such as </w:t>
+      </w:r>
+      <w:r>
+        <w:rPr>
+          <w:caps/>
+        </w:rPr>
+        <w:t xml:space="preserve">ec2 </w:t>
+      </w:r>
+      <w:r>
+        <w:t>instances,</w:t>
+      </w:r>
+      <w:r>
+        <w:t xml:space="preserve"> autoscaling groups, </w:t>
+      </w:r>
+      <w:r>
+        <w:t>serverless architecture</w:t>
+      </w:r>
+      <w:r>
+        <w:t>,</w:t>
+      </w:r>
+      <w:r>
+        <w:t xml:space="preserve"> AWS vs customer managed infrastructure,</w:t>
+      </w:r>
+      <w:r>
+        <w:t xml:space="preserve"> </w:t>
+      </w:r>
+      <w:r>
+        <w:t>CloudWatch and</w:t>
+      </w:r>
+      <w:r>
+        <w:t xml:space="preserve"> much more.</w:t>
+      </w:r>
+      <w:r>
+        <w:t xml:space="preserve">  I plan to pursue the </w:t>
+      </w:r>
+      <w:r>
+        <w:t>C</w:t>
+      </w:r>
+      <w:r>
+        <w:t xml:space="preserve">ertified </w:t>
+      </w:r>
+      <w:r>
+        <w:t xml:space="preserve">Developer Associate </w:t>
+      </w:r>
+      <w:r>
+        <w:t>certification next</w:t>
+      </w:r>
+      <w:r>
+        <w:t>.</w:t>
       </w:r>
     </w:p>
     <w:p>
@@ -87,6 +198,7 @@
     </w:p>
     <w:p>
       <w:r>
+        <w:lastRenderedPageBreak/>
         <w:t xml:space="preserve">Python </w:t>
       </w:r>
     </w:p>
@@ -137,27 +249,89 @@
     </w:p>
     <w:p>
       <w:r>
+        <w:t xml:space="preserve">Ubuntu Server </w:t>
+      </w:r>
+    </w:p>
+    <w:p>
+      <w:r>
+        <w:t xml:space="preserve">Networking </w:t>
+      </w:r>
+    </w:p>
+    <w:p>
+      <w:r>
+        <w:t xml:space="preserve">Experience </w:t>
+      </w:r>
+    </w:p>
+    <w:p>
+      <w:r>
+        <w:t xml:space="preserve">Over the past few years,I have accomplished quite a lot , and learned many different technologies. This is how I did it, through a combination of self-teaching, personal projects, YouTube / online tutorials, university classes, internships and quite a bit of elbow grease. Here is my story from when I started to where I am now. </w:t>
+      </w:r>
+    </w:p>
+    <w:p/>
+    <w:p>
+      <w:pPr>
+        <w:rPr>
+          <w:b/>
+          <w:bCs/>
+        </w:rPr>
+      </w:pPr>
+      <w:r>
+        <w:rPr>
+          <w:b/>
+          <w:bCs/>
+        </w:rPr>
+        <w:t>Formal Education</w:t>
+      </w:r>
+    </w:p>
+    <w:p/>
+    <w:p>
+      <w:pPr>
+        <w:rPr>
+          <w:b/>
+          <w:bCs/>
+        </w:rPr>
+      </w:pPr>
+      <w:r>
+        <w:rPr>
+          <w:b/>
+          <w:bCs/>
+        </w:rPr>
+        <w:t xml:space="preserve">Studying Computer Science and Web Development at my University </w:t>
+      </w:r>
+    </w:p>
+    <w:p>
+      <w:r>
+        <w:br/>
+      </w:r>
+    </w:p>
+    <w:p>
+      <w:r>
         <w:lastRenderedPageBreak/>
-        <w:t xml:space="preserve">Ubuntu Server </w:t>
-      </w:r>
-    </w:p>
-    <w:p>
-      <w:r>
-        <w:t xml:space="preserve">Networking </w:t>
-      </w:r>
-    </w:p>
-    <w:p>
-      <w:r>
-        <w:t xml:space="preserve">Experience </w:t>
-      </w:r>
-    </w:p>
-    <w:p>
-      <w:r>
-        <w:t xml:space="preserve">Over the past few years,I have accomplished quite a lot , and learned many different technologies. This is how I did it, through a combination of self-teaching, personal projects, YouTube / online tutorials, university classes, internships and quite a bit of elbow grease. Here is my story from when I started to where I am now. </w:t>
+        <w:t xml:space="preserve">I am graduating from Salisbury University with a Major in Communications Media Production. In this track, I took multiple classes focusing on web development with Html, Css, and JavaScript. Additionally, I took a minor in Computer Science, at Salisbury, the Computer Science track is very software development based, which taught me a lot of essential skills that are standard in the industry. I took classes learning Java, advanced C++, computer hardware, algorithms and data structures, as well as calculus and discrete mathematics. I finished my minor in CS my junior year and all of my code, projects, and homework’s that I have completed are available to view on my GitHub as well as my code from the Web development classes as well (once I complete them). </w:t>
+      </w:r>
+    </w:p>
+    <w:p>
+      <w:pPr>
+        <w:rPr>
+          <w:b/>
+          <w:bCs/>
+        </w:rPr>
+      </w:pPr>
+      <w:r>
+        <w:rPr>
+          <w:b/>
+          <w:bCs/>
+        </w:rPr>
+        <w:t>Pursuing a M.S. in Cybersecurity at WGU</w:t>
       </w:r>
     </w:p>
     <w:p/>
     <w:p>
+      <w:r>
+        <w:t xml:space="preserve">Immediately following graduation from undergrad, I will be pursuing my master’s degree in science focusing in Cybersecurity and Information Assurance at Western Governor’s University. The program will focus on secure network design, system administration, IT management, ethical hacking, and secure software development. I decided to pursue this degree because I think it will compliment a lot of the skills I already have very well (Linux, OS, servers, networking, system administration, programming, database, web development) as well as make me more marketable on the job market. I am very excited to start the program which I am starting in June following my graduation, in May 2022. </w:t>
+      </w:r>
+    </w:p>
+    <w:p>
       <w:pPr>
         <w:rPr>
           <w:b/>
@@ -169,7 +343,7 @@
           <w:b/>
           <w:bCs/>
         </w:rPr>
-        <w:t>Formal Education</w:t>
+        <w:t>Professional Experience</w:t>
       </w:r>
     </w:p>
     <w:p/>
@@ -185,79 +359,14 @@
           <w:b/>
           <w:bCs/>
         </w:rPr>
-        <w:t xml:space="preserve">Studying Computer Science and Web Development at my University </w:t>
-      </w:r>
-    </w:p>
-    <w:p>
-      <w:r>
-        <w:br/>
-      </w:r>
-    </w:p>
-    <w:p>
-      <w:r>
-        <w:t xml:space="preserve">I am graduating from Salisbury University with a Major in Communications Media Production. In this track, I took multiple classes focusing on web development with Html, Css, and JavaScript. Additionally, I took a minor in Computer Science, at Salisbury, the Computer Science track is very software development based, which taught me a lot of essential skills that are standard in the industry. I took classes learning Java, advanced C++, computer hardware, algorithms and data structures, as well as calculus and discrete mathematics. I finished my minor in CS my junior year and all of my code, projects, and homework’s that I have completed are available to view on my GitHub as well as my code from the Web development classes as well (once I complete them). </w:t>
-      </w:r>
-    </w:p>
-    <w:p>
-      <w:pPr>
-        <w:rPr>
-          <w:b/>
-          <w:bCs/>
-        </w:rPr>
-      </w:pPr>
-      <w:r>
-        <w:rPr>
-          <w:b/>
-          <w:bCs/>
-        </w:rPr>
-        <w:t>Pursuing a M.S. in Cybersecurity at WGU</w:t>
+        <w:t>Pendant Automation, My first tech job</w:t>
       </w:r>
     </w:p>
     <w:p/>
     <w:p>
       <w:r>
-        <w:t xml:space="preserve">Immediately following graduation from undergrad, I will be pursuing my master’s degree in science focusing in Cybersecurity and Information Assurance at Western Governor’s University. The program will focus on secure network design, system administration, IT management, ethical hacking, and secure software development. I decided to pursue this degree because I think it will compliment a lot of the skills I already have very well (Linux, OS, servers, networking, system administration, programming, database, web development) as well as make me more marketable on the job market. I am very excited to start the program which I am starting in June following my graduation, in May 2022. </w:t>
-      </w:r>
-    </w:p>
-    <w:p>
-      <w:pPr>
-        <w:rPr>
-          <w:b/>
-          <w:bCs/>
-        </w:rPr>
-      </w:pPr>
-      <w:r>
-        <w:rPr>
-          <w:b/>
-          <w:bCs/>
-        </w:rPr>
-        <w:t>Professional Experience</w:t>
-      </w:r>
-    </w:p>
-    <w:p/>
-    <w:p>
-      <w:pPr>
-        <w:rPr>
-          <w:b/>
-          <w:bCs/>
-        </w:rPr>
-      </w:pPr>
-      <w:r>
-        <w:rPr>
-          <w:b/>
-          <w:bCs/>
-        </w:rPr>
-        <w:t>Pendant Automation, My first tech job</w:t>
-      </w:r>
-    </w:p>
-    <w:p/>
-    <w:p>
-      <w:r>
-        <w:t xml:space="preserve">With my knowledge I had gained making games over the past year and through online videos and tutorials I watched, I was hopeful to find a summer job in between my sophmore and junior year doing something tech related. Luckily, I was able to join a small startup that manufactures conveyer belt control systems in Havre de Grace Maryland, that gave me a chance to prove myself in the field. I started out as a PLC (Programmable Logic Controller) technician and programmer, in which I worked with Rockwell Automation programming and testing software. When I first joined the team my boss and company founder, was the only software developer at the time. He decided to shift my duties to also include python and MYSQL scripting to support the ever-increasing amount of clients we had with WCS (Warehouse Control System) related projects. I learned a lot and coded multiple projects for clients that included python, MySQL </w:t>
-      </w:r>
-      <w:r>
         <w:lastRenderedPageBreak/>
-        <w:t xml:space="preserve">database, as well as some Linux projects involving configuration of raspberry Pis for automation. Other responsibilities included remote management of windows servers, continued microcontroller testing as well as some PowerShell configuration. I continued this internship through the whole summer and even returned and continued interning with them in the winter. Over the course of my internship, we did projects for Amazon, Pampered Chef, Eby Brown, and Bd Sparks. I made many great connections at pendant and was sad to part ways with the team. This startup had grown dramatically from when I had joined until when I left, and I hope that the company continues to grow and be successful for many years to come! Additionally, I was later able to receive credit for this as an internship at my university. (This Internship Presentation can be viewed </w:t>
+        <w:t xml:space="preserve">With my knowledge I had gained making games over the past year and through online videos and tutorials I watched, I was hopeful to find a summer job in between my sophmore and junior year doing something tech related. Luckily, I was able to join a small startup that manufactures conveyer belt control systems in Havre de Grace Maryland, that gave me a chance to prove myself in the field. I started out as a PLC (Programmable Logic Controller) technician and programmer, in which I worked with Rockwell Automation programming and testing software. When I first joined the team my boss and company founder, was the only software developer at the time. He decided to shift my duties to also include python and MYSQL scripting to support the ever-increasing amount of clients we had with WCS (Warehouse Control System) related projects. I learned a lot and coded multiple projects for clients that included python, MySQL database, as well as some Linux projects involving configuration of raspberry Pis for automation. Other responsibilities included remote management of windows servers, continued microcontroller testing as well as some PowerShell configuration. I continued this internship through the whole summer and even returned and continued interning with them in the winter. Over the course of my internship, we did projects for Amazon, Pampered Chef, Eby Brown, and Bd Sparks. I made many great connections at pendant and was sad to part ways with the team. This startup had grown dramatically from when I had joined until when I left, and I hope that the company continues to grow and be successful for many years to come! Additionally, I was later able to receive credit for this as an internship at my university. (This Internship Presentation can be viewed </w:t>
       </w:r>
       <w:hyperlink r:id="rId5" w:tgtFrame="_blank" w:history="1">
         <w:r>
@@ -302,48 +411,48 @@
     <w:p/>
     <w:p>
       <w:r>
-        <w:t xml:space="preserve">During the summer in between my Junior and Senior Year, I was able to land a great opportunity at John Hopkins Carey business school in Harbor East, Baltimore city. I took on the role of a technical support analyst, in which I was responsible for assisting our students and staff / faculty, as well as help with system administration of their fleet of computers. My duties included management of Active Directory, Microsoft Endpoint Configuration Management console, setting up classrooms and conference rooms with hybrid and remote on-site technology with zoom rooms, mxl microphones, and video conference cameras, imaging new laptops, performing upgrades and repairs on their computers, and taking support calls via zoom to assist remote faculty and staff as well as assisting those present on campus. By the end of the Summer, I had </w:t>
+        <w:t xml:space="preserve">During the summer in between my Junior and Senior Year, I was able to land a great opportunity at John Hopkins Carey business school in Harbor East, Baltimore city. I took on the role of a technical support analyst, in which I was responsible for assisting our students and staff / faculty, as well as help with system administration of their fleet of computers. My duties included management of Active Directory, Microsoft Endpoint Configuration Management console, setting up classrooms and conference rooms with hybrid and remote on-site technology with zoom rooms, mxl microphones, and video conference cameras, imaging new laptops, performing upgrades and repairs on their computers, and taking support calls via zoom to assist remote faculty and staff as well as assisting those present on campus. By the end of the Summer, I had learned quite a bit about system administration, troubleshooting, OS issues, as well as working in a bigger more corporate style workplace. I made a bunch of great connections at Hopkins and still keep in touch with multiple members of my team from time to time, I am very grateful to have had an experience to work with such a prestigious university such as Johns Hopkins as well as the chance to work with such a talented team of techs. </w:t>
+      </w:r>
+    </w:p>
+    <w:p>
+      <w:pPr>
+        <w:rPr>
+          <w:b/>
+          <w:bCs/>
+        </w:rPr>
+      </w:pPr>
+      <w:r>
+        <w:rPr>
+          <w:b/>
+          <w:bCs/>
+        </w:rPr>
+        <w:t>Personal Projects</w:t>
+      </w:r>
+    </w:p>
+    <w:p/>
+    <w:p>
+      <w:pPr>
+        <w:rPr>
+          <w:b/>
+          <w:bCs/>
+        </w:rPr>
+      </w:pPr>
+      <w:r>
+        <w:rPr>
+          <w:b/>
+          <w:bCs/>
+        </w:rPr>
+        <w:t>Game Dev/Intro to Tech</w:t>
+      </w:r>
+    </w:p>
+    <w:p/>
+    <w:p>
+      <w:r>
+        <w:t xml:space="preserve">After being inspired by Toby Fox, a solo developer who made the now hit game Undertale almost entirely by himself, using YoYo Studios Gamemaker Studio, which comes with its own UI, built in scripting language with Object-Oriented functions, pixel art editor and much more. I spent the entire summer after my freshman year working nonstop on my MacBook air and </w:t>
       </w:r>
       <w:r>
         <w:lastRenderedPageBreak/>
-        <w:t xml:space="preserve">learned quite a bit about system administration, troubleshooting, OS issues, as well as working in a bigger more corporate style workplace. I made a bunch of great connections at Hopkins and still keep in touch with multiple members of my team from time to time, I am very grateful to have had an experience to work with such a prestigious university such as Johns Hopkins as well as the chance to work with such a talented team of techs. </w:t>
-      </w:r>
-    </w:p>
-    <w:p>
-      <w:pPr>
-        <w:rPr>
-          <w:b/>
-          <w:bCs/>
-        </w:rPr>
-      </w:pPr>
-      <w:r>
-        <w:rPr>
-          <w:b/>
-          <w:bCs/>
-        </w:rPr>
-        <w:t>Personal Projects</w:t>
-      </w:r>
-    </w:p>
-    <w:p/>
-    <w:p>
-      <w:pPr>
-        <w:rPr>
-          <w:b/>
-          <w:bCs/>
-        </w:rPr>
-      </w:pPr>
-      <w:r>
-        <w:rPr>
-          <w:b/>
-          <w:bCs/>
-        </w:rPr>
-        <w:t>Game Dev/Intro to Tech</w:t>
-      </w:r>
-    </w:p>
-    <w:p/>
-    <w:p>
-      <w:r>
-        <w:t xml:space="preserve">After being inspired by Toby Fox, a solo developer who made the now hit game Undertale almost entirely by himself, using YoYo Studios Gamemaker Studio, which comes with its own UI, built in scripting language with Object-Oriented functions, pixel art editor and much more. I spent the entire summer after my freshman year working nonstop on my MacBook air and learning the fundamentals of programming as well as game design, and pixel art by working with Game Maker Studio 2. I continued working on game development in my free time throughout the next school year and even learned a bit of audio production to produce my own music for the games since I took piano lessons for quite a few years. (If you are curious about the music, you can check that out </w:t>
+        <w:t xml:space="preserve">learning the fundamentals of programming as well as game design, and pixel art by working with Game Maker Studio 2. I continued working on game development in my free time throughout the next school year and even learned a bit of audio production to produce my own music for the games since I took piano lessons for quite a few years. (If you are curious about the music, you can check that out </w:t>
       </w:r>
       <w:hyperlink r:id="rId7" w:tgtFrame="_blank" w:history="1">
         <w:r>
@@ -375,25 +484,406 @@
           <w:b/>
           <w:bCs/>
         </w:rPr>
+        <w:t xml:space="preserve">Building a Desktop </w:t>
+      </w:r>
+    </w:p>
+    <w:p>
+      <w:r>
+        <w:t>As my projects grew larger in scale, my MacBook Air wasn’t cutting it for me, with high compile times, due to its lack of a GPU to process the graphics of the games, relatively small 8 gigs of memory, and a laptop i5 processor, building my projects was taking much longer than I would like. I decided it was time to build a desktop from scratch to better handle my programming needs. I built a PC with a 9th gen i5 processor, 4GB GTX 1650 GPU, and 32 gigabytes of RAM. This was a neat experience, because this was the first time I had ever built a PC or really worked with computer hardware hands on. Since then I have built multiple computers for others,</w:t>
+      </w:r>
+      <w:r>
+        <w:t xml:space="preserve"> </w:t>
+      </w:r>
+      <w:r>
+        <w:t xml:space="preserve">and I haven’t been scared to open computers, swap parts, repair computers, laptops, game consoles etc. I’ve fixed computers, upgraded computers and even broken a couple machines by accident in the process, it’s all part of the learning experience. </w:t>
+      </w:r>
+    </w:p>
+    <w:p/>
+    <w:p>
+      <w:r>
+        <w:t>My current desktop setup</w:t>
+      </w:r>
+    </w:p>
+    <w:p>
+      <w:pPr>
+        <w:rPr>
+          <w:b/>
+          <w:bCs/>
+        </w:rPr>
+      </w:pPr>
+      <w:r>
+        <w:rPr>
+          <w:b/>
+          <w:bCs/>
+        </w:rPr>
         <w:lastRenderedPageBreak/>
-        <w:t xml:space="preserve">Building a Desktop </w:t>
-      </w:r>
-    </w:p>
-    <w:p>
-      <w:r>
-        <w:t>As my projects grew larger in scale, my MacBook Air wasn’t cutting it for me, with high compile times, due to its lack of a GPU to process the graphics of the games, relatively small 8 gigs of memory, and a laptop i5 processor, building my projects was taking much longer than I would like. I decided it was time to build a desktop from scratch to better handle my programming needs. I built a PC with a 9th gen i5 processor, 4GB GTX 1650 GPU, and 32 gigabytes of RAM. This was a neat experience, because this was the first time I had ever built a PC or really worked with computer hardware hands on. Since then I have built multiple computers for others,</w:t>
+        <w:t>A Linux Server from scratch</w:t>
+      </w:r>
+    </w:p>
+    <w:p>
+      <w:r>
+        <w:br/>
+      </w:r>
+    </w:p>
+    <w:p>
+      <w:r>
+        <w:t xml:space="preserve">Over winter break I decided I wanted to spend some time working on some personal project ideas I had. I wanted to make a Linux server and use it for a multitude of personal reasons. I decided to buy a used Dell OptiPlex desktop computer (i5 16 gigs of ram) since I figured it would be a perfect server and it only cost a couple hundred bucks. I installed Ubuntu server with Ubuntu desktop overtop of it so I could access GUI applications if I needed to, although at this point, I am so comfortable in command line I usually just connect via SSH anyway. I did everything from scratch, I installed the OS, setup the port forwarding and firewall rules on both my router and the UFW firewall on Linux as well as configuring all the programs I needed. For my DNS I used noip2.com a free service which allowed me to get my host name (jerserver5712.ddns.net), I installed the update client to ensure that the DNS will update IP changes and even setup a script I found online which runs on a cron job to automatically renew the hostname for me every 30 days. I installed openssh server for both sshing into the server and for sftp file transfers, I got a 4tb and 2tb drive for the server to use for remote backups. For the remote backups I use a windows tool called sshfs which you can use to mount remote sftp servers as network drives, I use this in tandem with a tool called Cobian reflector, which allows you to backup files to either a remote drive, or a remote sftp server (as well as a bunch of other options). I use this across my laptop and desktop to back up my files so if anything, ever happens to one of my devices or I need to access something that’s on my pc I can just access the sftp server. I can even access it from my phone using an application called Andftp which allows me to access the files on the server and also backup my phone’s files as well. I learned a lot about </w:t>
+      </w:r>
+      <w:r>
+        <w:lastRenderedPageBreak/>
+        <w:t xml:space="preserve">bash, systemd services, cron jobs and had to even do a little bash scripting to get everything configured the way I wanted. I also wanted this server to host my website, I installed apache2 web server and got everything setup properly to host my personal website. I also run a Minecraft server to play with friends, which I have configured as a system service to run automatically on startup. I additionally configured a mail server which connects to a separate Gmail account I made just for the server, it emails me log files for when automatic updates are performed, whether or not the server needs to be rebooted to finish the updates or if there are errors or not, and it emails me a detailed log file from Cobian reflector for when a backup has completed successfully (or if the backup has errors). I learned a ton about networking, port forwarding, system/ server administration, a lot of bash and Linux command line and just a lot more about Linux overall. </w:t>
+      </w:r>
+    </w:p>
+    <w:p>
+      <w:pPr>
+        <w:rPr>
+          <w:b/>
+          <w:bCs/>
+        </w:rPr>
+      </w:pPr>
+      <w:r>
+        <w:rPr>
+          <w:b/>
+          <w:bCs/>
+        </w:rPr>
+        <w:t>Making my own website and learning Version control</w:t>
+      </w:r>
+    </w:p>
+    <w:p/>
+    <w:p>
+      <w:r>
+        <w:t xml:space="preserve">After the server was set up, I figured it was time to make my personal website. I had got my feet wet with web development over the Summer and would look at it here and there after work when I had the time. I finished a few tutorials, and I had a firm understanding of Html, CSS and how they worked together in tandem. I even made a few small test pages to experiment around with how it all worked. However, now I decided to put it all together and make a Portfolio website, I used HTML5, CSS3, Bootstrap5 and a bit of JavaScript to develop this site. I went out of my way to optimize the site to be responsive on PCs as well as on mobile screens by using media queries. Additionally, I had been familiar with GitHub and have always uploaded my projects to my page when I was finished, but I had never integrated it into my workflow. Since this is the industry standard, I decided it was time to learn it, while making this website project, I decided </w:t>
+      </w:r>
+      <w:r>
+        <w:lastRenderedPageBreak/>
+        <w:t xml:space="preserve">to integrate git version control into my workflow. This made it easier for me to work back and forth between my desktop at my apartment, and my laptop when I was on campus. This project left me with some great skills in web development, and also a powerful upgrade to my workflow with git version control. </w:t>
+      </w:r>
+    </w:p>
+    <w:p/>
+    <w:p>
+      <w:r>
+        <w:t xml:space="preserve">Using </w:t>
+      </w:r>
+      <w:r>
+        <w:t xml:space="preserve">Web Development </w:t>
+      </w:r>
+      <w:r>
+        <w:t>to help out local organizations around my university.</w:t>
+      </w:r>
+    </w:p>
+    <w:p>
+      <w:r>
+        <w:t xml:space="preserve">After working with web </w:t>
+      </w:r>
+      <w:r>
+        <w:t>development,</w:t>
+      </w:r>
+      <w:r>
+        <w:t xml:space="preserve"> a decent bit, I was eager to apply my skills in a practical setting.  </w:t>
+      </w:r>
+      <w:r>
+        <w:t>Luckily,</w:t>
+      </w:r>
+      <w:r>
+        <w:t xml:space="preserve"> I got a few chances to do this, first I got a call from a good bu</w:t>
+      </w:r>
+      <w:r>
+        <w:t>dd</w:t>
+      </w:r>
+      <w:r>
+        <w:t xml:space="preserve">y of mine who works with the Wicomico Humane </w:t>
+      </w:r>
+      <w:r>
+        <w:t>society and was asking me some help with their website.</w:t>
+      </w:r>
+      <w:r>
+        <w:t xml:space="preserve">  The website is made with </w:t>
+      </w:r>
+      <w:r>
+        <w:t>WordPress</w:t>
+      </w:r>
+      <w:r>
+        <w:t>, and he was having trouble implementing an online</w:t>
+      </w:r>
+      <w:r>
+        <w:t xml:space="preserve"> animal</w:t>
+      </w:r>
+      <w:r>
+        <w:t xml:space="preserve"> adoption form.  The goal of the form is so that potential dog adopters could input the info in the form and the results be emailed to the shelter, as </w:t>
+      </w:r>
+      <w:r>
+        <w:t>opposed</w:t>
+      </w:r>
+      <w:r>
+        <w:t xml:space="preserve"> to the way they had been doing it… getting the forms faxed over.  I was able to get the embedded html form code sorted out with him and now adopting from the humane society is much easier.</w:t>
+      </w:r>
+      <w:r>
+        <w:t xml:space="preserve">  Another friend of mine works at a local bagel place, the bagel bakery café which is one of my favorite places around.  </w:t>
+      </w:r>
+      <w:r>
+        <w:t xml:space="preserve">She </w:t>
+      </w:r>
+      <w:r>
+        <w:t>oversees</w:t>
+      </w:r>
+      <w:r>
+        <w:t xml:space="preserve"> their website, which is powered by </w:t>
+      </w:r>
+      <w:r>
+        <w:t>Pop Menu</w:t>
+      </w:r>
+      <w:r>
+        <w:t xml:space="preserve">, a site builder similar to </w:t>
+      </w:r>
+      <w:r>
+        <w:t>WordPress</w:t>
+      </w:r>
+      <w:r>
+        <w:t xml:space="preserve"> and </w:t>
+      </w:r>
+      <w:r>
+        <w:t>W</w:t>
+      </w:r>
+      <w:r>
+        <w:t>ix.</w:t>
+      </w:r>
+      <w:r>
+        <w:t xml:space="preserve">  The goal was to implement a timer that would tell when the fresh bagels are ready as well as to clean up the site</w:t>
+      </w:r>
+      <w:r>
+        <w:t xml:space="preserve"> design</w:t>
       </w:r>
       <w:r>
         <w:t xml:space="preserve"> </w:t>
       </w:r>
       <w:r>
-        <w:t xml:space="preserve">and I haven’t been scared to open computers, swap parts, repair computers, laptops, game consoles etc. I’ve fixed computers, upgraded computers and even broken a couple machines by accident in the process, it’s all part of the learning experience. </w:t>
+        <w:t>overall.</w:t>
+      </w:r>
+      <w:r>
+        <w:t xml:space="preserve">  </w:t>
+      </w:r>
+      <w:r>
+        <w:t xml:space="preserve">Similar to other site builders, pop menu also has a feature to implement </w:t>
+      </w:r>
+      <w:r>
+        <w:t xml:space="preserve">custom html code as well.  </w:t>
+      </w:r>
+      <w:r>
+        <w:t xml:space="preserve">I was able to clean up the site overall by using embed html and </w:t>
+      </w:r>
+      <w:r>
+        <w:t>CSS</w:t>
+      </w:r>
+      <w:r>
+        <w:t xml:space="preserve"> flexbox</w:t>
+      </w:r>
+      <w:r>
+        <w:t xml:space="preserve"> (to ensure responsive design) </w:t>
+      </w:r>
+      <w:r>
+        <w:t xml:space="preserve"> to embed their social medias into the site so users could see the updated feed</w:t>
+      </w:r>
+      <w:r>
+        <w:t xml:space="preserve"> </w:t>
+      </w:r>
+      <w:r>
+        <w:t xml:space="preserve">.  Additionally, I wrote the bagel timer feature in </w:t>
+      </w:r>
+      <w:r>
+        <w:t>JavaScript</w:t>
+      </w:r>
+      <w:r>
+        <w:t xml:space="preserve"> and was able t</w:t>
+      </w:r>
+      <w:r>
+        <w:t>o</w:t>
+      </w:r>
+      <w:r>
+        <w:t xml:space="preserve"> implement that into the site as well as cleaning up some other visual aspects of the site as well.  </w:t>
+      </w:r>
+      <w:r>
+        <w:t>Finally,</w:t>
+      </w:r>
+      <w:r>
+        <w:t xml:space="preserve"> I am signed up to work with Salisbury university to </w:t>
+      </w:r>
+      <w:r>
+        <w:t xml:space="preserve">work on building a </w:t>
+      </w:r>
+      <w:r>
+        <w:lastRenderedPageBreak/>
+        <w:t>website</w:t>
+      </w:r>
+      <w:r>
+        <w:t xml:space="preserve"> for their Arboretum project, which keeps track of historic plants on campus and where you can visit them.</w:t>
+      </w:r>
+      <w:r>
+        <w:t xml:space="preserve">  I believe the site is going to be designed with Html, </w:t>
+      </w:r>
+      <w:r>
+        <w:t>CSS</w:t>
+      </w:r>
+      <w:r>
+        <w:t xml:space="preserve">, and </w:t>
+      </w:r>
+      <w:r>
+        <w:t>JavaScript</w:t>
+      </w:r>
+      <w:r>
+        <w:t>.</w:t>
       </w:r>
     </w:p>
     <w:p/>
     <w:p>
       <w:r>
-        <w:t>My current desktop setup</w:t>
+        <w:t>Building WXSU a new responsive website</w:t>
+      </w:r>
+    </w:p>
+    <w:p/>
+    <w:p>
+      <w:r>
+        <w:t xml:space="preserve">During the first semester of my senior </w:t>
+      </w:r>
+      <w:r>
+        <w:t>year,</w:t>
+      </w:r>
+      <w:r>
+        <w:t xml:space="preserve"> I participated in Salisbury’s WXSU radio club to host a podcast.</w:t>
+      </w:r>
+      <w:r>
+        <w:t xml:space="preserve">  This semester as a personal project</w:t>
+      </w:r>
+      <w:r>
+        <w:t>, and because I am friends with a few of the student managers,</w:t>
+      </w:r>
+      <w:r>
+        <w:t xml:space="preserve"> I offered to rebuild their entire website from the ground up as it was old and desperately needed to be up</w:t>
+      </w:r>
+      <w:r>
+        <w:t>dated</w:t>
+      </w:r>
+      <w:r>
+        <w:t xml:space="preserve">. </w:t>
+      </w:r>
+      <w:r>
+        <w:t xml:space="preserve"> </w:t>
+      </w:r>
+      <w:r>
+        <w:t>T</w:t>
+      </w:r>
+      <w:r>
+        <w:t xml:space="preserve">he old site which you can view here (for now) was </w:t>
+      </w:r>
+      <w:r>
+        <w:t xml:space="preserve">quite </w:t>
+      </w:r>
+      <w:r>
+        <w:t>rough.</w:t>
+      </w:r>
+      <w:r>
+        <w:t xml:space="preserve">  The colors didn’t mesh, it looked very dated and some links to main pages didn’t even work.  </w:t>
+      </w:r>
+      <w:r>
+        <w:t>Additionally,</w:t>
+      </w:r>
+      <w:r>
+        <w:t xml:space="preserve"> the site was completely broken on mobile to the point where it was almost unusable.</w:t>
+      </w:r>
+      <w:r>
+        <w:t xml:space="preserve">  This site also lacked organization as well as the ability to listen to the radio station live</w:t>
+      </w:r>
+      <w:r>
+        <w:t xml:space="preserve"> straight from in </w:t>
+      </w:r>
+      <w:r>
+        <w:t>site</w:t>
+      </w:r>
+      <w:r>
+        <w:t>.</w:t>
+      </w:r>
+      <w:r>
+        <w:t xml:space="preserve"> </w:t>
+      </w:r>
+      <w:r>
+        <w:t xml:space="preserve"> I</w:t>
+      </w:r>
+      <w:r>
+        <w:t xml:space="preserve"> rebuilt the entire website from a blank slate from the ground up.  </w:t>
+      </w:r>
+      <w:r>
+        <w:t>I used CSS flexbox as well as media queries to ensure responsive design, as I feel this is one of the most important things to have, especially for a site used by college students</w:t>
+      </w:r>
+      <w:r>
+        <w:t xml:space="preserve"> who are always on mobile</w:t>
+      </w:r>
+      <w:r>
+        <w:t>.</w:t>
+      </w:r>
+      <w:r>
+        <w:t xml:space="preserve">  I built a responsive nav bar</w:t>
+      </w:r>
+      <w:r>
+        <w:t xml:space="preserve"> with some JavaScript</w:t>
+      </w:r>
+      <w:r>
+        <w:t xml:space="preserve"> and a dedicated page for forms to apply</w:t>
+      </w:r>
+      <w:r>
+        <w:t xml:space="preserve"> to host a show.</w:t>
+      </w:r>
+      <w:r>
+        <w:t xml:space="preserve">  The coolest feature I added was the ability to listen to the show straight from the websites home page.</w:t>
+      </w:r>
+      <w:r>
+        <w:t xml:space="preserve"> </w:t>
+      </w:r>
+      <w:r>
+        <w:t xml:space="preserve">  I achieved this by embedding the caster.fm player into the site, I also hyperlinked the station’s phone number right above it, so in just a couple clicks you can call into the show live.</w:t>
+      </w:r>
+      <w:r>
+        <w:t xml:space="preserve">  </w:t>
+      </w:r>
+      <w:r>
+        <w:t>Salisbury</w:t>
+      </w:r>
+      <w:r>
+        <w:t xml:space="preserve"> currently</w:t>
+      </w:r>
+      <w:r>
+        <w:t xml:space="preserve"> hasn’t put up the site yet (they are planning to soon)</w:t>
+      </w:r>
+      <w:r>
+        <w:t xml:space="preserve"> as there </w:t>
+      </w:r>
+      <w:r>
+        <w:t xml:space="preserve">are </w:t>
+      </w:r>
+      <w:r>
+        <w:t xml:space="preserve">some technical </w:t>
+      </w:r>
+      <w:r>
+        <w:t>formalities</w:t>
+      </w:r>
+      <w:r>
+        <w:t xml:space="preserve"> that need to be gone through with the university for it to be posted by them.  </w:t>
+      </w:r>
+      <w:r>
+        <w:t>However,</w:t>
+      </w:r>
+      <w:r>
+        <w:t xml:space="preserve"> you can check it out here on my </w:t>
+      </w:r>
+      <w:r>
+        <w:t>GitHub</w:t>
+      </w:r>
+      <w:r>
+        <w:t xml:space="preserve"> pages</w:t>
+      </w:r>
+      <w:r>
+        <w:t xml:space="preserve"> to see the full site</w:t>
+      </w:r>
+      <w:r>
+        <w:t>.</w:t>
       </w:r>
     </w:p>
     <w:p>
@@ -408,393 +898,12 @@
           <w:b/>
           <w:bCs/>
         </w:rPr>
-        <w:t>A Linux Server from scratch</w:t>
-      </w:r>
-    </w:p>
-    <w:p>
-      <w:r>
-        <w:br/>
-      </w:r>
-    </w:p>
-    <w:p>
-      <w:r>
-        <w:t xml:space="preserve">Over winter break I decided I wanted to spend some time working on some personal project ideas I had. I wanted to make a Linux server and use it for a multitude of personal reasons. I decided to buy a used Dell OptiPlex desktop computer (i5 16 gigs of ram) since I figured it would be a perfect server and it only cost a couple hundred bucks. I installed Ubuntu server with Ubuntu desktop overtop of it so I could access GUI applications if I needed to, although at this point, I am so comfortable in command line I usually just connect via SSH anyway. I did everything from scratch, I installed the OS, setup the port forwarding and firewall rules on both </w:t>
-      </w:r>
+        <w:t>Moving Forward</w:t>
+      </w:r>
+    </w:p>
+    <w:p>
       <w:r>
         <w:lastRenderedPageBreak/>
-        <w:t xml:space="preserve">my router and the UFW firewall on Linux as well as configuring all the programs I needed. For my DNS I used noip2.com a free service which allowed me to get my host name (jerserver5712.ddns.net), I installed the update client to ensure that the DNS will update IP changes and even setup a script I found online which runs on a cron job to automatically renew the hostname for me every 30 days. I installed openssh server for both sshing into the server and for sftp file transfers, I got a 4tb and 2tb drive for the server to use for remote backups. For the remote backups I use a windows tool called sshfs which you can use to mount remote sftp servers as network drives, I use this in tandem with a tool called Cobian reflector, which allows you to backup files to either a remote drive, or a remote sftp server (as well as a bunch of other options). I use this across my laptop and desktop to back up my files so if anything, ever happens to one of my devices or I need to access something that’s on my pc I can just access the sftp server. I can even access it from my phone using an application called Andftp which allows me to access the files on the server and also backup my phone’s files as well. I learned a lot about bash, systemd services, cron jobs and had to even do a little bash scripting to get everything configured the way I wanted. I also wanted this server to host my website, I installed apache2 web server and got everything setup properly to host my personal website. I also run a Minecraft server to play with friends, which I have configured as a system service to run automatically on startup. I additionally configured a mail server which connects to a separate Gmail account I made just for the server, it emails me log files for when automatic updates are performed, whether or not the server needs to be rebooted to finish the updates or if there are errors or not, and it emails me a detailed log file from Cobian reflector for when a backup has completed successfully (or if the backup has errors). I learned a ton about networking, port forwarding, </w:t>
-      </w:r>
-      <w:r>
-        <w:lastRenderedPageBreak/>
-        <w:t xml:space="preserve">system/ server administration, a lot of bash and Linux command line and just a lot more about Linux overall. </w:t>
-      </w:r>
-    </w:p>
-    <w:p>
-      <w:pPr>
-        <w:rPr>
-          <w:b/>
-          <w:bCs/>
-        </w:rPr>
-      </w:pPr>
-      <w:r>
-        <w:rPr>
-          <w:b/>
-          <w:bCs/>
-        </w:rPr>
-        <w:t>Making my own website and learning Version control</w:t>
-      </w:r>
-    </w:p>
-    <w:p/>
-    <w:p>
-      <w:r>
-        <w:t xml:space="preserve">After the server was set up, I figured it was time to make my personal website. I had got my feet wet with web development over the Summer and would look at it here and there after work when I had the time. I finished a few tutorials, and I had a firm understanding of Html, CSS and how they worked together in tandem. I even made a few small test pages to experiment around with how it all worked. However, now I decided to put it all together and make a Portfolio website, I used HTML5, CSS3, Bootstrap5 and a bit of JavaScript to develop this site. I went out of my way to optimize the site to be responsive on PCs as well as on mobile screens by using media queries. Additionally, I had been familiar with GitHub and have always uploaded my projects to my page when I was finished, but I had never integrated it into my workflow. Since this is the industry standard, I decided it was time to learn it, while making this website project, I decided to integrate git version control into my workflow. This made it easier for me to work back and forth between my desktop at my apartment, and my laptop when I was on campus. This project left me with some great skills in web development, and also a powerful upgrade to my workflow with git version control. </w:t>
-      </w:r>
-    </w:p>
-    <w:p/>
-    <w:p>
-      <w:r>
-        <w:t xml:space="preserve">Using </w:t>
-      </w:r>
-      <w:r>
-        <w:t xml:space="preserve">Web Development </w:t>
-      </w:r>
-      <w:r>
-        <w:t>to help out local organizations around my university.</w:t>
-      </w:r>
-    </w:p>
-    <w:p>
-      <w:r>
-        <w:t xml:space="preserve">After working with web </w:t>
-      </w:r>
-      <w:r>
-        <w:t>development,</w:t>
-      </w:r>
-      <w:r>
-        <w:t xml:space="preserve"> a decent bit, I was eager to apply my skills in a practical setting.  </w:t>
-      </w:r>
-      <w:r>
-        <w:t>Luckily,</w:t>
-      </w:r>
-      <w:r>
-        <w:t xml:space="preserve"> I got a few chances to do this, first I got a call from a good bu</w:t>
-      </w:r>
-      <w:r>
-        <w:t>dd</w:t>
-      </w:r>
-      <w:r>
-        <w:t xml:space="preserve">y of mine who works with the Wicomico Humane </w:t>
-      </w:r>
-      <w:r>
-        <w:t>society and was asking me some help with their website.</w:t>
-      </w:r>
-      <w:r>
-        <w:t xml:space="preserve">  The </w:t>
-      </w:r>
-      <w:r>
-        <w:lastRenderedPageBreak/>
-        <w:t xml:space="preserve">website is made with </w:t>
-      </w:r>
-      <w:r>
-        <w:t>WordPress</w:t>
-      </w:r>
-      <w:r>
-        <w:t>, and he was having trouble implementing an online</w:t>
-      </w:r>
-      <w:r>
-        <w:t xml:space="preserve"> animal</w:t>
-      </w:r>
-      <w:r>
-        <w:t xml:space="preserve"> adoption form.  The goal of the form is so that potential dog adopters could input the info in the form and the results be emailed to the shelter, as </w:t>
-      </w:r>
-      <w:r>
-        <w:t>opposed</w:t>
-      </w:r>
-      <w:r>
-        <w:t xml:space="preserve"> to the way they had been doing it… getting the forms faxed over.  I was able to get the embedded html form code sorted out with him and now adopting from the humane society is much easier.</w:t>
-      </w:r>
-      <w:r>
-        <w:t xml:space="preserve">  Another friend of mine works at a local bagel place, the bagel bakery café which is one of my favorite places around.  </w:t>
-      </w:r>
-      <w:r>
-        <w:t xml:space="preserve">She </w:t>
-      </w:r>
-      <w:r>
-        <w:t>oversees</w:t>
-      </w:r>
-      <w:r>
-        <w:t xml:space="preserve"> their website, which is powered by </w:t>
-      </w:r>
-      <w:r>
-        <w:t>Pop Menu</w:t>
-      </w:r>
-      <w:r>
-        <w:t xml:space="preserve">, a site builder similar to </w:t>
-      </w:r>
-      <w:r>
-        <w:t>WordPress</w:t>
-      </w:r>
-      <w:r>
-        <w:t xml:space="preserve"> and </w:t>
-      </w:r>
-      <w:r>
-        <w:t>W</w:t>
-      </w:r>
-      <w:r>
-        <w:t>ix.</w:t>
-      </w:r>
-      <w:r>
-        <w:t xml:space="preserve">  The goal was to implement a timer that would tell when the fresh bagels are ready as well as to clean up the site</w:t>
-      </w:r>
-      <w:r>
-        <w:t xml:space="preserve"> design</w:t>
-      </w:r>
-      <w:r>
-        <w:t xml:space="preserve"> </w:t>
-      </w:r>
-      <w:r>
-        <w:t>overall.</w:t>
-      </w:r>
-      <w:r>
-        <w:t xml:space="preserve">  </w:t>
-      </w:r>
-      <w:r>
-        <w:t xml:space="preserve">Similar to other site builders, pop menu also has a feature to implement </w:t>
-      </w:r>
-      <w:r>
-        <w:t xml:space="preserve">custom html code as well.  </w:t>
-      </w:r>
-      <w:r>
-        <w:t xml:space="preserve">I was able to clean up the site overall by using embed html and </w:t>
-      </w:r>
-      <w:r>
-        <w:t>CSS</w:t>
-      </w:r>
-      <w:r>
-        <w:t xml:space="preserve"> flexbox</w:t>
-      </w:r>
-      <w:r>
-        <w:t xml:space="preserve"> (to ensure responsive design) </w:t>
-      </w:r>
-      <w:r>
-        <w:t xml:space="preserve"> to embed their social medias into the site so users could see the updated feed</w:t>
-      </w:r>
-      <w:r>
-        <w:t xml:space="preserve"> </w:t>
-      </w:r>
-      <w:r>
-        <w:t xml:space="preserve">.  Additionally, I wrote the bagel timer feature in </w:t>
-      </w:r>
-      <w:r>
-        <w:t>JavaScript</w:t>
-      </w:r>
-      <w:r>
-        <w:t xml:space="preserve"> and was able t</w:t>
-      </w:r>
-      <w:r>
-        <w:t>o</w:t>
-      </w:r>
-      <w:r>
-        <w:t xml:space="preserve"> implement that into the site as well as cleaning up some other visual aspects of the site as well.  </w:t>
-      </w:r>
-      <w:r>
-        <w:t>Finally,</w:t>
-      </w:r>
-      <w:r>
-        <w:t xml:space="preserve"> I am signed up to work with Salisbury university to </w:t>
-      </w:r>
-      <w:r>
-        <w:t>work on building a website</w:t>
-      </w:r>
-      <w:r>
-        <w:t xml:space="preserve"> for their Arboretum project, which keeps track of historic plants on campus and where you can visit them.</w:t>
-      </w:r>
-      <w:r>
-        <w:t xml:space="preserve">  I believe the site is going to be designed with Html, </w:t>
-      </w:r>
-      <w:r>
-        <w:t>CSS</w:t>
-      </w:r>
-      <w:r>
-        <w:t xml:space="preserve">, and </w:t>
-      </w:r>
-      <w:r>
-        <w:t>JavaScript</w:t>
-      </w:r>
-      <w:r>
-        <w:t>.</w:t>
-      </w:r>
-    </w:p>
-    <w:p/>
-    <w:p>
-      <w:r>
-        <w:t>Building WXSU a new responsive website</w:t>
-      </w:r>
-    </w:p>
-    <w:p/>
-    <w:p>
-      <w:r>
-        <w:t xml:space="preserve">During the first semester of my senior </w:t>
-      </w:r>
-      <w:r>
-        <w:t>year,</w:t>
-      </w:r>
-      <w:r>
-        <w:t xml:space="preserve"> I participated in Salisbury’s WXSU radio club to host a podcast.</w:t>
-      </w:r>
-      <w:r>
-        <w:t xml:space="preserve">  This semester as a personal project</w:t>
-      </w:r>
-      <w:r>
-        <w:t>, and because I am friends with a few of the student managers,</w:t>
-      </w:r>
-      <w:r>
-        <w:t xml:space="preserve"> I offered to rebuild their entire website from the ground up as it was old and desperately needed to be up</w:t>
-      </w:r>
-      <w:r>
-        <w:t>dated</w:t>
-      </w:r>
-      <w:r>
-        <w:t xml:space="preserve">. </w:t>
-      </w:r>
-      <w:r>
-        <w:t xml:space="preserve"> </w:t>
-      </w:r>
-      <w:r>
-        <w:t>T</w:t>
-      </w:r>
-      <w:r>
-        <w:t xml:space="preserve">he old site which you can view here (for now) was </w:t>
-      </w:r>
-      <w:r>
-        <w:t xml:space="preserve">quite </w:t>
-      </w:r>
-      <w:r>
-        <w:lastRenderedPageBreak/>
-        <w:t>rough.</w:t>
-      </w:r>
-      <w:r>
-        <w:t xml:space="preserve">  The colors didn’t mesh, it looked very dated and some links to main pages didn’t even work.  </w:t>
-      </w:r>
-      <w:r>
-        <w:t>Additionally,</w:t>
-      </w:r>
-      <w:r>
-        <w:t xml:space="preserve"> the site was completely broken on mobile to the point where it was almost unusable.</w:t>
-      </w:r>
-      <w:r>
-        <w:t xml:space="preserve">  This site also lacked organization as well as the ability to listen to the radio station live</w:t>
-      </w:r>
-      <w:r>
-        <w:t xml:space="preserve"> straight from in </w:t>
-      </w:r>
-      <w:r>
-        <w:t>site</w:t>
-      </w:r>
-      <w:r>
-        <w:t>.</w:t>
-      </w:r>
-      <w:r>
-        <w:t xml:space="preserve"> </w:t>
-      </w:r>
-      <w:r>
-        <w:t xml:space="preserve"> I</w:t>
-      </w:r>
-      <w:r>
-        <w:t xml:space="preserve"> rebuilt the entire website from a blank slate from the ground up.  </w:t>
-      </w:r>
-      <w:r>
-        <w:t>I used CSS flexbox as well as media queries to ensure responsive design, as I feel this is one of the most important things to have, especially for a site used by college students</w:t>
-      </w:r>
-      <w:r>
-        <w:t xml:space="preserve"> who are always on mobile</w:t>
-      </w:r>
-      <w:r>
-        <w:t>.</w:t>
-      </w:r>
-      <w:r>
-        <w:t xml:space="preserve">  I built a responsive nav bar</w:t>
-      </w:r>
-      <w:r>
-        <w:t xml:space="preserve"> with some JavaScript</w:t>
-      </w:r>
-      <w:r>
-        <w:t xml:space="preserve"> and a dedicated page for forms to apply</w:t>
-      </w:r>
-      <w:r>
-        <w:t xml:space="preserve"> to host a show.</w:t>
-      </w:r>
-      <w:r>
-        <w:t xml:space="preserve">  The coolest feature I added was the ability to listen to the show straight from the websites home page.</w:t>
-      </w:r>
-      <w:r>
-        <w:t xml:space="preserve"> </w:t>
-      </w:r>
-      <w:r>
-        <w:t xml:space="preserve">  I achieved this by embedding the caster.fm player into the site, I also hyperlinked the station’s phone number right above it, so in just a couple clicks you can call into the show live.</w:t>
-      </w:r>
-      <w:r>
-        <w:t xml:space="preserve">  </w:t>
-      </w:r>
-      <w:r>
-        <w:t>Salisbury</w:t>
-      </w:r>
-      <w:r>
-        <w:t xml:space="preserve"> currently</w:t>
-      </w:r>
-      <w:r>
-        <w:t xml:space="preserve"> hasn’t put up the site yet (they are planning to soon)</w:t>
-      </w:r>
-      <w:r>
-        <w:t xml:space="preserve"> as there </w:t>
-      </w:r>
-      <w:r>
-        <w:t xml:space="preserve">are </w:t>
-      </w:r>
-      <w:r>
-        <w:t xml:space="preserve">some technical </w:t>
-      </w:r>
-      <w:r>
-        <w:t>formalities</w:t>
-      </w:r>
-      <w:r>
-        <w:t xml:space="preserve"> that need to be gone through with the university for it to be posted by them.  </w:t>
-      </w:r>
-      <w:r>
-        <w:t>However,</w:t>
-      </w:r>
-      <w:r>
-        <w:t xml:space="preserve"> you can check it out here on my </w:t>
-      </w:r>
-      <w:r>
-        <w:t>GitHub</w:t>
-      </w:r>
-      <w:r>
-        <w:t xml:space="preserve"> pages</w:t>
-      </w:r>
-      <w:r>
-        <w:t xml:space="preserve"> to see the full site</w:t>
-      </w:r>
-      <w:r>
-        <w:t>.</w:t>
-      </w:r>
-    </w:p>
-    <w:p>
-      <w:pPr>
-        <w:rPr>
-          <w:b/>
-          <w:bCs/>
-        </w:rPr>
-      </w:pPr>
-      <w:r>
-        <w:rPr>
-          <w:b/>
-          <w:bCs/>
-        </w:rPr>
-        <w:t>Moving Forward</w:t>
-      </w:r>
-    </w:p>
-    <w:p>
-      <w:r>
         <w:t xml:space="preserve">In the next upcoming years, I am excited to continue this journey in the tech field and learn more about development. My goal is to hopefully land a remote role as a Software Developer, Full stack Developer, Web Developer Cyber Security Engineer, or something closely related. Over the past few years, I think the most important thing I’ve learned is that there is always more to learn, and always more ways to improve your skillset. I am looking forward to continuing to grow, network, and develop as I move forward into my career. </w:t>
       </w:r>
     </w:p>
@@ -1211,6 +1320,7 @@
   <w:style w:type="character" w:default="1" w:styleId="DefaultParagraphFont">
     <w:name w:val="Default Paragraph Font"/>
     <w:uiPriority w:val="1"/>
+    <w:semiHidden/>
     <w:unhideWhenUsed/>
   </w:style>
   <w:style w:type="table" w:default="1" w:styleId="TableNormal">

</xml_diff>

<commit_message>
changed some text of some sections since I am now graduated from college
</commit_message>
<xml_diff>
--- a/spellcheck.docx
+++ b/spellcheck.docx
@@ -4,16 +4,78 @@
   <w:body>
     <w:p>
       <w:r>
-        <w:t xml:space="preserve">Hello and welcome to my personal site and online Portfolio! A little bit about me, I am a college senior finishing up my last semester at Salisbury University, I am receiving my Bachelor’s degree in Communications Media Production with a minor in Computer Science. I have quite the passion for everything Computer Science, networking, IT, programming, and everything in between! The last few years I have been teaching myself all that I can in my free time and in University Classes. It all started the summer after my freshman year, when I got an itch for game development after being inspired by Nintendo’s Earthbound game series. After this, I knew I wanted to learn more about tech, and this is what started my journey into this wonderful and ever evolving field and I haven’t stopped pursuing tech since. Immediately following my graduation in May 2022, I will be starting my </w:t>
+        <w:t>Hello and welcome to my personal site and online Portfolio! A little bit about me,</w:t>
+      </w:r>
+      <w:r>
+        <w:t xml:space="preserve"> </w:t>
+      </w:r>
+      <w:r>
+        <w:t xml:space="preserve">I have quite the passion for everything </w:t>
+      </w:r>
+      <w:r>
+        <w:t xml:space="preserve">IT and love learning about all the different fields of Computer science. </w:t>
+      </w:r>
+      <w:r>
+        <w:t xml:space="preserve"> The last few years I have been teaching myself all that I can in my free time and in University Classes. I got interested in computer programming after I got an itch for game development after being inspired by Nintendo’s Earthbound game series. After this, I knew I wanted to learn more about computer programming and </w:t>
+      </w:r>
+      <w:r>
+        <w:t>IT</w:t>
+      </w:r>
+      <w:r>
+        <w:t xml:space="preserve">, and this is what started my journey into pursuing CS and Software </w:t>
+      </w:r>
+      <w:r>
+        <w:t>development.</w:t>
+      </w:r>
+      <w:r>
+        <w:t xml:space="preserve"> I recently finished my undergrad as </w:t>
+      </w:r>
+      <w:r>
+        <w:t>I am a</w:t>
+      </w:r>
+      <w:r>
+        <w:t xml:space="preserve"> class of 2022 Graduate from Salisbury University</w:t>
+      </w:r>
+      <w:r>
+        <w:t xml:space="preserve">, I am </w:t>
+      </w:r>
+      <w:r>
+        <w:t>receiv</w:t>
+      </w:r>
+      <w:r>
+        <w:t>ed</w:t>
+      </w:r>
+      <w:r>
+        <w:t xml:space="preserve"> my</w:t>
+      </w:r>
+      <w:r>
+        <w:t xml:space="preserve"> bachelor’s degree in Communications Media Production with a minor in Computer Science</w:t>
+      </w:r>
+      <w:r>
+        <w:t>, additionally I was awarded Cum Laude honors</w:t>
+      </w:r>
+      <w:r>
+        <w:t xml:space="preserve">. </w:t>
+      </w:r>
+      <w:r>
+        <w:t xml:space="preserve"> </w:t>
+      </w:r>
+      <w:r>
+        <w:t>In July,</w:t>
+      </w:r>
+      <w:r>
+        <w:t xml:space="preserve"> I will be starting my </w:t>
       </w:r>
       <w:r>
         <w:t>master’s</w:t>
       </w:r>
       <w:r>
-        <w:t xml:space="preserve"> program in Cybersecurity and Information Assurance at Western Governor’s University. </w:t>
-      </w:r>
-    </w:p>
-    <w:p/>
+        <w:t xml:space="preserve"> program in Cybersecurity and Information Assurance at Western Governor’s University. My goal is to land a position as a </w:t>
+      </w:r>
+      <w:r>
+        <w:t>software engineer or similar position and break into the field of IT.</w:t>
+      </w:r>
+    </w:p>
     <w:p>
       <w:r>
         <w:t>Certifications</w:t>
@@ -218,8 +280,13 @@
       </w:r>
     </w:p>
     <w:p>
-      <w:r>
-        <w:t xml:space="preserve">GameMaker Studio 2 </w:t>
+      <w:proofErr w:type="spellStart"/>
+      <w:r>
+        <w:t>GameMaker</w:t>
+      </w:r>
+      <w:proofErr w:type="spellEnd"/>
+      <w:r>
+        <w:t xml:space="preserve"> Studio 2 </w:t>
       </w:r>
     </w:p>
     <w:p>
@@ -238,8 +305,13 @@
       </w:r>
     </w:p>
     <w:p>
-      <w:r>
-        <w:t xml:space="preserve">Javascript </w:t>
+      <w:proofErr w:type="spellStart"/>
+      <w:r>
+        <w:t>Javascript</w:t>
+      </w:r>
+      <w:proofErr w:type="spellEnd"/>
+      <w:r>
+        <w:t xml:space="preserve"> </w:t>
       </w:r>
     </w:p>
     <w:p>
@@ -264,7 +336,17 @@
     </w:p>
     <w:p>
       <w:r>
-        <w:t xml:space="preserve">Over the past few years,I have accomplished quite a lot , and learned many different technologies. This is how I did it, through a combination of self-teaching, personal projects, YouTube / online tutorials, university classes, internships and quite a bit of elbow grease. Here is my story from when I started to where I am now. </w:t>
+        <w:t xml:space="preserve">Over the past few </w:t>
+      </w:r>
+      <w:proofErr w:type="spellStart"/>
+      <w:proofErr w:type="gramStart"/>
+      <w:r>
+        <w:t>years,I</w:t>
+      </w:r>
+      <w:proofErr w:type="spellEnd"/>
+      <w:proofErr w:type="gramEnd"/>
+      <w:r>
+        <w:t xml:space="preserve"> have accomplished quite a lot , and learned many different technologies. This is how I did it, through a combination of self-teaching, personal projects, YouTube / online tutorials, university classes, internships and quite a bit of elbow grease. Here is my story from when I started to where I am now. </w:t>
       </w:r>
     </w:p>
     <w:p/>
@@ -307,7 +389,57 @@
     <w:p>
       <w:r>
         <w:lastRenderedPageBreak/>
-        <w:t xml:space="preserve">I am graduating from Salisbury University with a Major in Communications Media Production. In this track, I took multiple classes focusing on web development with Html, Css, and JavaScript. Additionally, I took a minor in Computer Science, at Salisbury, the Computer Science track is very software development based, which taught me a lot of essential skills that are standard in the industry. I took classes learning Java, advanced C++, computer hardware, algorithms and data structures, as well as calculus and discrete mathematics. I finished my minor in CS my junior year and all of my code, projects, and homework’s that I have completed are available to view on my GitHub as well as my code from the Web development classes as well (once I complete them). </w:t>
+        <w:t>I am gradu</w:t>
+      </w:r>
+      <w:r>
+        <w:t>ated</w:t>
+      </w:r>
+      <w:r>
+        <w:t xml:space="preserve"> from Salisbury University</w:t>
+      </w:r>
+      <w:r>
+        <w:t xml:space="preserve"> in 2022 with Cum Laude honors,</w:t>
+      </w:r>
+      <w:r>
+        <w:t xml:space="preserve"> with a Major in Communication</w:t>
+      </w:r>
+      <w:r>
+        <w:t>:</w:t>
+      </w:r>
+      <w:r>
+        <w:t xml:space="preserve"> Media Production. In this track, I took multiple classes focusing on web development with Html, </w:t>
+      </w:r>
+      <w:r>
+        <w:t>CSS</w:t>
+      </w:r>
+      <w:r>
+        <w:t>, and JavaScript.</w:t>
+      </w:r>
+      <w:r>
+        <w:t xml:space="preserve"> </w:t>
+      </w:r>
+      <w:r>
+        <w:t xml:space="preserve"> Additionally, I took a minor in Computer Science, the</w:t>
+      </w:r>
+      <w:r>
+        <w:t xml:space="preserve"> CS minor</w:t>
+      </w:r>
+      <w:r>
+        <w:t xml:space="preserve"> at SU is very software development based </w:t>
+      </w:r>
+      <w:r>
+        <w:t xml:space="preserve">as it </w:t>
+      </w:r>
+      <w:r>
+        <w:t xml:space="preserve">includes all the fundamental core classes from the CS Major, which taught me a lot of essential skills that are standard in the industry. All Development classes I took at Salisbury are available to view on my </w:t>
+      </w:r>
+      <w:proofErr w:type="spellStart"/>
+      <w:r>
+        <w:t>Github</w:t>
+      </w:r>
+      <w:proofErr w:type="spellEnd"/>
+      <w:r>
+        <w:t>.</w:t>
       </w:r>
     </w:p>
     <w:p>
@@ -318,6 +450,9 @@
         </w:rPr>
       </w:pPr>
       <w:r>
+        <w:t xml:space="preserve"> </w:t>
+      </w:r>
+      <w:r>
         <w:rPr>
           <w:b/>
           <w:bCs/>
@@ -328,7 +463,15 @@
     <w:p/>
     <w:p>
       <w:r>
-        <w:t xml:space="preserve">Immediately following graduation from undergrad, I will be pursuing my master’s degree in science focusing in Cybersecurity and Information Assurance at Western Governor’s University. The program will focus on secure network design, system administration, IT management, ethical hacking, and secure software development. I decided to pursue this degree because I think it will compliment a lot of the skills I already have very well (Linux, OS, servers, networking, system administration, programming, database, web development) as well as make me more marketable on the job market. I am very excited to start the program which I am starting in June following my graduation, in May 2022. </w:t>
+        <w:t xml:space="preserve">Immediately following graduation from undergrad, I will be pursuing my master’s degree in science focusing </w:t>
+      </w:r>
+      <w:proofErr w:type="gramStart"/>
+      <w:r>
+        <w:t>in</w:t>
+      </w:r>
+      <w:proofErr w:type="gramEnd"/>
+      <w:r>
+        <w:t xml:space="preserve"> Cybersecurity and Information Assurance at Western Governor’s University. The program will focus on secure network design, system administration, IT management, ethical hacking, and secure software development. I decided to pursue this degree because I think it will compliment a lot of the skills I already have very well (Linux, OS, servers, networking, system administration, programming, database, web development) as well as make me more marketable on the job market. I am very excited to start the program which I am starting in June following my graduation, in May 2022. </w:t>
       </w:r>
     </w:p>
     <w:p>
@@ -365,8 +508,43 @@
     <w:p/>
     <w:p>
       <w:r>
+        <w:t xml:space="preserve">With my knowledge I had gained making games over the past year and through online videos and tutorials I watched, I was hopeful to find a summer job in between my </w:t>
+      </w:r>
+      <w:proofErr w:type="spellStart"/>
+      <w:r>
+        <w:t>sophmore</w:t>
+      </w:r>
+      <w:proofErr w:type="spellEnd"/>
+      <w:r>
+        <w:t xml:space="preserve"> and junior </w:t>
+      </w:r>
+      <w:r>
         <w:lastRenderedPageBreak/>
-        <w:t xml:space="preserve">With my knowledge I had gained making games over the past year and through online videos and tutorials I watched, I was hopeful to find a summer job in between my sophmore and junior year doing something tech related. Luckily, I was able to join a small startup that manufactures conveyer belt control systems in Havre de Grace Maryland, that gave me a chance to prove myself in the field. I started out as a PLC (Programmable Logic Controller) technician and programmer, in which I worked with Rockwell Automation programming and testing software. When I first joined the team my boss and company founder, was the only software developer at the time. He decided to shift my duties to also include python and MYSQL scripting to support the ever-increasing amount of clients we had with WCS (Warehouse Control System) related projects. I learned a lot and coded multiple projects for clients that included python, MySQL database, as well as some Linux projects involving configuration of raspberry Pis for automation. Other responsibilities included remote management of windows servers, continued microcontroller testing as well as some PowerShell configuration. I continued this internship through the whole summer and even returned and continued interning with them in the winter. Over the course of my internship, we did projects for Amazon, Pampered Chef, Eby Brown, and Bd Sparks. I made many great connections at pendant and was sad to part ways with the team. This startup had grown dramatically from when I had joined until when I left, and I hope that the company continues to grow and be successful for many years to come! Additionally, I was later able to receive credit for this as an internship at my university. (This Internship Presentation can be viewed </w:t>
+        <w:t xml:space="preserve">year doing something tech related. Luckily, I was able to join a small startup that manufactures conveyer belt control systems in Havre de Grace Maryland, that gave me a chance to prove myself in the field. I started out as a PLC (Programmable Logic Controller) technician and programmer, in which I worked with Rockwell Automation programming and testing software. When I first joined the team my boss and company founder, was the only software developer at the time. He decided to shift my duties to also include python and MYSQL scripting to support the ever-increasing </w:t>
+      </w:r>
+      <w:proofErr w:type="gramStart"/>
+      <w:r>
+        <w:t>amount</w:t>
+      </w:r>
+      <w:proofErr w:type="gramEnd"/>
+      <w:r>
+        <w:t xml:space="preserve"> of clients we had with WCS (Warehouse Control System) related projects. I learned a lot and coded multiple projects for clients that included python, MySQL database, as well as some Linux projects involving configuration of raspberry </w:t>
+      </w:r>
+      <w:proofErr w:type="spellStart"/>
+      <w:r>
+        <w:t>Pis</w:t>
+      </w:r>
+      <w:proofErr w:type="spellEnd"/>
+      <w:r>
+        <w:t xml:space="preserve"> for automation. Other responsibilities included remote management of windows servers, continued microcontroller testing as well as some PowerShell configuration. I continued this internship through the whole summer and even returned and continued interning with them in the winter. Over the course of my internship, we did projects for Amazon, Pampered Chef, </w:t>
+      </w:r>
+      <w:proofErr w:type="spellStart"/>
+      <w:r>
+        <w:t>Eby</w:t>
+      </w:r>
+      <w:proofErr w:type="spellEnd"/>
+      <w:r>
+        <w:t xml:space="preserve"> Brown, and Bd Sparks. I made many great connections at pendant and was sad to part ways with the team. This startup had grown dramatically from when I had joined until when I left, and I hope that the company continues to grow and be successful for many years to come! Additionally, I was later able to receive credit for this as an internship at my university. (This Internship Presentation can be viewed </w:t>
       </w:r>
       <w:hyperlink r:id="rId5" w:tgtFrame="_blank" w:history="1">
         <w:r>
@@ -377,7 +555,15 @@
         </w:r>
       </w:hyperlink>
       <w:r>
-        <w:t xml:space="preserve">.) Additionally , here is a link to their company site, if you have any industrial control system needs, these are the guys to do it. </w:t>
+        <w:t xml:space="preserve">.) </w:t>
+      </w:r>
+      <w:proofErr w:type="gramStart"/>
+      <w:r>
+        <w:t>Additionally ,</w:t>
+      </w:r>
+      <w:proofErr w:type="gramEnd"/>
+      <w:r>
+        <w:t xml:space="preserve"> here is a link to their company site, if you have any industrial control system needs, these are the guys to do it. </w:t>
       </w:r>
     </w:p>
     <w:p>
@@ -411,7 +597,16 @@
     <w:p/>
     <w:p>
       <w:r>
-        <w:t xml:space="preserve">During the summer in between my Junior and Senior Year, I was able to land a great opportunity at John Hopkins Carey business school in Harbor East, Baltimore city. I took on the role of a technical support analyst, in which I was responsible for assisting our students and staff / faculty, as well as help with system administration of their fleet of computers. My duties included management of Active Directory, Microsoft Endpoint Configuration Management console, setting up classrooms and conference rooms with hybrid and remote on-site technology with zoom rooms, mxl microphones, and video conference cameras, imaging new laptops, performing upgrades and repairs on their computers, and taking support calls via zoom to assist remote faculty and staff as well as assisting those present on campus. By the end of the Summer, I had learned quite a bit about system administration, troubleshooting, OS issues, as well as working in a bigger more corporate style workplace. I made a bunch of great connections at Hopkins and still keep in touch with multiple members of my team from time to time, I am very grateful to have had an experience to work with such a prestigious university such as Johns Hopkins as well as the chance to work with such a talented team of techs. </w:t>
+        <w:lastRenderedPageBreak/>
+        <w:t xml:space="preserve">During the summer in between my Junior and Senior Year, I was able to land a great opportunity at John Hopkins Carey business school in Harbor East, Baltimore city. I took on the role of a technical support analyst, in which I was responsible for assisting our students and staff / faculty, as well as help with system administration of their fleet of computers. My duties included management of Active Directory, Microsoft Endpoint Configuration Management console, setting up classrooms and conference rooms with hybrid and remote on-site technology with zoom rooms, mxl microphones, and video conference cameras, imaging new laptops, performing upgrades and repairs on their computers, and taking support calls via zoom to assist remote faculty and staff as well as assisting those present on campus. By the end of the Summer, I had learned quite a bit about system administration, troubleshooting, OS issues, as well as working in a bigger more corporate style workplace. I made a bunch of great connections at Hopkins and </w:t>
+      </w:r>
+      <w:proofErr w:type="gramStart"/>
+      <w:r>
+        <w:t>still keep</w:t>
+      </w:r>
+      <w:proofErr w:type="gramEnd"/>
+      <w:r>
+        <w:t xml:space="preserve"> in touch with multiple members of my team from time to time, I am very grateful to have had an experience to work with such a prestigious university such as Johns Hopkins as well as the chance to work with such a talented team of techs. </w:t>
       </w:r>
     </w:p>
     <w:p>
@@ -448,11 +643,27 @@
     <w:p/>
     <w:p>
       <w:r>
-        <w:t xml:space="preserve">After being inspired by Toby Fox, a solo developer who made the now hit game Undertale almost entirely by himself, using YoYo Studios Gamemaker Studio, which comes with its own UI, built in scripting language with Object-Oriented functions, pixel art editor and much more. I spent the entire summer after my freshman year working nonstop on my MacBook air and </w:t>
+        <w:t xml:space="preserve">After being inspired by Toby Fox, a solo developer who made the now hit game Undertale almost entirely by himself, using </w:t>
+      </w:r>
+      <w:proofErr w:type="spellStart"/>
+      <w:r>
+        <w:t>YoYo</w:t>
+      </w:r>
+      <w:proofErr w:type="spellEnd"/>
+      <w:r>
+        <w:t xml:space="preserve"> Studios </w:t>
+      </w:r>
+      <w:proofErr w:type="spellStart"/>
+      <w:r>
+        <w:t>Gamemaker</w:t>
+      </w:r>
+      <w:proofErr w:type="spellEnd"/>
+      <w:r>
+        <w:t xml:space="preserve"> Studio, which comes with its own UI, built in scripting language with Object-Oriented functions, pixel art editor and much more. I spent the entire summer after my freshman year working nonstop on my MacBook air and learning the fundamentals of programming as well as game design, and pixel art by working with </w:t>
       </w:r>
       <w:r>
         <w:lastRenderedPageBreak/>
-        <w:t xml:space="preserve">learning the fundamentals of programming as well as game design, and pixel art by working with Game Maker Studio 2. I continued working on game development in my free time throughout the next school year and even learned a bit of audio production to produce my own music for the games since I took piano lessons for quite a few years. (If you are curious about the music, you can check that out </w:t>
+        <w:t xml:space="preserve">Game Maker Studio 2. I continued working on game development in my free time throughout the next school year and even learned a bit of audio production to produce my own music for the games since I took piano lessons for quite a few years. (If you are curious about the music, you can check that out </w:t>
       </w:r>
       <w:hyperlink r:id="rId7" w:tgtFrame="_blank" w:history="1">
         <w:r>
@@ -469,7 +680,15 @@
     <w:p/>
     <w:p>
       <w:r>
-        <w:t>A tech demo i made in Game Maker Studio 2</w:t>
+        <w:t xml:space="preserve">A tech demo </w:t>
+      </w:r>
+      <w:proofErr w:type="spellStart"/>
+      <w:r>
+        <w:t>i</w:t>
+      </w:r>
+      <w:proofErr w:type="spellEnd"/>
+      <w:r>
+        <w:t xml:space="preserve"> made in Game Maker Studio 2</w:t>
       </w:r>
     </w:p>
     <w:p>
@@ -489,13 +708,37 @@
     </w:p>
     <w:p>
       <w:r>
-        <w:t>As my projects grew larger in scale, my MacBook Air wasn’t cutting it for me, with high compile times, due to its lack of a GPU to process the graphics of the games, relatively small 8 gigs of memory, and a laptop i5 processor, building my projects was taking much longer than I would like. I decided it was time to build a desktop from scratch to better handle my programming needs. I built a PC with a 9th gen i5 processor, 4GB GTX 1650 GPU, and 32 gigabytes of RAM. This was a neat experience, because this was the first time I had ever built a PC or really worked with computer hardware hands on. Since then I have built multiple computers for others,</w:t>
+        <w:t xml:space="preserve">As my projects grew larger in scale, my MacBook Air wasn’t cutting it for me, with high compile times, due to its lack of a GPU to process the graphics of the games, relatively small 8 gigs of memory, and a laptop i5 processor, building my projects was taking much longer than I would like. I decided it was time to build a desktop from scratch to better handle my programming needs. I built a PC with a 9th gen i5 processor, 4GB GTX 1650 GPU, and 32 gigabytes of RAM. This was a neat experience, because this was the first </w:t>
+      </w:r>
+      <w:proofErr w:type="gramStart"/>
+      <w:r>
+        <w:t>time</w:t>
+      </w:r>
+      <w:proofErr w:type="gramEnd"/>
+      <w:r>
+        <w:t xml:space="preserve"> I had ever built a PC or really worked with computer hardware hands on. Since </w:t>
+      </w:r>
+      <w:proofErr w:type="gramStart"/>
+      <w:r>
+        <w:t>then</w:t>
+      </w:r>
+      <w:proofErr w:type="gramEnd"/>
+      <w:r>
+        <w:t xml:space="preserve"> I have built multiple computers for others,</w:t>
       </w:r>
       <w:r>
         <w:t xml:space="preserve"> </w:t>
       </w:r>
       <w:r>
-        <w:t xml:space="preserve">and I haven’t been scared to open computers, swap parts, repair computers, laptops, game consoles etc. I’ve fixed computers, upgraded computers and even broken a couple machines by accident in the process, it’s all part of the learning experience. </w:t>
+        <w:t xml:space="preserve">and I haven’t been scared to open computers, swap parts, repair computers, laptops, game consoles etc. I’ve fixed computers, upgraded </w:t>
+      </w:r>
+      <w:proofErr w:type="gramStart"/>
+      <w:r>
+        <w:t>computers</w:t>
+      </w:r>
+      <w:proofErr w:type="gramEnd"/>
+      <w:r>
+        <w:t xml:space="preserve"> and even broken a couple machines by accident in the process, it’s all part of the learning experience. </w:t>
       </w:r>
     </w:p>
     <w:p/>
@@ -516,22 +759,102 @@
           <w:b/>
           <w:bCs/>
         </w:rPr>
+        <w:t>A Linux Server from scratch</w:t>
+      </w:r>
+    </w:p>
+    <w:p>
+      <w:r>
         <w:lastRenderedPageBreak/>
-        <w:t>A Linux Server from scratch</w:t>
-      </w:r>
-    </w:p>
-    <w:p>
-      <w:r>
         <w:br/>
       </w:r>
     </w:p>
     <w:p>
       <w:r>
-        <w:t xml:space="preserve">Over winter break I decided I wanted to spend some time working on some personal project ideas I had. I wanted to make a Linux server and use it for a multitude of personal reasons. I decided to buy a used Dell OptiPlex desktop computer (i5 16 gigs of ram) since I figured it would be a perfect server and it only cost a couple hundred bucks. I installed Ubuntu server with Ubuntu desktop overtop of it so I could access GUI applications if I needed to, although at this point, I am so comfortable in command line I usually just connect via SSH anyway. I did everything from scratch, I installed the OS, setup the port forwarding and firewall rules on both my router and the UFW firewall on Linux as well as configuring all the programs I needed. For my DNS I used noip2.com a free service which allowed me to get my host name (jerserver5712.ddns.net), I installed the update client to ensure that the DNS will update IP changes and even setup a script I found online which runs on a cron job to automatically renew the hostname for me every 30 days. I installed openssh server for both sshing into the server and for sftp file transfers, I got a 4tb and 2tb drive for the server to use for remote backups. For the remote backups I use a windows tool called sshfs which you can use to mount remote sftp servers as network drives, I use this in tandem with a tool called Cobian reflector, which allows you to backup files to either a remote drive, or a remote sftp server (as well as a bunch of other options). I use this across my laptop and desktop to back up my files so if anything, ever happens to one of my devices or I need to access something that’s on my pc I can just access the sftp server. I can even access it from my phone using an application called Andftp which allows me to access the files on the server and also backup my phone’s files as well. I learned a lot about </w:t>
+        <w:t xml:space="preserve">Over winter break I decided I wanted to spend some time working on some personal project ideas I had. I wanted to make a Linux server and use it for a multitude of personal reasons. I decided to buy a used Dell OptiPlex desktop computer (i5 16 gigs of ram) since I figured it would be a perfect server and it only cost a couple hundred bucks. I installed Ubuntu server with Ubuntu desktop overtop of it so I could access GUI applications if I needed to, although at this point, I am so comfortable in command line I usually just connect via SSH anyway. I did everything from scratch, I installed the OS, setup the port forwarding and firewall rules on both my router and the UFW firewall on Linux as well as configuring all the programs I needed. For my DNS I used noip2.com a free service which allowed me to get my host name (jerserver5712.ddns.net), I installed the update client to ensure that the DNS will update IP changes and even setup a script I found online which runs on a </w:t>
+      </w:r>
+      <w:proofErr w:type="spellStart"/>
+      <w:r>
+        <w:t>cron</w:t>
+      </w:r>
+      <w:proofErr w:type="spellEnd"/>
+      <w:r>
+        <w:t xml:space="preserve"> job to automatically renew the hostname for me every 30 days. I installed </w:t>
+      </w:r>
+      <w:proofErr w:type="spellStart"/>
+      <w:r>
+        <w:t>openssh</w:t>
+      </w:r>
+      <w:proofErr w:type="spellEnd"/>
+      <w:r>
+        <w:t xml:space="preserve"> server for both </w:t>
+      </w:r>
+      <w:proofErr w:type="spellStart"/>
+      <w:r>
+        <w:t>sshing</w:t>
+      </w:r>
+      <w:proofErr w:type="spellEnd"/>
+      <w:r>
+        <w:t xml:space="preserve"> into the server and for sftp file transfers, I got a 4tb and 2tb drive for the server to use for remote backups. For the remote backups I use a windows tool called </w:t>
+      </w:r>
+      <w:proofErr w:type="spellStart"/>
+      <w:r>
+        <w:t>sshfs</w:t>
+      </w:r>
+      <w:proofErr w:type="spellEnd"/>
+      <w:r>
+        <w:t xml:space="preserve"> which you can use to mount remote sftp servers as network drives, I use this in tandem with a tool called </w:t>
+      </w:r>
+      <w:proofErr w:type="spellStart"/>
+      <w:r>
+        <w:t>Cobian</w:t>
+      </w:r>
+      <w:proofErr w:type="spellEnd"/>
+      <w:r>
+        <w:t xml:space="preserve"> reflector, which allows you to backup files to either a remote drive, or a remote sftp server (as well as a bunch of other options). I use this across my laptop and desktop to back up my files so if anything, ever happens to one of my devices or I need to access something that’s on my pc I can just access the sftp server. I can even access it from my phone using an application called </w:t>
+      </w:r>
+      <w:proofErr w:type="spellStart"/>
+      <w:r>
+        <w:t>Andftp</w:t>
+      </w:r>
+      <w:proofErr w:type="spellEnd"/>
+      <w:r>
+        <w:t xml:space="preserve"> which allows me to access the files on the server </w:t>
+      </w:r>
+      <w:proofErr w:type="gramStart"/>
+      <w:r>
+        <w:t>and also</w:t>
+      </w:r>
+      <w:proofErr w:type="gramEnd"/>
+      <w:r>
+        <w:t xml:space="preserve"> backup my phone’s files as well. I learned a lot about bash, </w:t>
+      </w:r>
+      <w:proofErr w:type="spellStart"/>
+      <w:r>
+        <w:t>systemd</w:t>
+      </w:r>
+      <w:proofErr w:type="spellEnd"/>
+      <w:r>
+        <w:t xml:space="preserve"> services, </w:t>
+      </w:r>
+      <w:proofErr w:type="spellStart"/>
+      <w:r>
+        <w:t>cron</w:t>
+      </w:r>
+      <w:proofErr w:type="spellEnd"/>
+      <w:r>
+        <w:t xml:space="preserve"> jobs and had to even do a little bash scripting to get everything </w:t>
       </w:r>
       <w:r>
         <w:lastRenderedPageBreak/>
-        <w:t xml:space="preserve">bash, systemd services, cron jobs and had to even do a little bash scripting to get everything configured the way I wanted. I also wanted this server to host my website, I installed apache2 web server and got everything setup properly to host my personal website. I also run a Minecraft server to play with friends, which I have configured as a system service to run automatically on startup. I additionally configured a mail server which connects to a separate Gmail account I made just for the server, it emails me log files for when automatic updates are performed, whether or not the server needs to be rebooted to finish the updates or if there are errors or not, and it emails me a detailed log file from Cobian reflector for when a backup has completed successfully (or if the backup has errors). I learned a ton about networking, port forwarding, system/ server administration, a lot of bash and Linux command line and just a lot more about Linux overall. </w:t>
+        <w:t xml:space="preserve">configured the way I wanted. I also wanted this server to host my website, I installed apache2 web server and got everything setup properly to host my personal website. I also run a Minecraft server to play with friends, which I have configured as a system service to run automatically on startup. I additionally configured a mail server which connects to a separate Gmail account I made just for the server, it emails me log files for when automatic updates are performed, whether or not the server needs to be rebooted to finish the updates or if there are errors or not, and it emails me a detailed log file from </w:t>
+      </w:r>
+      <w:proofErr w:type="spellStart"/>
+      <w:r>
+        <w:t>Cobian</w:t>
+      </w:r>
+      <w:proofErr w:type="spellEnd"/>
+      <w:r>
+        <w:t xml:space="preserve"> reflector for when a backup has completed successfully (or if the backup has errors). I learned a ton about networking, port forwarding, system/ server administration, a lot of bash and Linux command line and just a lot more about Linux overall. </w:t>
       </w:r>
     </w:p>
     <w:p>
@@ -552,11 +875,19 @@
     <w:p/>
     <w:p>
       <w:r>
-        <w:t xml:space="preserve">After the server was set up, I figured it was time to make my personal website. I had got my feet wet with web development over the Summer and would look at it here and there after work when I had the time. I finished a few tutorials, and I had a firm understanding of Html, CSS and how they worked together in tandem. I even made a few small test pages to experiment around with how it all worked. However, now I decided to put it all together and make a Portfolio website, I used HTML5, CSS3, Bootstrap5 and a bit of JavaScript to develop this site. I went out of my way to optimize the site to be responsive on PCs as well as on mobile screens by using media queries. Additionally, I had been familiar with GitHub and have always uploaded my projects to my page when I was finished, but I had never integrated it into my workflow. Since this is the industry standard, I decided it was time to learn it, while making this website project, I decided </w:t>
+        <w:t xml:space="preserve">After the server was set up, I figured it was time to make my personal website. I had got my feet wet with web development over the Summer and would look at it here and there after work when I had the time. I finished a few tutorials, and I had a firm understanding of Html, CSS and how they worked together in tandem. I even made a few small test pages to experiment around with how it all worked. However, now I decided to put it all together and make a Portfolio website, I used HTML5, CSS3, Bootstrap5 and a bit of JavaScript to develop this site. I went out of my way to optimize the site to be responsive on PCs as well as on mobile screens by using media queries. Additionally, I had been familiar with GitHub and have always uploaded my projects to my page when I was finished, but I had never integrated it into my workflow. Since this is the industry standard, I decided it was time to learn it, while making this website project, I decided to integrate git version control into my workflow. This made it easier for me to work back and </w:t>
       </w:r>
       <w:r>
         <w:lastRenderedPageBreak/>
-        <w:t xml:space="preserve">to integrate git version control into my workflow. This made it easier for me to work back and forth between my desktop at my apartment, and my laptop when I was on campus. This project left me with some great skills in web development, and also a powerful upgrade to my workflow with git version control. </w:t>
+        <w:t xml:space="preserve">forth between my desktop at my apartment, and my laptop when I was on campus. This project left me with some great skills in web development, </w:t>
+      </w:r>
+      <w:proofErr w:type="gramStart"/>
+      <w:r>
+        <w:t>and also</w:t>
+      </w:r>
+      <w:proofErr w:type="gramEnd"/>
+      <w:r>
+        <w:t xml:space="preserve"> a powerful upgrade to my workflow with git version control. </w:t>
       </w:r>
     </w:p>
     <w:p/>
@@ -568,7 +899,15 @@
         <w:t xml:space="preserve">Web Development </w:t>
       </w:r>
       <w:r>
-        <w:t>to help out local organizations around my university.</w:t>
+        <w:t xml:space="preserve">to </w:t>
+      </w:r>
+      <w:proofErr w:type="gramStart"/>
+      <w:r>
+        <w:t>help out</w:t>
+      </w:r>
+      <w:proofErr w:type="gramEnd"/>
+      <w:r>
+        <w:t xml:space="preserve"> local organizations around my university.</w:t>
       </w:r>
     </w:p>
     <w:p>
@@ -633,7 +972,15 @@
         <w:t>Pop Menu</w:t>
       </w:r>
       <w:r>
-        <w:t xml:space="preserve">, a site builder similar to </w:t>
+        <w:t xml:space="preserve">, a site builder </w:t>
+      </w:r>
+      <w:proofErr w:type="gramStart"/>
+      <w:r>
+        <w:t>similar to</w:t>
+      </w:r>
+      <w:proofErr w:type="gramEnd"/>
+      <w:r>
+        <w:t xml:space="preserve"> </w:t>
       </w:r>
       <w:r>
         <w:t>WordPress</w:t>
@@ -641,11 +988,16 @@
       <w:r>
         <w:t xml:space="preserve"> and </w:t>
       </w:r>
+      <w:proofErr w:type="spellStart"/>
       <w:r>
         <w:t>W</w:t>
       </w:r>
       <w:r>
-        <w:t>ix.</w:t>
+        <w:t>ix</w:t>
+      </w:r>
+      <w:proofErr w:type="spellEnd"/>
+      <w:r>
+        <w:t>.</w:t>
       </w:r>
       <w:r>
         <w:t xml:space="preserve">  The goal was to implement a timer that would tell when the fresh bagels are ready as well as to clean up the site</w:t>
@@ -662,8 +1014,13 @@
       <w:r>
         <w:t xml:space="preserve">  </w:t>
       </w:r>
-      <w:r>
-        <w:t xml:space="preserve">Similar to other site builders, pop menu also has a feature to implement </w:t>
+      <w:proofErr w:type="gramStart"/>
+      <w:r>
+        <w:t>Similar to</w:t>
+      </w:r>
+      <w:proofErr w:type="gramEnd"/>
+      <w:r>
+        <w:t xml:space="preserve"> other site builders, pop menu also has a feature to implement </w:t>
       </w:r>
       <w:r>
         <w:t xml:space="preserve">custom html code as well.  </w:t>
@@ -678,10 +1035,18 @@
         <w:t xml:space="preserve"> flexbox</w:t>
       </w:r>
       <w:r>
-        <w:t xml:space="preserve"> (to ensure responsive design) </w:t>
-      </w:r>
-      <w:r>
-        <w:t xml:space="preserve"> to embed their social medias into the site so users could see the updated feed</w:t>
+        <w:t xml:space="preserve"> (to ensure responsive </w:t>
+      </w:r>
+      <w:proofErr w:type="gramStart"/>
+      <w:r>
+        <w:t xml:space="preserve">design) </w:t>
+      </w:r>
+      <w:r>
+        <w:t xml:space="preserve"> to</w:t>
+      </w:r>
+      <w:proofErr w:type="gramEnd"/>
+      <w:r>
+        <w:t xml:space="preserve"> embed their social medias into the site so users could see the updated feed</w:t>
       </w:r>
       <w:r>
         <w:t xml:space="preserve"> </w:t>
@@ -1320,7 +1685,6 @@
   <w:style w:type="character" w:default="1" w:styleId="DefaultParagraphFont">
     <w:name w:val="Default Paragraph Font"/>
     <w:uiPriority w:val="1"/>
-    <w:semiHidden/>
     <w:unhideWhenUsed/>
   </w:style>
   <w:style w:type="table" w:default="1" w:styleId="TableNormal">

</xml_diff>

<commit_message>
Added some changes since i started work and finished masters, still needs some cleanup and additions
</commit_message>
<xml_diff>
--- a/spellcheck.docx
+++ b/spellcheck.docx
@@ -16,7 +16,19 @@
         <w:t xml:space="preserve">IT and love learning about all the different fields of Computer science. </w:t>
       </w:r>
       <w:r>
-        <w:t xml:space="preserve"> The last few years I have been teaching myself all that I can in my free time and in University Classes. I got interested in computer programming after I got an itch for game development after being inspired by Nintendo’s Earthbound game series. After this, I knew I wanted to learn more about computer programming and </w:t>
+        <w:t xml:space="preserve"> The last few years I have been teaching myself all that I can in my free time and in University Classes. I got interested in computer programming after I got an itch for game development after being inspired by </w:t>
+      </w:r>
+      <w:r>
+        <w:t xml:space="preserve">what Toby Fox did with his hit game </w:t>
+      </w:r>
+      <w:r>
+        <w:t>Undertale, using</w:t>
+      </w:r>
+      <w:r>
+        <w:t xml:space="preserve"> Game Maker Studio.</w:t>
+      </w:r>
+      <w:r>
+        <w:t xml:space="preserve"> After this, I knew I wanted to learn more about computer programming and </w:t>
       </w:r>
       <w:r>
         <w:t>IT</w:t>
@@ -28,54 +40,31 @@
         <w:t>development.</w:t>
       </w:r>
       <w:r>
-        <w:t xml:space="preserve"> I recently finished my undergrad as </w:t>
-      </w:r>
-      <w:r>
-        <w:t>I am a</w:t>
-      </w:r>
-      <w:r>
-        <w:t xml:space="preserve"> class of 2022 Graduate from Salisbury University</w:t>
-      </w:r>
-      <w:r>
-        <w:t xml:space="preserve">, I am </w:t>
-      </w:r>
-      <w:r>
-        <w:t>receiv</w:t>
-      </w:r>
-      <w:r>
-        <w:t>ed</w:t>
-      </w:r>
-      <w:r>
-        <w:t xml:space="preserve"> my</w:t>
-      </w:r>
-      <w:r>
-        <w:t xml:space="preserve"> bachelor’s degree in Communications Media Production with a minor in Computer Science</w:t>
-      </w:r>
-      <w:r>
-        <w:t>, additionally I was awarded Cum Laude honors</w:t>
-      </w:r>
-      <w:r>
-        <w:t xml:space="preserve">. </w:t>
-      </w:r>
-      <w:r>
         <w:t xml:space="preserve"> </w:t>
       </w:r>
       <w:r>
-        <w:t>In July,</w:t>
-      </w:r>
-      <w:r>
-        <w:t xml:space="preserve"> I will be starting my </w:t>
-      </w:r>
-      <w:r>
-        <w:t>master’s</w:t>
-      </w:r>
-      <w:r>
-        <w:t xml:space="preserve"> program in Cybersecurity and Information Assurance at Western Governor’s University. My goal is to land a position as a </w:t>
-      </w:r>
-      <w:r>
-        <w:t>software engineer or similar position and break into the field of IT.</w:t>
-      </w:r>
-    </w:p>
+        <w:t>Recently, I</w:t>
+      </w:r>
+      <w:r>
+        <w:t xml:space="preserve"> finished my </w:t>
+      </w:r>
+      <w:r>
+        <w:t>master’s degree</w:t>
+      </w:r>
+      <w:r>
+        <w:t xml:space="preserve"> in cybersecurity just a few short months after finishing undergrad at Salisbury University</w:t>
+      </w:r>
+      <w:r>
+        <w:t>.  Currently I am working with SAIC as a software engineer and UI developer.</w:t>
+      </w:r>
+      <w:r>
+        <w:t xml:space="preserve"> </w:t>
+      </w:r>
+      <w:r>
+        <w:t xml:space="preserve"> </w:t>
+      </w:r>
+    </w:p>
+    <w:p/>
     <w:p>
       <w:r>
         <w:t>Certifications</w:t>
@@ -87,97 +76,157 @@
       </w:r>
     </w:p>
     <w:p>
+      <w:r>
+        <w:t xml:space="preserve">After migrating </w:t>
+      </w:r>
+      <w:r>
+        <w:t>my</w:t>
+      </w:r>
+      <w:r>
+        <w:t xml:space="preserve"> personal website to </w:t>
+      </w:r>
+      <w:r>
+        <w:t>Amazon Web Services</w:t>
+      </w:r>
+      <w:r>
+        <w:t>,</w:t>
+      </w:r>
+      <w:r>
+        <w:t xml:space="preserve"> I was quickly amazed at the endless possibilities available from this service.</w:t>
+      </w:r>
+      <w:r>
+        <w:t xml:space="preserve">  I decided to use my free time to prepare for the AWS </w:t>
+      </w:r>
+      <w:r>
+        <w:t>certified</w:t>
+      </w:r>
+      <w:r>
+        <w:t xml:space="preserve"> cloud practitioner exam to help me become more skilled in using AWS since many companies are now starting to switch over to cloud environments.</w:t>
+      </w:r>
+      <w:r>
+        <w:t xml:space="preserve">  I learned the </w:t>
+      </w:r>
+      <w:r>
+        <w:t>Fundamentals</w:t>
+      </w:r>
+      <w:r>
+        <w:t xml:space="preserve"> of </w:t>
+      </w:r>
+      <w:r>
+        <w:t xml:space="preserve">AWS such as </w:t>
+      </w:r>
+      <w:r>
+        <w:rPr>
+          <w:caps/>
+        </w:rPr>
+        <w:t xml:space="preserve">ec2 </w:t>
+      </w:r>
+      <w:r>
+        <w:t>instances,</w:t>
+      </w:r>
+      <w:r>
+        <w:t xml:space="preserve"> autoscaling groups, </w:t>
+      </w:r>
+      <w:r>
+        <w:t>serverless architecture</w:t>
+      </w:r>
+      <w:r>
+        <w:t>,</w:t>
+      </w:r>
+      <w:r>
+        <w:t xml:space="preserve"> AWS vs customer managed infrastructure,</w:t>
+      </w:r>
+      <w:r>
+        <w:t xml:space="preserve"> </w:t>
+      </w:r>
+      <w:r>
+        <w:t>CloudWatch and</w:t>
+      </w:r>
+      <w:r>
+        <w:t xml:space="preserve"> much more.</w:t>
+      </w:r>
+      <w:r>
+        <w:t xml:space="preserve">  I plan to pursue the </w:t>
+      </w:r>
+      <w:r>
+        <w:t>C</w:t>
+      </w:r>
+      <w:r>
+        <w:t xml:space="preserve">ertified </w:t>
+      </w:r>
+      <w:r>
+        <w:t xml:space="preserve">Developer Associate </w:t>
+      </w:r>
+      <w:r>
+        <w:t>certification next</w:t>
+      </w:r>
+      <w:r>
+        <w:t>.</w:t>
+      </w:r>
+    </w:p>
+    <w:p>
+      <w:r>
+        <w:t>Certified Ethical Hacker</w:t>
+      </w:r>
+    </w:p>
+    <w:p>
       <w:pPr>
         <w:rPr>
           <w:caps/>
         </w:rPr>
       </w:pPr>
       <w:r>
-        <w:t xml:space="preserve">After migrating </w:t>
-      </w:r>
-      <w:r>
-        <w:t>my</w:t>
-      </w:r>
-      <w:r>
-        <w:t xml:space="preserve"> personal website to </w:t>
-      </w:r>
-      <w:r>
-        <w:t>Amazon Web Services</w:t>
-      </w:r>
-      <w:r>
-        <w:t>,</w:t>
-      </w:r>
-      <w:r>
-        <w:t xml:space="preserve"> I was quickly amazed at the endless possibilities available from this service.</w:t>
-      </w:r>
-      <w:r>
-        <w:t xml:space="preserve">  I decided to use my free time to prepare for the AWS </w:t>
-      </w:r>
-      <w:r>
-        <w:t>certified</w:t>
-      </w:r>
-      <w:r>
-        <w:t xml:space="preserve"> cloud practitioner exam to help me become more skilled in using AWS since many companies are now starting to switch over to cloud environments.</w:t>
-      </w:r>
-      <w:r>
-        <w:t xml:space="preserve">  I learned the </w:t>
-      </w:r>
-      <w:r>
-        <w:t>Fundamentals</w:t>
-      </w:r>
-      <w:r>
-        <w:t xml:space="preserve"> of </w:t>
-      </w:r>
-      <w:r>
-        <w:t xml:space="preserve">AWS such as </w:t>
-      </w:r>
-      <w:r>
-        <w:rPr>
-          <w:caps/>
-        </w:rPr>
-        <w:t xml:space="preserve">ec2 </w:t>
-      </w:r>
-      <w:r>
-        <w:t>instances,</w:t>
-      </w:r>
-      <w:r>
-        <w:t xml:space="preserve"> autoscaling groups, </w:t>
-      </w:r>
-      <w:r>
-        <w:t>serverless architecture</w:t>
-      </w:r>
-      <w:r>
-        <w:t>,</w:t>
-      </w:r>
-      <w:r>
-        <w:t xml:space="preserve"> AWS vs customer managed infrastructure,</w:t>
+        <w:t xml:space="preserve">As part of my </w:t>
+      </w:r>
+      <w:r>
+        <w:t>master’s degree</w:t>
+      </w:r>
+      <w:r>
+        <w:t xml:space="preserve"> program at WGU I was required to take the certified ethical hacker exam.</w:t>
+      </w:r>
+      <w:r>
+        <w:t xml:space="preserve">  </w:t>
+      </w:r>
+      <w:r>
+        <w:t xml:space="preserve">The CEH is </w:t>
+      </w:r>
+      <w:r>
+        <w:softHyphen/>
+      </w:r>
+      <w:r>
+        <w:t xml:space="preserve">a widely recognized certification required by many companies to work in </w:t>
+      </w:r>
+      <w:proofErr w:type="spellStart"/>
+      <w:r>
+        <w:t>Netsec</w:t>
+      </w:r>
+      <w:proofErr w:type="spellEnd"/>
+      <w:r>
+        <w:t>.</w:t>
+      </w:r>
+      <w:r>
+        <w:t xml:space="preserve">  The exam covers many areas of ethical hacking including many hacking / </w:t>
+      </w:r>
+      <w:r>
+        <w:lastRenderedPageBreak/>
+        <w:t xml:space="preserve">penetration testing tools, </w:t>
+      </w:r>
+      <w:r>
+        <w:t xml:space="preserve">practices, and compliance policies.  It also delves into network forensics, </w:t>
+      </w:r>
+      <w:r>
+        <w:t>postmortem</w:t>
       </w:r>
       <w:r>
         <w:t xml:space="preserve"> </w:t>
       </w:r>
-      <w:r>
-        <w:t>CloudWatch and</w:t>
-      </w:r>
-      <w:r>
-        <w:t xml:space="preserve"> much more.</w:t>
-      </w:r>
-      <w:r>
-        <w:t xml:space="preserve">  I plan to pursue the </w:t>
-      </w:r>
-      <w:r>
-        <w:t>C</w:t>
-      </w:r>
-      <w:r>
-        <w:t xml:space="preserve">ertified </w:t>
-      </w:r>
-      <w:r>
-        <w:t xml:space="preserve">Developer Associate </w:t>
-      </w:r>
-      <w:r>
-        <w:t>certification next</w:t>
-      </w:r>
-      <w:r>
-        <w:t>.</w:t>
+      <w:proofErr w:type="gramStart"/>
+      <w:r>
+        <w:t>analysis</w:t>
+      </w:r>
+      <w:proofErr w:type="gramEnd"/>
+      <w:r>
+        <w:t xml:space="preserve"> and recovery. </w:t>
       </w:r>
     </w:p>
     <w:p>
@@ -260,7 +309,6 @@
     </w:p>
     <w:p>
       <w:r>
-        <w:lastRenderedPageBreak/>
         <w:t xml:space="preserve">Python </w:t>
       </w:r>
     </w:p>
@@ -365,8 +413,121 @@
         <w:t>Formal Education</w:t>
       </w:r>
     </w:p>
+    <w:p>
+      <w:pPr>
+        <w:rPr>
+          <w:b/>
+          <w:bCs/>
+        </w:rPr>
+      </w:pPr>
+      <w:r>
+        <w:rPr>
+          <w:b/>
+          <w:bCs/>
+        </w:rPr>
+        <w:lastRenderedPageBreak/>
+        <w:t xml:space="preserve">Master’s </w:t>
+      </w:r>
+      <w:proofErr w:type="gramStart"/>
+      <w:r>
+        <w:rPr>
+          <w:b/>
+          <w:bCs/>
+        </w:rPr>
+        <w:t>Degree :</w:t>
+      </w:r>
+      <w:proofErr w:type="gramEnd"/>
+      <w:r>
+        <w:rPr>
+          <w:b/>
+          <w:bCs/>
+        </w:rPr>
+        <w:t xml:space="preserve"> Cybersecurity &amp; Information Assurance</w:t>
+      </w:r>
+    </w:p>
     <w:p/>
     <w:p>
+      <w:r>
+        <w:t xml:space="preserve">Immediately following graduation from undergrad, I </w:t>
+      </w:r>
+      <w:r>
+        <w:t xml:space="preserve">was able to start my </w:t>
+      </w:r>
+      <w:r>
+        <w:t xml:space="preserve">graduate program for my M.S. in Cybersecurity &amp; Information Assurance </w:t>
+      </w:r>
+      <w:r>
+        <w:t xml:space="preserve">through WGU’s accelerated online program.  I was able to complete the program in just about 3 </w:t>
+      </w:r>
+      <w:r>
+        <w:t>months, I</w:t>
+      </w:r>
+      <w:r>
+        <w:t xml:space="preserve"> started July 1st</w:t>
+      </w:r>
+      <w:r>
+        <w:t xml:space="preserve"> </w:t>
+      </w:r>
+      <w:r>
+        <w:t>and graduated</w:t>
+      </w:r>
+      <w:r>
+        <w:t xml:space="preserve"> in late </w:t>
+      </w:r>
+      <w:r>
+        <w:t xml:space="preserve">September which according to my Mentor, is not a common feat.  (He noted that </w:t>
+      </w:r>
+      <w:r>
+        <w:t xml:space="preserve">most students finish in 1- 2 </w:t>
+      </w:r>
+      <w:r>
+        <w:t xml:space="preserve">years, </w:t>
+      </w:r>
+      <w:r>
+        <w:t xml:space="preserve">and </w:t>
+      </w:r>
+      <w:r>
+        <w:t>it</w:t>
+      </w:r>
+      <w:r>
+        <w:t xml:space="preserve"> is rare to see even 1 or 2 students a term finish the </w:t>
+      </w:r>
+      <w:r>
+        <w:t xml:space="preserve">entire </w:t>
+      </w:r>
+      <w:r>
+        <w:t>program within one 6-month term, let alone halfway through the term</w:t>
+      </w:r>
+      <w:r>
+        <w:t>.</w:t>
+      </w:r>
+      <w:r>
+        <w:t xml:space="preserve">  I learned a lot about InfoSec during grad school, </w:t>
+      </w:r>
+      <w:r>
+        <w:t>and</w:t>
+      </w:r>
+      <w:r>
+        <w:t xml:space="preserve"> took multiple classes involving the Penetration Testing, </w:t>
+      </w:r>
+      <w:r>
+        <w:t xml:space="preserve">data and file </w:t>
+      </w:r>
+      <w:r>
+        <w:t>recovery</w:t>
+      </w:r>
+      <w:r>
+        <w:t xml:space="preserve"> and </w:t>
+      </w:r>
+      <w:r>
+        <w:t>postmortem</w:t>
+      </w:r>
+      <w:r>
+        <w:t xml:space="preserve"> forensics.  Additionally, I took classes involving Cybersecurity management, designing of secure networks and secure software development, including secure SDLC methods and code practices.</w:t>
+      </w:r>
+    </w:p>
+    <w:p/>
+    <w:p>
       <w:pPr>
         <w:rPr>
           <w:b/>
@@ -378,70 +539,309 @@
           <w:b/>
           <w:bCs/>
         </w:rPr>
-        <w:t xml:space="preserve">Studying Computer Science and Web Development at my University </w:t>
-      </w:r>
-    </w:p>
-    <w:p>
-      <w:r>
-        <w:br/>
-      </w:r>
-    </w:p>
-    <w:p>
+        <w:t xml:space="preserve">Bachelors of </w:t>
+      </w:r>
+      <w:proofErr w:type="gramStart"/>
+      <w:r>
+        <w:rPr>
+          <w:b/>
+          <w:bCs/>
+        </w:rPr>
+        <w:t>Arts :</w:t>
+      </w:r>
+      <w:proofErr w:type="gramEnd"/>
+      <w:r>
+        <w:rPr>
+          <w:b/>
+          <w:bCs/>
+        </w:rPr>
+        <w:t xml:space="preserve"> Communication Media Production</w:t>
+      </w:r>
+    </w:p>
+    <w:p>
+      <w:r>
+        <w:t>I am gradu</w:t>
+      </w:r>
+      <w:r>
+        <w:t>ated</w:t>
+      </w:r>
+      <w:r>
+        <w:t xml:space="preserve"> from Salisbury University</w:t>
+      </w:r>
+      <w:r>
+        <w:t xml:space="preserve"> in 2022 with Cum Laude honors,</w:t>
+      </w:r>
+      <w:r>
+        <w:t xml:space="preserve"> with a Major in Communication</w:t>
+      </w:r>
+      <w:r>
+        <w:t>:</w:t>
+      </w:r>
+      <w:r>
+        <w:t xml:space="preserve"> Media Production. In this track, I took multiple classes focusing on web development with Html, </w:t>
+      </w:r>
+      <w:r>
+        <w:t>CSS</w:t>
+      </w:r>
+      <w:r>
+        <w:t>, and JavaScript.</w:t>
+      </w:r>
+      <w:r>
+        <w:t xml:space="preserve"> </w:t>
+      </w:r>
+      <w:r>
+        <w:t xml:space="preserve"> Additionally</w:t>
+      </w:r>
+      <w:r>
+        <w:t>, I took classes focusing on audio and video production, and writing for media and film</w:t>
+      </w:r>
+    </w:p>
+    <w:p>
+      <w:pPr>
+        <w:rPr>
+          <w:b/>
+          <w:bCs/>
+        </w:rPr>
+      </w:pPr>
+      <w:proofErr w:type="gramStart"/>
+      <w:r>
+        <w:rPr>
+          <w:b/>
+          <w:bCs/>
+        </w:rPr>
+        <w:t>Minor :</w:t>
+      </w:r>
+      <w:proofErr w:type="gramEnd"/>
+      <w:r>
+        <w:rPr>
+          <w:b/>
+          <w:bCs/>
+        </w:rPr>
+        <w:t xml:space="preserve"> Computer Science</w:t>
+      </w:r>
+    </w:p>
+    <w:p>
+      <w:r>
+        <w:t>I took a minor in Computer Science</w:t>
+      </w:r>
+      <w:r>
+        <w:t xml:space="preserve"> at my university.</w:t>
+      </w:r>
+      <w:r>
+        <w:t xml:space="preserve"> </w:t>
+      </w:r>
+      <w:r>
+        <w:t>T</w:t>
+      </w:r>
+      <w:r>
+        <w:t>he</w:t>
+      </w:r>
+      <w:r>
+        <w:t xml:space="preserve"> CS minor</w:t>
+      </w:r>
+      <w:r>
+        <w:t xml:space="preserve"> at SU is very software development based </w:t>
+      </w:r>
+      <w:r>
+        <w:t xml:space="preserve">as it </w:t>
+      </w:r>
+      <w:r>
+        <w:t>includes all the fundamental core classes from the CS Major, which taught me a lot of essential skills that are standard in the industry.</w:t>
+      </w:r>
+      <w:r>
+        <w:t xml:space="preserve">  </w:t>
+      </w:r>
+      <w:r>
+        <w:t xml:space="preserve"> All Development classes I </w:t>
+      </w:r>
       <w:r>
         <w:lastRenderedPageBreak/>
-        <w:t>I am gradu</w:t>
-      </w:r>
-      <w:r>
-        <w:t>ated</w:t>
-      </w:r>
-      <w:r>
-        <w:t xml:space="preserve"> from Salisbury University</w:t>
-      </w:r>
-      <w:r>
-        <w:t xml:space="preserve"> in 2022 with Cum Laude honors,</w:t>
-      </w:r>
-      <w:r>
-        <w:t xml:space="preserve"> with a Major in Communication</w:t>
-      </w:r>
-      <w:r>
-        <w:t>:</w:t>
-      </w:r>
-      <w:r>
-        <w:t xml:space="preserve"> Media Production. In this track, I took multiple classes focusing on web development with Html, </w:t>
-      </w:r>
-      <w:r>
-        <w:t>CSS</w:t>
-      </w:r>
-      <w:r>
-        <w:t>, and JavaScript.</w:t>
+        <w:t xml:space="preserve">took at Salisbury are available to view on my </w:t>
+      </w:r>
+      <w:r>
+        <w:t>GitHub</w:t>
+      </w:r>
+      <w:r>
+        <w:t>.</w:t>
+      </w:r>
+      <w:r>
+        <w:t xml:space="preserve">  </w:t>
+      </w:r>
+      <w:r>
+        <w:t xml:space="preserve">This includes core languages like Java and </w:t>
+      </w:r>
+      <w:proofErr w:type="gramStart"/>
+      <w:r>
+        <w:t>C++ ,</w:t>
+      </w:r>
+      <w:proofErr w:type="gramEnd"/>
+      <w:r>
+        <w:t xml:space="preserve"> CS concepts such as Data Structures and </w:t>
+      </w:r>
+      <w:r>
+        <w:t>algorithms</w:t>
+      </w:r>
+      <w:r>
+        <w:t xml:space="preserve">, and multiple </w:t>
+      </w:r>
+      <w:r>
+        <w:t>math classes.</w:t>
+      </w:r>
+    </w:p>
+    <w:p/>
+    <w:p>
+      <w:pPr>
+        <w:rPr>
+          <w:b/>
+          <w:bCs/>
+        </w:rPr>
+      </w:pPr>
+      <w:r>
+        <w:rPr>
+          <w:b/>
+          <w:bCs/>
+        </w:rPr>
+        <w:t>Professional Experience</w:t>
+      </w:r>
+    </w:p>
+    <w:p>
+      <w:pPr>
+        <w:rPr>
+          <w:b/>
+          <w:bCs/>
+        </w:rPr>
+      </w:pPr>
+    </w:p>
+    <w:p>
+      <w:pPr>
+        <w:rPr>
+          <w:b/>
+          <w:bCs/>
+          <w:i/>
+          <w:iCs/>
+        </w:rPr>
+      </w:pPr>
+      <w:r>
+        <w:rPr>
+          <w:b/>
+          <w:bCs/>
+        </w:rPr>
+        <w:t>Software Engineer / UI developer at SAIC</w:t>
+      </w:r>
+      <w:r>
+        <w:rPr>
+          <w:b/>
+          <w:bCs/>
+        </w:rPr>
+        <w:t xml:space="preserve"> (USPTO) – </w:t>
+      </w:r>
+      <w:r>
+        <w:rPr>
+          <w:b/>
+          <w:bCs/>
+          <w:i/>
+          <w:iCs/>
+        </w:rPr>
+        <w:t>Presen</w:t>
+      </w:r>
+      <w:r>
+        <w:rPr>
+          <w:b/>
+          <w:bCs/>
+          <w:i/>
+          <w:iCs/>
+        </w:rPr>
+        <w:t>t</w:t>
+      </w:r>
+    </w:p>
+    <w:p/>
+    <w:p>
+      <w:r>
+        <w:t>In late July, I started my first post grad fulltime developer Job working with SAIC for the US patent and Trade office.</w:t>
+      </w:r>
+      <w:r>
+        <w:t xml:space="preserve">  </w:t>
+      </w:r>
+      <w:r>
+        <w:t xml:space="preserve">I was hired as a full stack developer, to be able to understand both the frontend and backend of the processes at USPTO.  We work in an Agile / Scrum environment with </w:t>
+      </w:r>
+      <w:r>
+        <w:t>2-week</w:t>
+      </w:r>
+      <w:r>
+        <w:t xml:space="preserve"> sprints and a point system.  On the frontend side of </w:t>
+      </w:r>
+      <w:r>
+        <w:t>things,</w:t>
+      </w:r>
+      <w:r>
+        <w:t xml:space="preserve"> I work with JavaScript, html, </w:t>
+      </w:r>
+      <w:r>
+        <w:t>handlebars, and</w:t>
       </w:r>
       <w:r>
         <w:t xml:space="preserve"> </w:t>
       </w:r>
-      <w:r>
-        <w:t xml:space="preserve"> Additionally, I took a minor in Computer Science, the</w:t>
-      </w:r>
-      <w:r>
-        <w:t xml:space="preserve"> CS minor</w:t>
-      </w:r>
-      <w:r>
-        <w:t xml:space="preserve"> at SU is very software development based </w:t>
-      </w:r>
-      <w:r>
-        <w:t xml:space="preserve">as it </w:t>
-      </w:r>
-      <w:r>
-        <w:t xml:space="preserve">includes all the fundamental core classes from the CS Major, which taught me a lot of essential skills that are standard in the industry. All Development classes I took at Salisbury are available to view on my </w:t>
-      </w:r>
       <w:proofErr w:type="spellStart"/>
       <w:r>
-        <w:t>Github</w:t>
+        <w:t>Jquery</w:t>
       </w:r>
       <w:proofErr w:type="spellEnd"/>
       <w:r>
-        <w:t>.</w:t>
-      </w:r>
-    </w:p>
+        <w:t xml:space="preserve"> to connect the UI to the BE service </w:t>
+      </w:r>
+      <w:r>
+        <w:t>calls.</w:t>
+      </w:r>
+      <w:r>
+        <w:t xml:space="preserve">  We develop UI interfaces for product owners of the patent examination web applications.</w:t>
+      </w:r>
+      <w:r>
+        <w:t xml:space="preserve">  On the backend side of </w:t>
+      </w:r>
+      <w:r>
+        <w:t>things,</w:t>
+      </w:r>
+      <w:r>
+        <w:t xml:space="preserve"> I have used </w:t>
+      </w:r>
+      <w:r>
+        <w:t xml:space="preserve">Java, </w:t>
+      </w:r>
+      <w:proofErr w:type="gramStart"/>
+      <w:r>
+        <w:t>spring</w:t>
+      </w:r>
+      <w:proofErr w:type="gramEnd"/>
+      <w:r>
+        <w:t xml:space="preserve"> and Junit to write Unit tests for our service classes to increase code coverage.  Additionally, I am expecting some work w</w:t>
+      </w:r>
+      <w:r>
+        <w:t xml:space="preserve">ith SQL as I get assigned more backend responsibility as well as some </w:t>
+      </w:r>
+      <w:proofErr w:type="spellStart"/>
+      <w:r>
+        <w:t>Devops</w:t>
+      </w:r>
+      <w:proofErr w:type="spellEnd"/>
+      <w:r>
+        <w:t xml:space="preserve"> work down the road.</w:t>
+      </w:r>
+      <w:r>
+        <w:t xml:space="preserve">  Since I started at SAIC I have learned so much from many talented senior </w:t>
+      </w:r>
+      <w:proofErr w:type="spellStart"/>
+      <w:r>
+        <w:t>devs</w:t>
+      </w:r>
+      <w:proofErr w:type="spellEnd"/>
+      <w:r>
+        <w:t xml:space="preserve"> that have been at the company a long time.  I look forward to continuing my work with SAIC and moving forward and see where it takes me down the road.</w:t>
+      </w:r>
+    </w:p>
+    <w:p/>
+    <w:p/>
     <w:p>
       <w:pPr>
         <w:rPr>
@@ -450,64 +850,17 @@
         </w:rPr>
       </w:pPr>
       <w:r>
-        <w:t xml:space="preserve"> </w:t>
-      </w:r>
-      <w:r>
-        <w:rPr>
-          <w:b/>
-          <w:bCs/>
-        </w:rPr>
-        <w:t>Pursuing a M.S. in Cybersecurity at WGU</w:t>
+        <w:rPr>
+          <w:b/>
+          <w:bCs/>
+        </w:rPr>
+        <w:t>Pendant Automation, My first tech job</w:t>
       </w:r>
     </w:p>
     <w:p/>
     <w:p>
       <w:r>
-        <w:t xml:space="preserve">Immediately following graduation from undergrad, I will be pursuing my master’s degree in science focusing </w:t>
-      </w:r>
-      <w:proofErr w:type="gramStart"/>
-      <w:r>
-        <w:t>in</w:t>
-      </w:r>
-      <w:proofErr w:type="gramEnd"/>
-      <w:r>
-        <w:t xml:space="preserve"> Cybersecurity and Information Assurance at Western Governor’s University. The program will focus on secure network design, system administration, IT management, ethical hacking, and secure software development. I decided to pursue this degree because I think it will compliment a lot of the skills I already have very well (Linux, OS, servers, networking, system administration, programming, database, web development) as well as make me more marketable on the job market. I am very excited to start the program which I am starting in June following my graduation, in May 2022. </w:t>
-      </w:r>
-    </w:p>
-    <w:p>
-      <w:pPr>
-        <w:rPr>
-          <w:b/>
-          <w:bCs/>
-        </w:rPr>
-      </w:pPr>
-      <w:r>
-        <w:rPr>
-          <w:b/>
-          <w:bCs/>
-        </w:rPr>
-        <w:t>Professional Experience</w:t>
-      </w:r>
-    </w:p>
-    <w:p/>
-    <w:p>
-      <w:pPr>
-        <w:rPr>
-          <w:b/>
-          <w:bCs/>
-        </w:rPr>
-      </w:pPr>
-      <w:r>
-        <w:rPr>
-          <w:b/>
-          <w:bCs/>
-        </w:rPr>
-        <w:t>Pendant Automation, My first tech job</w:t>
-      </w:r>
-    </w:p>
-    <w:p/>
-    <w:p>
-      <w:r>
+        <w:lastRenderedPageBreak/>
         <w:t xml:space="preserve">With my knowledge I had gained making games over the past year and through online videos and tutorials I watched, I was hopeful to find a summer job in between my </w:t>
       </w:r>
       <w:proofErr w:type="spellStart"/>
@@ -516,11 +869,7 @@
       </w:r>
       <w:proofErr w:type="spellEnd"/>
       <w:r>
-        <w:t xml:space="preserve"> and junior </w:t>
-      </w:r>
-      <w:r>
-        <w:lastRenderedPageBreak/>
-        <w:t xml:space="preserve">year doing something tech related. Luckily, I was able to join a small startup that manufactures conveyer belt control systems in Havre de Grace Maryland, that gave me a chance to prove myself in the field. I started out as a PLC (Programmable Logic Controller) technician and programmer, in which I worked with Rockwell Automation programming and testing software. When I first joined the team my boss and company founder, was the only software developer at the time. He decided to shift my duties to also include python and MYSQL scripting to support the ever-increasing </w:t>
+        <w:t xml:space="preserve"> and junior year doing something tech related. Luckily, I was able to join a small startup that manufactures conveyer belt control systems in Havre de Grace Maryland, that gave me a chance to prove myself in the field. I started out as a PLC (Programmable Logic Controller) technician and programmer, in which I worked with Rockwell Automation programming and testing software. When I first joined the team my boss and company founder, was the only software developer at the time. He decided to shift my duties to also include python and MYSQL scripting to support the ever-increasing </w:t>
       </w:r>
       <w:proofErr w:type="gramStart"/>
       <w:r>
@@ -597,73 +946,64 @@
     <w:p/>
     <w:p>
       <w:r>
+        <w:t xml:space="preserve">During the summer in between my Junior and Senior Year, I was able to land a great opportunity at John Hopkins Carey business school in Harbor East, Baltimore city. I took on the role of a technical support analyst, in which I was responsible for assisting our students and staff / faculty, as well as help with system administration of their fleet of computers. My duties included management of Active Directory, Microsoft Endpoint Configuration Management console, setting up classrooms and conference rooms with hybrid and remote on-site technology with zoom rooms, mxl microphones, and video conference cameras, imaging new laptops, performing upgrades and repairs on their computers, and taking support calls via zoom to assist remote faculty and staff as well as assisting those present on campus. By the end of the Summer, I had learned quite a bit about system administration, troubleshooting, OS issues, as well as working in a bigger more corporate style workplace. I made a bunch of great connections at Hopkins and </w:t>
+      </w:r>
+      <w:proofErr w:type="gramStart"/>
+      <w:r>
+        <w:t>still keep</w:t>
+      </w:r>
+      <w:proofErr w:type="gramEnd"/>
+      <w:r>
+        <w:t xml:space="preserve"> in touch with multiple members of my team from time to time, I am very grateful to have had an experience to work with such a prestigious university such as Johns Hopkins as well as the chance to work with such a talented team of techs. </w:t>
+      </w:r>
+    </w:p>
+    <w:p>
+      <w:pPr>
+        <w:rPr>
+          <w:b/>
+          <w:bCs/>
+        </w:rPr>
+      </w:pPr>
+      <w:r>
+        <w:rPr>
+          <w:b/>
+          <w:bCs/>
+        </w:rPr>
+        <w:t>Personal Projects</w:t>
+      </w:r>
+    </w:p>
+    <w:p/>
+    <w:p>
+      <w:pPr>
+        <w:rPr>
+          <w:b/>
+          <w:bCs/>
+        </w:rPr>
+      </w:pPr>
+      <w:r>
+        <w:rPr>
+          <w:b/>
+          <w:bCs/>
+        </w:rPr>
+        <w:t>Game Dev/Intro to Tech</w:t>
+      </w:r>
+    </w:p>
+    <w:p/>
+    <w:p>
+      <w:r>
+        <w:t xml:space="preserve">After being inspired by Toby Fox, a solo developer who made the now hit game Undertale almost entirely by himself, using </w:t>
+      </w:r>
+      <w:proofErr w:type="spellStart"/>
+      <w:r>
+        <w:t>YoYo</w:t>
+      </w:r>
+      <w:proofErr w:type="spellEnd"/>
+      <w:r>
+        <w:t xml:space="preserve"> Studios Gamemaker Studio, which comes with its own UI, built in scripting language with Object-Oriented functions, pixel art editor and much more. I spent the entire summer after my freshman year working nonstop on my MacBook air and </w:t>
+      </w:r>
+      <w:r>
         <w:lastRenderedPageBreak/>
-        <w:t xml:space="preserve">During the summer in between my Junior and Senior Year, I was able to land a great opportunity at John Hopkins Carey business school in Harbor East, Baltimore city. I took on the role of a technical support analyst, in which I was responsible for assisting our students and staff / faculty, as well as help with system administration of their fleet of computers. My duties included management of Active Directory, Microsoft Endpoint Configuration Management console, setting up classrooms and conference rooms with hybrid and remote on-site technology with zoom rooms, mxl microphones, and video conference cameras, imaging new laptops, performing upgrades and repairs on their computers, and taking support calls via zoom to assist remote faculty and staff as well as assisting those present on campus. By the end of the Summer, I had learned quite a bit about system administration, troubleshooting, OS issues, as well as working in a bigger more corporate style workplace. I made a bunch of great connections at Hopkins and </w:t>
-      </w:r>
-      <w:proofErr w:type="gramStart"/>
-      <w:r>
-        <w:t>still keep</w:t>
-      </w:r>
-      <w:proofErr w:type="gramEnd"/>
-      <w:r>
-        <w:t xml:space="preserve"> in touch with multiple members of my team from time to time, I am very grateful to have had an experience to work with such a prestigious university such as Johns Hopkins as well as the chance to work with such a talented team of techs. </w:t>
-      </w:r>
-    </w:p>
-    <w:p>
-      <w:pPr>
-        <w:rPr>
-          <w:b/>
-          <w:bCs/>
-        </w:rPr>
-      </w:pPr>
-      <w:r>
-        <w:rPr>
-          <w:b/>
-          <w:bCs/>
-        </w:rPr>
-        <w:t>Personal Projects</w:t>
-      </w:r>
-    </w:p>
-    <w:p/>
-    <w:p>
-      <w:pPr>
-        <w:rPr>
-          <w:b/>
-          <w:bCs/>
-        </w:rPr>
-      </w:pPr>
-      <w:r>
-        <w:rPr>
-          <w:b/>
-          <w:bCs/>
-        </w:rPr>
-        <w:t>Game Dev/Intro to Tech</w:t>
-      </w:r>
-    </w:p>
-    <w:p/>
-    <w:p>
-      <w:r>
-        <w:t xml:space="preserve">After being inspired by Toby Fox, a solo developer who made the now hit game Undertale almost entirely by himself, using </w:t>
-      </w:r>
-      <w:proofErr w:type="spellStart"/>
-      <w:r>
-        <w:t>YoYo</w:t>
-      </w:r>
-      <w:proofErr w:type="spellEnd"/>
-      <w:r>
-        <w:t xml:space="preserve"> Studios </w:t>
-      </w:r>
-      <w:proofErr w:type="spellStart"/>
-      <w:r>
-        <w:t>Gamemaker</w:t>
-      </w:r>
-      <w:proofErr w:type="spellEnd"/>
-      <w:r>
-        <w:t xml:space="preserve"> Studio, which comes with its own UI, built in scripting language with Object-Oriented functions, pixel art editor and much more. I spent the entire summer after my freshman year working nonstop on my MacBook air and learning the fundamentals of programming as well as game design, and pixel art by working with </w:t>
-      </w:r>
-      <w:r>
-        <w:lastRenderedPageBreak/>
-        <w:t xml:space="preserve">Game Maker Studio 2. I continued working on game development in my free time throughout the next school year and even learned a bit of audio production to produce my own music for the games since I took piano lessons for quite a few years. (If you are curious about the music, you can check that out </w:t>
+        <w:t xml:space="preserve">learning the fundamentals of programming as well as game design, and pixel art by working with Game Maker Studio 2. I continued working on game development in my free time throughout the next school year and even learned a bit of audio production to produce my own music for the games since I took piano lessons for quite a few years. (If you are curious about the music, you can check that out </w:t>
       </w:r>
       <w:hyperlink r:id="rId7" w:tgtFrame="_blank" w:history="1">
         <w:r>
@@ -759,127 +1099,127 @@
           <w:b/>
           <w:bCs/>
         </w:rPr>
+        <w:lastRenderedPageBreak/>
         <w:t>A Linux Server from scratch</w:t>
       </w:r>
     </w:p>
     <w:p>
       <w:r>
+        <w:br/>
+      </w:r>
+    </w:p>
+    <w:p>
+      <w:r>
+        <w:t xml:space="preserve">Over winter break I decided I wanted to spend some time working on some personal project ideas I had. I wanted to make a Linux server and use it for a multitude of personal reasons. I decided to buy a used Dell OptiPlex desktop computer (i5 16 gigs of ram) since I figured it would be a perfect server and it only cost a couple hundred bucks. I installed Ubuntu server with Ubuntu desktop overtop of it so I could access GUI applications if I needed to, although at this point, I am so comfortable in command line I usually just connect via SSH anyway. I did everything from scratch, I installed the OS, setup the port forwarding and firewall rules on both my router and the UFW firewall on Linux as well as configuring all the programs I needed. For my DNS I used noip2.com a free service which allowed me to get my host name (jerserver5712.ddns.net), I installed the update client to ensure that the DNS will update IP changes and even setup a script I found online which runs on a </w:t>
+      </w:r>
+      <w:proofErr w:type="spellStart"/>
+      <w:r>
+        <w:t>cron</w:t>
+      </w:r>
+      <w:proofErr w:type="spellEnd"/>
+      <w:r>
+        <w:t xml:space="preserve"> job to automatically renew the hostname for me every 30 days. I installed </w:t>
+      </w:r>
+      <w:proofErr w:type="spellStart"/>
+      <w:r>
+        <w:t>openssh</w:t>
+      </w:r>
+      <w:proofErr w:type="spellEnd"/>
+      <w:r>
+        <w:t xml:space="preserve"> server for both </w:t>
+      </w:r>
+      <w:proofErr w:type="spellStart"/>
+      <w:r>
+        <w:t>sshing</w:t>
+      </w:r>
+      <w:proofErr w:type="spellEnd"/>
+      <w:r>
+        <w:t xml:space="preserve"> into the server and for sftp file transfers, I got a 4tb and 2tb drive for the server to use for remote backups. For the remote backups I use a windows tool called </w:t>
+      </w:r>
+      <w:proofErr w:type="spellStart"/>
+      <w:r>
+        <w:t>sshfs</w:t>
+      </w:r>
+      <w:proofErr w:type="spellEnd"/>
+      <w:r>
+        <w:t xml:space="preserve"> which you can use to mount remote sftp servers as network drives, I use this in tandem with a tool called </w:t>
+      </w:r>
+      <w:proofErr w:type="spellStart"/>
+      <w:r>
+        <w:t>Cobian</w:t>
+      </w:r>
+      <w:proofErr w:type="spellEnd"/>
+      <w:r>
+        <w:t xml:space="preserve"> reflector, which allows you to backup files to either a remote drive, or a remote sftp server (as well as a bunch of other options). I use this across my laptop and desktop to back up my files so if anything, ever happens to one of my devices or I need to access something that’s on my pc I can just access the sftp server. I can even access it from my phone using an application called </w:t>
+      </w:r>
+      <w:proofErr w:type="spellStart"/>
+      <w:r>
+        <w:t>Andftp</w:t>
+      </w:r>
+      <w:proofErr w:type="spellEnd"/>
+      <w:r>
+        <w:t xml:space="preserve"> which allows me to access the files on the server </w:t>
+      </w:r>
+      <w:proofErr w:type="gramStart"/>
+      <w:r>
+        <w:t>and also</w:t>
+      </w:r>
+      <w:proofErr w:type="gramEnd"/>
+      <w:r>
+        <w:t xml:space="preserve"> backup my phone’s files as well. I learned a lot about </w:t>
+      </w:r>
+      <w:r>
         <w:lastRenderedPageBreak/>
-        <w:br/>
-      </w:r>
-    </w:p>
-    <w:p>
-      <w:r>
-        <w:t xml:space="preserve">Over winter break I decided I wanted to spend some time working on some personal project ideas I had. I wanted to make a Linux server and use it for a multitude of personal reasons. I decided to buy a used Dell OptiPlex desktop computer (i5 16 gigs of ram) since I figured it would be a perfect server and it only cost a couple hundred bucks. I installed Ubuntu server with Ubuntu desktop overtop of it so I could access GUI applications if I needed to, although at this point, I am so comfortable in command line I usually just connect via SSH anyway. I did everything from scratch, I installed the OS, setup the port forwarding and firewall rules on both my router and the UFW firewall on Linux as well as configuring all the programs I needed. For my DNS I used noip2.com a free service which allowed me to get my host name (jerserver5712.ddns.net), I installed the update client to ensure that the DNS will update IP changes and even setup a script I found online which runs on a </w:t>
+        <w:t xml:space="preserve">bash, </w:t>
       </w:r>
       <w:proofErr w:type="spellStart"/>
       <w:r>
+        <w:t>systemd</w:t>
+      </w:r>
+      <w:proofErr w:type="spellEnd"/>
+      <w:r>
+        <w:t xml:space="preserve"> services, </w:t>
+      </w:r>
+      <w:proofErr w:type="spellStart"/>
+      <w:r>
         <w:t>cron</w:t>
       </w:r>
       <w:proofErr w:type="spellEnd"/>
       <w:r>
-        <w:t xml:space="preserve"> job to automatically renew the hostname for me every 30 days. I installed </w:t>
+        <w:t xml:space="preserve"> jobs and had to even do a little bash scripting to get everything configured the way I wanted. I also wanted this server to host my website, I installed apache2 web server and got everything setup properly to host my personal website. I also run a Minecraft server to play with friends, which I have configured as a system service to run automatically on startup. I additionally configured a mail server which connects to a separate Gmail account I made just for the server, it emails me log files for when automatic updates are performed, whether or not the server needs to be rebooted to finish the updates or if there are errors or not, and it emails me a detailed log file from </w:t>
       </w:r>
       <w:proofErr w:type="spellStart"/>
       <w:r>
-        <w:t>openssh</w:t>
+        <w:t>Cobian</w:t>
       </w:r>
       <w:proofErr w:type="spellEnd"/>
       <w:r>
-        <w:t xml:space="preserve"> server for both </w:t>
-      </w:r>
-      <w:proofErr w:type="spellStart"/>
-      <w:r>
-        <w:t>sshing</w:t>
-      </w:r>
-      <w:proofErr w:type="spellEnd"/>
-      <w:r>
-        <w:t xml:space="preserve"> into the server and for sftp file transfers, I got a 4tb and 2tb drive for the server to use for remote backups. For the remote backups I use a windows tool called </w:t>
-      </w:r>
-      <w:proofErr w:type="spellStart"/>
-      <w:r>
-        <w:t>sshfs</w:t>
-      </w:r>
-      <w:proofErr w:type="spellEnd"/>
-      <w:r>
-        <w:t xml:space="preserve"> which you can use to mount remote sftp servers as network drives, I use this in tandem with a tool called </w:t>
-      </w:r>
-      <w:proofErr w:type="spellStart"/>
-      <w:r>
-        <w:t>Cobian</w:t>
-      </w:r>
-      <w:proofErr w:type="spellEnd"/>
-      <w:r>
-        <w:t xml:space="preserve"> reflector, which allows you to backup files to either a remote drive, or a remote sftp server (as well as a bunch of other options). I use this across my laptop and desktop to back up my files so if anything, ever happens to one of my devices or I need to access something that’s on my pc I can just access the sftp server. I can even access it from my phone using an application called </w:t>
-      </w:r>
-      <w:proofErr w:type="spellStart"/>
-      <w:r>
-        <w:t>Andftp</w:t>
-      </w:r>
-      <w:proofErr w:type="spellEnd"/>
-      <w:r>
-        <w:t xml:space="preserve"> which allows me to access the files on the server </w:t>
-      </w:r>
-      <w:proofErr w:type="gramStart"/>
-      <w:r>
-        <w:t>and also</w:t>
-      </w:r>
-      <w:proofErr w:type="gramEnd"/>
-      <w:r>
-        <w:t xml:space="preserve"> backup my phone’s files as well. I learned a lot about bash, </w:t>
-      </w:r>
-      <w:proofErr w:type="spellStart"/>
-      <w:r>
-        <w:t>systemd</w:t>
-      </w:r>
-      <w:proofErr w:type="spellEnd"/>
-      <w:r>
-        <w:t xml:space="preserve"> services, </w:t>
-      </w:r>
-      <w:proofErr w:type="spellStart"/>
-      <w:r>
-        <w:t>cron</w:t>
-      </w:r>
-      <w:proofErr w:type="spellEnd"/>
-      <w:r>
-        <w:t xml:space="preserve"> jobs and had to even do a little bash scripting to get everything </w:t>
+        <w:t xml:space="preserve"> reflector for when a backup has completed successfully (or if the backup has errors). I learned a ton about networking, port forwarding, system/ server administration, a lot of bash and Linux command line and just a lot more about Linux overall. </w:t>
+      </w:r>
+    </w:p>
+    <w:p>
+      <w:pPr>
+        <w:rPr>
+          <w:b/>
+          <w:bCs/>
+        </w:rPr>
+      </w:pPr>
+      <w:r>
+        <w:rPr>
+          <w:b/>
+          <w:bCs/>
+        </w:rPr>
+        <w:t>Making my own website and learning Version control</w:t>
+      </w:r>
+    </w:p>
+    <w:p/>
+    <w:p>
+      <w:r>
+        <w:t xml:space="preserve">After the server was set up, I figured it was time to make my personal website. I had got my feet wet with web development over the Summer and would look at it here and there after work when I had the time. I finished a few tutorials, and I had a firm understanding of Html, CSS and how they worked together in tandem. I even made a few small test pages to experiment around with how it all worked. However, now I decided to put it all together and make a Portfolio website, I used HTML5, CSS3, Bootstrap5 and a bit of JavaScript to develop this site. I went out of my way to optimize the site to be responsive on PCs as well as on mobile screens by using media queries. Additionally, I had been familiar with GitHub and have always uploaded my projects to my page when I was finished, but I had never integrated it into my workflow. Since this is the industry standard, I decided it was time to learn it, while making this website project, I decided </w:t>
       </w:r>
       <w:r>
         <w:lastRenderedPageBreak/>
-        <w:t xml:space="preserve">configured the way I wanted. I also wanted this server to host my website, I installed apache2 web server and got everything setup properly to host my personal website. I also run a Minecraft server to play with friends, which I have configured as a system service to run automatically on startup. I additionally configured a mail server which connects to a separate Gmail account I made just for the server, it emails me log files for when automatic updates are performed, whether or not the server needs to be rebooted to finish the updates or if there are errors or not, and it emails me a detailed log file from </w:t>
-      </w:r>
-      <w:proofErr w:type="spellStart"/>
-      <w:r>
-        <w:t>Cobian</w:t>
-      </w:r>
-      <w:proofErr w:type="spellEnd"/>
-      <w:r>
-        <w:t xml:space="preserve"> reflector for when a backup has completed successfully (or if the backup has errors). I learned a ton about networking, port forwarding, system/ server administration, a lot of bash and Linux command line and just a lot more about Linux overall. </w:t>
-      </w:r>
-    </w:p>
-    <w:p>
-      <w:pPr>
-        <w:rPr>
-          <w:b/>
-          <w:bCs/>
-        </w:rPr>
-      </w:pPr>
-      <w:r>
-        <w:rPr>
-          <w:b/>
-          <w:bCs/>
-        </w:rPr>
-        <w:t>Making my own website and learning Version control</w:t>
-      </w:r>
-    </w:p>
-    <w:p/>
-    <w:p>
-      <w:r>
-        <w:t xml:space="preserve">After the server was set up, I figured it was time to make my personal website. I had got my feet wet with web development over the Summer and would look at it here and there after work when I had the time. I finished a few tutorials, and I had a firm understanding of Html, CSS and how they worked together in tandem. I even made a few small test pages to experiment around with how it all worked. However, now I decided to put it all together and make a Portfolio website, I used HTML5, CSS3, Bootstrap5 and a bit of JavaScript to develop this site. I went out of my way to optimize the site to be responsive on PCs as well as on mobile screens by using media queries. Additionally, I had been familiar with GitHub and have always uploaded my projects to my page when I was finished, but I had never integrated it into my workflow. Since this is the industry standard, I decided it was time to learn it, while making this website project, I decided to integrate git version control into my workflow. This made it easier for me to work back and </w:t>
-      </w:r>
-      <w:r>
-        <w:lastRenderedPageBreak/>
-        <w:t xml:space="preserve">forth between my desktop at my apartment, and my laptop when I was on campus. This project left me with some great skills in web development, </w:t>
+        <w:t xml:space="preserve">to integrate git version control into my workflow. This made it easier for me to work back and forth between my desktop at my apartment, and my laptop when I was on campus. This project left me with some great skills in web development, </w:t>
       </w:r>
       <w:proofErr w:type="gramStart"/>
       <w:r>

</xml_diff>